<commit_message>
done with the additional explanation of the radial tour
</commit_message>
<xml_diff>
--- a/review/cheem_CS_RR_response.docx
+++ b/review/cheem_CS_RR_response.docx
@@ -1,6 +1,6 @@
 
 <file path=word/document.xml><?xml version="1.0" encoding="utf-8"?>
-<w:document xmlns:wpc="http://schemas.microsoft.com/office/word/2010/wordprocessingCanvas" xmlns:cx="http://schemas.microsoft.com/office/drawing/2014/chartex" xmlns:cx1="http://schemas.microsoft.com/office/drawing/2015/9/8/chartex" xmlns:cx2="http://schemas.microsoft.com/office/drawing/2015/10/21/chartex" xmlns:cx3="http://schemas.microsoft.com/office/drawing/2016/5/9/chartex" xmlns:cx4="http://schemas.microsoft.com/office/drawing/2016/5/10/chartex" xmlns:cx5="http://schemas.microsoft.com/office/drawing/2016/5/11/chartex" xmlns:cx6="http://schemas.microsoft.com/office/drawing/2016/5/12/chartex" xmlns:cx7="http://schemas.microsoft.com/office/drawing/2016/5/13/chartex" xmlns:cx8="http://schemas.microsoft.com/office/drawing/2016/5/14/chartex" xmlns:mc="http://schemas.openxmlformats.org/markup-compatibility/2006" xmlns:aink="http://schemas.microsoft.com/office/drawing/2016/ink" xmlns:am3d="http://schemas.microsoft.com/office/drawing/2017/model3d" xmlns:o="urn:schemas-microsoft-com:office:office" xmlns:oel="http://schemas.microsoft.com/office/2019/extlst" xmlns:r="http://schemas.openxmlformats.org/officeDocument/2006/relationships" xmlns:m="http://schemas.openxmlformats.org/officeDocument/2006/math" xmlns:v="urn:schemas-microsoft-com:vml" xmlns:wp14="http://schemas.microsoft.com/office/word/2010/wordprocessingDrawing" xmlns:wp="http://schemas.openxmlformats.org/drawingml/2006/wordprocessingDrawing" xmlns:w10="urn:schemas-microsoft-com:office:word" xmlns:w="http://schemas.openxmlformats.org/wordprocessingml/2006/main" xmlns:w14="http://schemas.microsoft.com/office/word/2010/wordml" xmlns:w15="http://schemas.microsoft.com/office/word/2012/wordml" xmlns:w16cex="http://schemas.microsoft.com/office/word/2018/wordml/cex" xmlns:w16cid="http://schemas.microsoft.com/office/word/2016/wordml/cid" xmlns:w16="http://schemas.microsoft.com/office/word/2018/wordml" xmlns:w16sdtdh="http://schemas.microsoft.com/office/word/2020/wordml/sdtdatahash" xmlns:w16se="http://schemas.microsoft.com/office/word/2015/wordml/symex" xmlns:wpg="http://schemas.microsoft.com/office/word/2010/wordprocessingGroup" xmlns:wpi="http://schemas.microsoft.com/office/word/2010/wordprocessingInk" xmlns:wne="http://schemas.microsoft.com/office/word/2006/wordml" xmlns:wps="http://schemas.microsoft.com/office/word/2010/wordprocessingShape" mc:Ignorable="w14 w15 w16se w16cid w16 w16cex w16sdtdh wp14">
+<w:document xmlns:wpc="http://schemas.microsoft.com/office/word/2010/wordprocessingCanvas" xmlns:cx="http://schemas.microsoft.com/office/drawing/2014/chartex" xmlns:cx1="http://schemas.microsoft.com/office/drawing/2015/9/8/chartex" xmlns:cx2="http://schemas.microsoft.com/office/drawing/2015/10/21/chartex" xmlns:cx3="http://schemas.microsoft.com/office/drawing/2016/5/9/chartex" xmlns:cx4="http://schemas.microsoft.com/office/drawing/2016/5/10/chartex" xmlns:cx5="http://schemas.microsoft.com/office/drawing/2016/5/11/chartex" xmlns:cx6="http://schemas.microsoft.com/office/drawing/2016/5/12/chartex" xmlns:cx7="http://schemas.microsoft.com/office/drawing/2016/5/13/chartex" xmlns:cx8="http://schemas.microsoft.com/office/drawing/2016/5/14/chartex" xmlns:mc="http://schemas.openxmlformats.org/markup-compatibility/2006" xmlns:aink="http://schemas.microsoft.com/office/drawing/2016/ink" xmlns:am3d="http://schemas.microsoft.com/office/drawing/2017/model3d" xmlns:o="urn:schemas-microsoft-com:office:office" xmlns:r="http://schemas.openxmlformats.org/officeDocument/2006/relationships" xmlns:m="http://schemas.openxmlformats.org/officeDocument/2006/math" xmlns:v="urn:schemas-microsoft-com:vml" xmlns:wp14="http://schemas.microsoft.com/office/word/2010/wordprocessingDrawing" xmlns:wp="http://schemas.openxmlformats.org/drawingml/2006/wordprocessingDrawing" xmlns:w10="urn:schemas-microsoft-com:office:word" xmlns:w="http://schemas.openxmlformats.org/wordprocessingml/2006/main" xmlns:w14="http://schemas.microsoft.com/office/word/2010/wordml" xmlns:w15="http://schemas.microsoft.com/office/word/2012/wordml" xmlns:w16cex="http://schemas.microsoft.com/office/word/2018/wordml/cex" xmlns:w16cid="http://schemas.microsoft.com/office/word/2016/wordml/cid" xmlns:w16="http://schemas.microsoft.com/office/word/2018/wordml" xmlns:w16se="http://schemas.microsoft.com/office/word/2015/wordml/symex" xmlns:wpg="http://schemas.microsoft.com/office/word/2010/wordprocessingGroup" xmlns:wpi="http://schemas.microsoft.com/office/word/2010/wordprocessingInk" xmlns:wne="http://schemas.microsoft.com/office/word/2006/wordml" xmlns:wps="http://schemas.microsoft.com/office/word/2010/wordprocessingShape" mc:Ignorable="w14 w15 w16se w16cid w16 w16cex wp14">
   <w:body>
     <w:p>
       <w:pPr>
@@ -11,7 +11,33 @@
         </w:rPr>
       </w:pPr>
       <w:r>
-        <w:t>Dear Editorial Team, Dr Chen,</w:t>
+        <w:t xml:space="preserve">Dear </w:t>
+      </w:r>
+      <w:r>
+        <w:t xml:space="preserve">Dr </w:t>
+      </w:r>
+      <w:proofErr w:type="gramStart"/>
+      <w:r>
+        <w:t>Chen</w:t>
+      </w:r>
+      <w:r>
+        <w:t xml:space="preserve">  and</w:t>
+      </w:r>
+      <w:proofErr w:type="gramEnd"/>
+      <w:r>
+        <w:t xml:space="preserve"> the </w:t>
+      </w:r>
+      <w:r>
+        <w:t xml:space="preserve">Computational Statistics </w:t>
+      </w:r>
+      <w:r>
+        <w:t>Editorial Tea</w:t>
+      </w:r>
+      <w:r>
+        <w:t>m</w:t>
+      </w:r>
+      <w:r>
+        <w:t>,</w:t>
       </w:r>
       <w:r>
         <w:br/>
@@ -69,7 +95,15 @@
           <w:color w:val="222222"/>
           <w:shd w:val="clear" w:color="auto" w:fill="FFFFFF"/>
         </w:rPr>
-        <w:t>Changes to the manuscript are discussed inline in blue.</w:t>
+        <w:t>Changes to the manuscript are discussed inline in blue</w:t>
+      </w:r>
+      <w:r>
+        <w:rPr>
+          <w:rFonts w:ascii="Arial" w:hAnsi="Arial" w:cs="Arial"/>
+          <w:color w:val="222222"/>
+          <w:shd w:val="clear" w:color="auto" w:fill="FFFFFF"/>
+        </w:rPr>
+        <w:t>, and large changes in the paper are marked in blue.</w:t>
       </w:r>
     </w:p>
     <w:p>
@@ -111,8 +145,9 @@
       <w:pPr>
         <w:rPr>
           <w:rFonts w:ascii="Arial" w:hAnsi="Arial" w:cs="Arial"/>
-          <w:color w:val="222222"/>
-          <w:shd w:val="clear" w:color="auto" w:fill="FFFFFF"/>
+          <w:i/>
+          <w:iCs/>
+          <w:color w:val="4472C4" w:themeColor="accent1"/>
         </w:rPr>
       </w:pPr>
       <w:r>
@@ -152,72 +187,569 @@
         </w:rPr>
         <w:br/>
       </w:r>
-      <w:r>
-        <w:rPr>
-          <w:rFonts w:ascii="Arial" w:hAnsi="Arial" w:cs="Arial"/>
-          <w:i/>
-          <w:iCs/>
-          <w:color w:val="4472C4" w:themeColor="accent1"/>
-        </w:rPr>
-        <w:t>We found that the supplied documentclass sn-chicago to better fit</w:t>
-      </w:r>
-      <w:r>
-        <w:rPr>
-          <w:rFonts w:ascii="Arial" w:hAnsi="Arial" w:cs="Arial"/>
-          <w:i/>
-          <w:iCs/>
-          <w:color w:val="4472C4" w:themeColor="accent1"/>
-        </w:rPr>
-        <w:t xml:space="preserve"> expectations</w:t>
-      </w:r>
-      <w:r>
-        <w:rPr>
-          <w:rFonts w:ascii="Arial" w:hAnsi="Arial" w:cs="Arial"/>
-          <w:i/>
-          <w:iCs/>
-          <w:color w:val="4472C4" w:themeColor="accent1"/>
+    </w:p>
+    <w:p>
+      <w:pPr>
+        <w:rPr>
+          <w:rFonts w:ascii="Arial" w:hAnsi="Arial" w:cs="Arial"/>
+          <w:color w:val="222222"/>
+          <w:shd w:val="clear" w:color="auto" w:fill="FFFFFF"/>
+        </w:rPr>
+      </w:pPr>
+      <w:r>
+        <w:rPr>
+          <w:rFonts w:ascii="Arial" w:hAnsi="Arial" w:cs="Arial"/>
+          <w:i/>
+          <w:iCs/>
+          <w:color w:val="4472C4" w:themeColor="accent1"/>
+        </w:rPr>
+        <w:t xml:space="preserve">We </w:t>
+      </w:r>
+      <w:r>
+        <w:rPr>
+          <w:rFonts w:ascii="Arial" w:hAnsi="Arial" w:cs="Arial"/>
+          <w:i/>
+          <w:iCs/>
+          <w:color w:val="4472C4" w:themeColor="accent1"/>
+        </w:rPr>
+        <w:t>now follow the guidelines provided at the journal web site and use the Springer Nature template as suggested</w:t>
+      </w:r>
+      <w:r>
+        <w:rPr>
+          <w:rFonts w:ascii="Arial" w:hAnsi="Arial" w:cs="Arial"/>
+          <w:i/>
+          <w:iCs/>
+          <w:color w:val="4472C4" w:themeColor="accent1"/>
+        </w:rPr>
+        <w:t>.</w:t>
+      </w:r>
+      <w:r>
+        <w:rPr>
+          <w:rFonts w:ascii="Arial" w:hAnsi="Arial" w:cs="Arial"/>
+          <w:color w:val="222222"/>
+        </w:rPr>
+        <w:br/>
+      </w:r>
+      <w:r>
+        <w:rPr>
+          <w:rFonts w:ascii="Arial" w:hAnsi="Arial" w:cs="Arial"/>
+          <w:color w:val="222222"/>
+        </w:rPr>
+        <w:br/>
+      </w:r>
+      <w:r>
+        <w:rPr>
+          <w:rFonts w:ascii="Arial" w:hAnsi="Arial" w:cs="Arial"/>
+          <w:color w:val="222222"/>
+          <w:shd w:val="clear" w:color="auto" w:fill="FFFFFF"/>
+        </w:rPr>
+        <w:t>Reviewer #1: This paper proposes an interactive visualization tool and its implementation as an R package to intuitively understand LVA in non-linear models.</w:t>
+      </w:r>
+      <w:r>
+        <w:rPr>
+          <w:rFonts w:ascii="Arial" w:hAnsi="Arial" w:cs="Arial"/>
+          <w:color w:val="222222"/>
+        </w:rPr>
+        <w:br/>
+      </w:r>
+      <w:r>
+        <w:rPr>
+          <w:rFonts w:ascii="Arial" w:hAnsi="Arial" w:cs="Arial"/>
+          <w:color w:val="222222"/>
+        </w:rPr>
+        <w:br/>
+      </w:r>
+      <w:r>
+        <w:rPr>
+          <w:rFonts w:ascii="Arial" w:hAnsi="Arial" w:cs="Arial"/>
+          <w:color w:val="222222"/>
+          <w:shd w:val="clear" w:color="auto" w:fill="FFFFFF"/>
+        </w:rPr>
+        <w:t>--------</w:t>
+      </w:r>
+      <w:r>
+        <w:rPr>
+          <w:rFonts w:ascii="Arial" w:hAnsi="Arial" w:cs="Arial"/>
+          <w:color w:val="222222"/>
+        </w:rPr>
+        <w:br/>
+      </w:r>
+      <w:r>
+        <w:rPr>
+          <w:rFonts w:ascii="Arial" w:hAnsi="Arial" w:cs="Arial"/>
+          <w:color w:val="222222"/>
+          <w:shd w:val="clear" w:color="auto" w:fill="FFFFFF"/>
+        </w:rPr>
+        <w:t>General Comments</w:t>
+      </w:r>
+      <w:r>
+        <w:rPr>
+          <w:rFonts w:ascii="Arial" w:hAnsi="Arial" w:cs="Arial"/>
+          <w:color w:val="222222"/>
+        </w:rPr>
+        <w:br/>
+      </w:r>
+      <w:r>
+        <w:rPr>
+          <w:rFonts w:ascii="Arial" w:hAnsi="Arial" w:cs="Arial"/>
+          <w:color w:val="222222"/>
+        </w:rPr>
+        <w:br/>
+      </w:r>
+      <w:r>
+        <w:rPr>
+          <w:rFonts w:ascii="Arial" w:hAnsi="Arial" w:cs="Arial"/>
+          <w:color w:val="222222"/>
+          <w:shd w:val="clear" w:color="auto" w:fill="FFFFFF"/>
+        </w:rPr>
+        <w:t>You have not clearly stated the usefulness of the radial tour; please explain the advantage of using the SHAP values of PI and CI as the contribution of 1D projection compared to drawing a static density plot or scatterplot. Is it possible to correctly evaluate the sensitivity of variables by 1d projection for nonlinear models? Also, in the Case Studies in Section 5, please provide an explanation in relation to the Radial tour operation.</w:t>
+      </w:r>
+    </w:p>
+    <w:p>
+      <w:pPr>
+        <w:rPr>
+          <w:rFonts w:ascii="Arial" w:hAnsi="Arial" w:cs="Arial"/>
+          <w:i/>
+          <w:iCs/>
+          <w:color w:val="4472C4" w:themeColor="accent1"/>
+          <w:shd w:val="clear" w:color="auto" w:fill="FFFFFF"/>
+        </w:rPr>
+      </w:pPr>
+      <w:r>
+        <w:rPr>
+          <w:rFonts w:ascii="Arial" w:hAnsi="Arial" w:cs="Arial"/>
+          <w:i/>
+          <w:iCs/>
+          <w:color w:val="4472C4" w:themeColor="accent1"/>
+          <w:shd w:val="clear" w:color="auto" w:fill="FFFFFF"/>
+        </w:rPr>
+        <w:t>Section</w:t>
+      </w:r>
+      <w:r>
+        <w:rPr>
+          <w:rFonts w:ascii="Arial" w:hAnsi="Arial" w:cs="Arial"/>
+          <w:i/>
+          <w:iCs/>
+          <w:color w:val="4472C4" w:themeColor="accent1"/>
+          <w:shd w:val="clear" w:color="auto" w:fill="FFFFFF"/>
+        </w:rPr>
+        <w:t xml:space="preserve"> 3</w:t>
+      </w:r>
+      <w:r>
+        <w:rPr>
+          <w:rFonts w:ascii="Arial" w:hAnsi="Arial" w:cs="Arial"/>
+          <w:i/>
+          <w:iCs/>
+          <w:color w:val="4472C4" w:themeColor="accent1"/>
+          <w:shd w:val="clear" w:color="auto" w:fill="FFFFFF"/>
+        </w:rPr>
+        <w:t xml:space="preserve"> introduced the radial tour and provided a simple explanation of how it is generally used for understanding variable importance. </w:t>
+      </w:r>
+      <w:r>
+        <w:rPr>
+          <w:rFonts w:ascii="Arial" w:hAnsi="Arial" w:cs="Arial"/>
+          <w:i/>
+          <w:iCs/>
+          <w:color w:val="4472C4" w:themeColor="accent1"/>
+          <w:shd w:val="clear" w:color="auto" w:fill="FFFFFF"/>
+        </w:rPr>
+        <w:t xml:space="preserve">Section </w:t>
+      </w:r>
+      <w:r>
+        <w:rPr>
+          <w:rFonts w:ascii="Arial" w:hAnsi="Arial" w:cs="Arial"/>
+          <w:i/>
+          <w:iCs/>
+          <w:color w:val="4472C4" w:themeColor="accent1"/>
+          <w:shd w:val="clear" w:color="auto" w:fill="FFFFFF"/>
+        </w:rPr>
+        <w:t>4.2</w:t>
+      </w:r>
+      <w:r>
+        <w:rPr>
+          <w:rFonts w:ascii="Arial" w:hAnsi="Arial" w:cs="Arial"/>
+          <w:i/>
+          <w:iCs/>
+          <w:color w:val="4472C4" w:themeColor="accent1"/>
+          <w:shd w:val="clear" w:color="auto" w:fill="FFFFFF"/>
+        </w:rPr>
+        <w:t xml:space="preserve"> connects this to the use of SHAP values for explaining the prediction for an individual observation</w:t>
+      </w:r>
+      <w:r>
+        <w:rPr>
+          <w:rFonts w:ascii="Arial" w:hAnsi="Arial" w:cs="Arial"/>
+          <w:i/>
+          <w:iCs/>
+          <w:color w:val="4472C4" w:themeColor="accent1"/>
+          <w:shd w:val="clear" w:color="auto" w:fill="FFFFFF"/>
+        </w:rPr>
+        <w:t xml:space="preserve">. We have </w:t>
+      </w:r>
+      <w:r>
+        <w:rPr>
+          <w:rFonts w:ascii="Arial" w:hAnsi="Arial" w:cs="Arial"/>
+          <w:i/>
+          <w:iCs/>
+          <w:color w:val="4472C4" w:themeColor="accent1"/>
+          <w:shd w:val="clear" w:color="auto" w:fill="FFFFFF"/>
+        </w:rPr>
+        <w:t>added a paragraph with the general thinking</w:t>
+      </w:r>
+      <w:r>
+        <w:rPr>
+          <w:rFonts w:ascii="Arial" w:hAnsi="Arial" w:cs="Arial"/>
+          <w:i/>
+          <w:iCs/>
+          <w:color w:val="4472C4" w:themeColor="accent1"/>
+          <w:shd w:val="clear" w:color="auto" w:fill="FFFFFF"/>
+        </w:rPr>
+        <w:t>.</w:t>
+      </w:r>
+    </w:p>
+    <w:p>
+      <w:pPr>
+        <w:rPr>
+          <w:rFonts w:ascii="Arial" w:hAnsi="Arial" w:cs="Arial"/>
+          <w:i/>
+          <w:iCs/>
+          <w:color w:val="4472C4" w:themeColor="accent1"/>
+          <w:shd w:val="clear" w:color="auto" w:fill="FFFFFF"/>
+        </w:rPr>
+      </w:pPr>
+      <w:r>
+        <w:rPr>
+          <w:rFonts w:ascii="Arial" w:hAnsi="Arial" w:cs="Arial"/>
+          <w:i/>
+          <w:iCs/>
+          <w:color w:val="4472C4" w:themeColor="accent1"/>
+          <w:shd w:val="clear" w:color="auto" w:fill="FFFFFF"/>
+        </w:rPr>
+        <w:t xml:space="preserve">SHAP values are effectively locally linear estimates of variable importance for a prediction. Thus, yes, in the local neighbourhood of an observation, testing the </w:t>
+      </w:r>
+      <w:proofErr w:type="gramStart"/>
+      <w:r>
+        <w:rPr>
+          <w:rFonts w:ascii="Arial" w:hAnsi="Arial" w:cs="Arial"/>
+          <w:i/>
+          <w:iCs/>
+          <w:color w:val="4472C4" w:themeColor="accent1"/>
+          <w:shd w:val="clear" w:color="auto" w:fill="FFFFFF"/>
+        </w:rPr>
+        <w:t>sensitivity  of</w:t>
+      </w:r>
+      <w:proofErr w:type="gramEnd"/>
+      <w:r>
+        <w:rPr>
+          <w:rFonts w:ascii="Arial" w:hAnsi="Arial" w:cs="Arial"/>
+          <w:i/>
+          <w:iCs/>
+          <w:color w:val="4472C4" w:themeColor="accent1"/>
+          <w:shd w:val="clear" w:color="auto" w:fill="FFFFFF"/>
+        </w:rPr>
+        <w:t xml:space="preserve"> variables for the prediction can be done using 1D projections.</w:t>
+      </w:r>
+      <w:r>
+        <w:rPr>
+          <w:rFonts w:ascii="Arial" w:hAnsi="Arial" w:cs="Arial"/>
+          <w:i/>
+          <w:iCs/>
+          <w:color w:val="4472C4" w:themeColor="accent1"/>
+          <w:shd w:val="clear" w:color="auto" w:fill="FFFFFF"/>
+        </w:rPr>
+        <w:t xml:space="preserve"> We have added a sentence to this effect.</w:t>
+      </w:r>
+    </w:p>
+    <w:p>
+      <w:pPr>
+        <w:rPr>
+          <w:rFonts w:ascii="Arial" w:hAnsi="Arial" w:cs="Arial"/>
+          <w:i/>
+          <w:iCs/>
+          <w:color w:val="4472C4" w:themeColor="accent1"/>
+          <w:shd w:val="clear" w:color="auto" w:fill="FFFFFF"/>
+        </w:rPr>
+      </w:pPr>
+      <w:r>
+        <w:rPr>
+          <w:rFonts w:ascii="Arial" w:hAnsi="Arial" w:cs="Arial"/>
+          <w:i/>
+          <w:iCs/>
+          <w:color w:val="4472C4" w:themeColor="accent1"/>
+          <w:shd w:val="clear" w:color="auto" w:fill="FFFFFF"/>
+        </w:rPr>
+        <w:t>We have also added some additional wording in Section 5 case studies.</w:t>
+      </w:r>
+      <w:r>
+        <w:rPr>
+          <w:rFonts w:ascii="Arial" w:hAnsi="Arial" w:cs="Arial"/>
+          <w:i/>
+          <w:iCs/>
+          <w:color w:val="4472C4" w:themeColor="accent1"/>
+          <w:shd w:val="clear" w:color="auto" w:fill="FFFFFF"/>
         </w:rPr>
         <w:t xml:space="preserve"> </w:t>
       </w:r>
-      <w:r>
-        <w:rPr>
-          <w:rFonts w:ascii="Arial" w:hAnsi="Arial" w:cs="Arial"/>
-          <w:i/>
-          <w:iCs/>
-          <w:color w:val="4472C4" w:themeColor="accent1"/>
-        </w:rPr>
-        <w:t>over the default</w:t>
-      </w:r>
-      <w:r>
-        <w:rPr>
-          <w:rFonts w:ascii="Arial" w:hAnsi="Arial" w:cs="Arial"/>
-          <w:i/>
-          <w:iCs/>
-          <w:color w:val="4472C4" w:themeColor="accent1"/>
-        </w:rPr>
-        <w:t xml:space="preserve"> sn-mathphys.</w:t>
-      </w:r>
-      <w:r>
-        <w:rPr>
-          <w:rFonts w:ascii="Arial" w:hAnsi="Arial" w:cs="Arial"/>
-          <w:color w:val="222222"/>
-        </w:rPr>
-        <w:br/>
-      </w:r>
-      <w:r>
-        <w:rPr>
-          <w:rFonts w:ascii="Arial" w:hAnsi="Arial" w:cs="Arial"/>
-          <w:color w:val="222222"/>
-        </w:rPr>
-        <w:br/>
-      </w:r>
-      <w:r>
-        <w:rPr>
-          <w:rFonts w:ascii="Arial" w:hAnsi="Arial" w:cs="Arial"/>
-          <w:color w:val="222222"/>
-          <w:shd w:val="clear" w:color="auto" w:fill="FFFFFF"/>
-        </w:rPr>
-        <w:t>Reviewer #1: This paper proposes an interactive visualization tool and its implementation as an R package to intuitively understand LVA in non-linear models.</w:t>
+    </w:p>
+    <w:p>
+      <w:pPr>
+        <w:rPr>
+          <w:rFonts w:ascii="Arial" w:hAnsi="Arial" w:cs="Arial"/>
+          <w:i/>
+          <w:iCs/>
+          <w:color w:val="4472C4" w:themeColor="accent1"/>
+          <w:shd w:val="clear" w:color="auto" w:fill="FFFFFF"/>
+        </w:rPr>
+      </w:pPr>
+      <w:r>
+        <w:rPr>
+          <w:rFonts w:ascii="Arial" w:hAnsi="Arial" w:cs="Arial"/>
+          <w:color w:val="222222"/>
+        </w:rPr>
+        <w:br/>
+      </w:r>
+      <w:r>
+        <w:rPr>
+          <w:rFonts w:ascii="Arial" w:hAnsi="Arial" w:cs="Arial"/>
+          <w:color w:val="222222"/>
+          <w:shd w:val="clear" w:color="auto" w:fill="FFFFFF"/>
+        </w:rPr>
+        <w:t xml:space="preserve">The results are very different between the examples provided in the shiny application in the R cheem package and the examples presented in the paper. Please make sure to use random </w:t>
+      </w:r>
+      <w:r>
+        <w:rPr>
+          <w:rFonts w:ascii="Arial" w:hAnsi="Arial" w:cs="Arial"/>
+          <w:color w:val="222222"/>
+          <w:shd w:val="clear" w:color="auto" w:fill="FFFFFF"/>
+        </w:rPr>
+        <w:lastRenderedPageBreak/>
+        <w:t>number seeds to achieve similar results. In particular, in the Case Studies of classification, there is no misclassification in the examples in the cheem package, and the misclassification is not indicated by the red circle as shown in the paper.</w:t>
+      </w:r>
+    </w:p>
+    <w:p>
+      <w:pPr>
+        <w:rPr>
+          <w:rFonts w:ascii="Arial" w:hAnsi="Arial" w:cs="Arial"/>
+          <w:color w:val="222222"/>
+          <w:shd w:val="clear" w:color="auto" w:fill="FFFFFF"/>
+        </w:rPr>
+      </w:pPr>
+    </w:p>
+    <w:p>
+      <w:pPr>
+        <w:rPr>
+          <w:rFonts w:ascii="Arial" w:hAnsi="Arial" w:cs="Arial"/>
+          <w:color w:val="4472C4" w:themeColor="accent1"/>
+          <w:shd w:val="clear" w:color="auto" w:fill="FFFFFF"/>
+        </w:rPr>
+      </w:pPr>
+      <w:r>
+        <w:rPr>
+          <w:rFonts w:ascii="Arial" w:hAnsi="Arial" w:cs="Arial"/>
+          <w:color w:val="4472C4" w:themeColor="accent1"/>
+          <w:highlight w:val="yellow"/>
+          <w:shd w:val="clear" w:color="auto" w:fill="FFFFFF"/>
+        </w:rPr>
+        <w:t>We are reviewing the cheem model objects for correctness as all seem to be claiming R^2=1.</w:t>
+      </w:r>
+    </w:p>
+    <w:p>
+      <w:pPr>
+        <w:rPr>
+          <w:rFonts w:ascii="Arial" w:hAnsi="Arial" w:cs="Arial"/>
+          <w:color w:val="222222"/>
+          <w:shd w:val="clear" w:color="auto" w:fill="FFFFFF"/>
+        </w:rPr>
+      </w:pPr>
+      <w:r>
+        <w:rPr>
+          <w:rFonts w:ascii="Arial" w:hAnsi="Arial" w:cs="Arial"/>
+          <w:color w:val="222222"/>
+        </w:rPr>
+        <w:br/>
+      </w:r>
+      <w:r>
+        <w:rPr>
+          <w:rFonts w:ascii="Arial" w:hAnsi="Arial" w:cs="Arial"/>
+          <w:color w:val="222222"/>
+        </w:rPr>
+        <w:br/>
+      </w:r>
+      <w:r>
+        <w:rPr>
+          <w:rFonts w:ascii="Arial" w:hAnsi="Arial" w:cs="Arial"/>
+          <w:color w:val="222222"/>
+          <w:shd w:val="clear" w:color="auto" w:fill="FFFFFF"/>
+        </w:rPr>
+        <w:t>The panel that is treeshap in the global view in the paper is attribution in the cheem package. Please unify either one.</w:t>
+      </w:r>
+    </w:p>
+    <w:p>
+      <w:pPr>
+        <w:rPr>
+          <w:rFonts w:ascii="Arial" w:hAnsi="Arial" w:cs="Arial"/>
+          <w:color w:val="222222"/>
+          <w:shd w:val="clear" w:color="auto" w:fill="FFFFFF"/>
+        </w:rPr>
+      </w:pPr>
+      <w:r>
+        <w:rPr>
+          <w:rFonts w:ascii="Arial" w:hAnsi="Arial" w:cs="Arial"/>
+          <w:color w:val="4472C4" w:themeColor="accent1"/>
+          <w:highlight w:val="yellow"/>
+          <w:shd w:val="clear" w:color="auto" w:fill="FFFFFF"/>
+        </w:rPr>
+        <w:t>We are reviewing and unifying the verbiage for panels and axes.</w:t>
+      </w:r>
+      <w:r>
+        <w:rPr>
+          <w:rFonts w:ascii="Arial" w:hAnsi="Arial" w:cs="Arial"/>
+          <w:color w:val="222222"/>
+        </w:rPr>
+        <w:br/>
+      </w:r>
+      <w:r>
+        <w:rPr>
+          <w:rFonts w:ascii="Arial" w:hAnsi="Arial" w:cs="Arial"/>
+          <w:color w:val="222222"/>
+        </w:rPr>
+        <w:br/>
+      </w:r>
+      <w:r>
+        <w:rPr>
+          <w:rFonts w:ascii="Arial" w:hAnsi="Arial" w:cs="Arial"/>
+          <w:color w:val="222222"/>
+          <w:shd w:val="clear" w:color="auto" w:fill="FFFFFF"/>
+        </w:rPr>
+        <w:t>In the global view in the paper, the model panel has jitter processing, but the cheem package does not.</w:t>
+      </w:r>
+    </w:p>
+    <w:p>
+      <w:pPr>
+        <w:rPr>
+          <w:rFonts w:ascii="Arial" w:hAnsi="Arial" w:cs="Arial"/>
+          <w:color w:val="4472C4" w:themeColor="accent1"/>
+          <w:shd w:val="clear" w:color="auto" w:fill="FFFFFF"/>
+        </w:rPr>
+      </w:pPr>
+      <w:r>
+        <w:rPr>
+          <w:rFonts w:ascii="Arial" w:hAnsi="Arial" w:cs="Arial"/>
+          <w:color w:val="4472C4" w:themeColor="accent1"/>
+          <w:highlight w:val="yellow"/>
+          <w:shd w:val="clear" w:color="auto" w:fill="FFFFFF"/>
+        </w:rPr>
+        <w:t>We are reviewing and unifying the verbiage for panels and axes. The updated version will remove the jitter.</w:t>
+      </w:r>
+    </w:p>
+    <w:p>
+      <w:pPr>
+        <w:rPr>
+          <w:rFonts w:ascii="Arial" w:hAnsi="Arial" w:cs="Arial"/>
+          <w:color w:val="222222"/>
+          <w:shd w:val="clear" w:color="auto" w:fill="FFFFFF"/>
+        </w:rPr>
+      </w:pPr>
+      <w:r>
+        <w:rPr>
+          <w:rFonts w:ascii="Arial" w:hAnsi="Arial" w:cs="Arial"/>
+          <w:color w:val="222222"/>
+        </w:rPr>
+        <w:br/>
+      </w:r>
+      <w:r>
+        <w:rPr>
+          <w:rFonts w:ascii="Arial" w:hAnsi="Arial" w:cs="Arial"/>
+          <w:color w:val="222222"/>
+        </w:rPr>
+        <w:br/>
+      </w:r>
+      <w:r>
+        <w:rPr>
+          <w:rFonts w:ascii="Arial" w:hAnsi="Arial" w:cs="Arial"/>
+          <w:color w:val="222222"/>
+          <w:highlight w:val="cyan"/>
+          <w:shd w:val="clear" w:color="auto" w:fill="FFFFFF"/>
+        </w:rPr>
+        <w:t>Discussion is just a Conclusion. For example, please supplement any discussion on the following.</w:t>
+      </w:r>
+      <w:r>
+        <w:rPr>
+          <w:rFonts w:ascii="Arial" w:hAnsi="Arial" w:cs="Arial"/>
+          <w:color w:val="222222"/>
+          <w:highlight w:val="cyan"/>
+        </w:rPr>
+        <w:br/>
+      </w:r>
+      <w:r>
+        <w:rPr>
+          <w:rFonts w:ascii="Arial" w:hAnsi="Arial" w:cs="Arial"/>
+          <w:color w:val="222222"/>
+          <w:highlight w:val="cyan"/>
+          <w:shd w:val="clear" w:color="auto" w:fill="FFFFFF"/>
+        </w:rPr>
+        <w:t>- Abstract and Introduction are described in the context of XAI, but the tools proposed in this paper are not likely to be able to handle large data sets.</w:t>
+      </w:r>
+      <w:r>
+        <w:rPr>
+          <w:rFonts w:ascii="Arial" w:hAnsi="Arial" w:cs="Arial"/>
+          <w:color w:val="222222"/>
+        </w:rPr>
+        <w:br/>
+      </w:r>
+      <w:r>
+        <w:rPr>
+          <w:rFonts w:ascii="Arial" w:hAnsi="Arial" w:cs="Arial"/>
+          <w:color w:val="222222"/>
+          <w:shd w:val="clear" w:color="auto" w:fill="FFFFFF"/>
+        </w:rPr>
+        <w:t>- Concerning the convenience of the package: the application by the cheem package outputs little information (e.g., axis information), which makes it difficult to use intuitively.</w:t>
+      </w:r>
+    </w:p>
+    <w:p>
+      <w:pPr>
+        <w:rPr>
+          <w:rFonts w:ascii="Arial" w:hAnsi="Arial" w:cs="Arial"/>
+          <w:color w:val="222222"/>
+          <w:shd w:val="clear" w:color="auto" w:fill="FFFFFF"/>
+        </w:rPr>
+      </w:pPr>
+    </w:p>
+    <w:p>
+      <w:pPr>
+        <w:rPr>
+          <w:rFonts w:ascii="Arial" w:hAnsi="Arial" w:cs="Arial"/>
+          <w:color w:val="222222"/>
+          <w:shd w:val="clear" w:color="auto" w:fill="FFFFFF"/>
+        </w:rPr>
+      </w:pPr>
+      <w:r>
+        <w:rPr>
+          <w:rFonts w:ascii="Arial" w:hAnsi="Arial" w:cs="Arial"/>
+          <w:color w:val="222222"/>
+          <w:highlight w:val="yellow"/>
+          <w:shd w:val="clear" w:color="auto" w:fill="FFFFFF"/>
+        </w:rPr>
+        <w:t xml:space="preserve">We are reviewing the axis labels, to see if they can be clarified. This has been a pain from the start I have tried a bunch of solutions </w:t>
+      </w:r>
+      <w:proofErr w:type="gramStart"/>
+      <w:r>
+        <w:rPr>
+          <w:rFonts w:ascii="Arial" w:hAnsi="Arial" w:cs="Arial"/>
+          <w:color w:val="222222"/>
+          <w:highlight w:val="yellow"/>
+          <w:shd w:val="clear" w:color="auto" w:fill="FFFFFF"/>
+        </w:rPr>
+        <w:t>previously, but</w:t>
+      </w:r>
+      <w:proofErr w:type="gramEnd"/>
+      <w:r>
+        <w:rPr>
+          <w:rFonts w:ascii="Arial" w:hAnsi="Arial" w:cs="Arial"/>
+          <w:color w:val="222222"/>
+          <w:highlight w:val="yellow"/>
+          <w:shd w:val="clear" w:color="auto" w:fill="FFFFFF"/>
+        </w:rPr>
+        <w:t xml:space="preserve"> ended up keeping a simplified version. I will see if I can specify in the title of the faceted panels.</w:t>
       </w:r>
       <w:r>
         <w:rPr>
@@ -254,90 +786,48 @@
           <w:color w:val="222222"/>
           <w:shd w:val="clear" w:color="auto" w:fill="FFFFFF"/>
         </w:rPr>
-        <w:t>General Comments</w:t>
-      </w:r>
-      <w:r>
-        <w:rPr>
-          <w:rFonts w:ascii="Arial" w:hAnsi="Arial" w:cs="Arial"/>
-          <w:color w:val="222222"/>
-        </w:rPr>
-        <w:br/>
-      </w:r>
-      <w:r>
-        <w:rPr>
-          <w:rFonts w:ascii="Arial" w:hAnsi="Arial" w:cs="Arial"/>
-          <w:color w:val="222222"/>
-        </w:rPr>
-        <w:br/>
-      </w:r>
-      <w:r>
-        <w:rPr>
-          <w:rFonts w:ascii="Arial" w:hAnsi="Arial" w:cs="Arial"/>
-          <w:color w:val="222222"/>
-          <w:shd w:val="clear" w:color="auto" w:fill="FFFFFF"/>
-        </w:rPr>
-        <w:t>You have not clearly stated the usefulness of the radial tour; please explain the advantage of using the SHAP values of PI and CI as the contribution of 1D projection compared to drawing a static density plot or scatterplot. Is it possible to correctly evaluate the sensitivity of variables by 1d projection for nonlinear models? Also, in the Case Studies in Section 5, please provide an explanation in relation to the Radial tour operation.</w:t>
-      </w:r>
-    </w:p>
-    <w:p>
-      <w:pPr>
-        <w:rPr>
-          <w:rFonts w:ascii="Arial" w:hAnsi="Arial" w:cs="Arial"/>
-          <w:i/>
-          <w:iCs/>
-          <w:color w:val="4472C4" w:themeColor="accent1"/>
-          <w:shd w:val="clear" w:color="auto" w:fill="FFFFFF"/>
-        </w:rPr>
-      </w:pPr>
-      <w:r>
-        <w:rPr>
-          <w:rFonts w:ascii="Arial" w:hAnsi="Arial" w:cs="Arial"/>
-          <w:i/>
-          <w:iCs/>
-          <w:color w:val="4472C4" w:themeColor="accent1"/>
-          <w:shd w:val="clear" w:color="auto" w:fill="FFFFFF"/>
-        </w:rPr>
-        <w:t xml:space="preserve">We have discussed and cited the radial tours in section 3, and their application at the end of section 4.2. We have made edits </w:t>
-      </w:r>
-      <w:r>
-        <w:rPr>
-          <w:rFonts w:ascii="Arial" w:hAnsi="Arial" w:cs="Arial"/>
-          <w:i/>
-          <w:iCs/>
-          <w:color w:val="4472C4" w:themeColor="accent1"/>
-          <w:shd w:val="clear" w:color="auto" w:fill="FFFFFF"/>
-        </w:rPr>
-        <w:t>to</w:t>
-      </w:r>
-      <w:r>
-        <w:rPr>
-          <w:rFonts w:ascii="Arial" w:hAnsi="Arial" w:cs="Arial"/>
-          <w:i/>
-          <w:iCs/>
-          <w:color w:val="4472C4" w:themeColor="accent1"/>
-          <w:shd w:val="clear" w:color="auto" w:fill="FFFFFF"/>
-        </w:rPr>
-        <w:t xml:space="preserve"> both sections to </w:t>
-      </w:r>
-      <w:r>
-        <w:rPr>
-          <w:rFonts w:ascii="Arial" w:hAnsi="Arial" w:cs="Arial"/>
-          <w:i/>
-          <w:iCs/>
-          <w:color w:val="4472C4" w:themeColor="accent1"/>
-          <w:shd w:val="clear" w:color="auto" w:fill="FFFFFF"/>
-        </w:rPr>
-        <w:t xml:space="preserve">draw attention to the rational for their use in this </w:t>
-      </w:r>
-      <w:r>
-        <w:rPr>
-          <w:rFonts w:ascii="Arial" w:hAnsi="Arial" w:cs="Arial"/>
-          <w:i/>
-          <w:iCs/>
-          <w:color w:val="4472C4" w:themeColor="accent1"/>
-          <w:shd w:val="clear" w:color="auto" w:fill="FFFFFF"/>
-        </w:rPr>
-        <w:t>analysis</w:t>
+        <w:t>Individual Comments</w:t>
+      </w:r>
+      <w:r>
+        <w:rPr>
+          <w:rFonts w:ascii="Arial" w:hAnsi="Arial" w:cs="Arial"/>
+          <w:color w:val="222222"/>
+        </w:rPr>
+        <w:br/>
+      </w:r>
+      <w:r>
+        <w:rPr>
+          <w:rFonts w:ascii="Arial" w:hAnsi="Arial" w:cs="Arial"/>
+          <w:color w:val="222222"/>
+        </w:rPr>
+        <w:br/>
+      </w:r>
+      <w:r>
+        <w:rPr>
+          <w:rFonts w:ascii="Arial" w:hAnsi="Arial" w:cs="Arial"/>
+          <w:color w:val="222222"/>
+          <w:shd w:val="clear" w:color="auto" w:fill="FFFFFF"/>
+        </w:rPr>
+        <w:t>(p.7 l.18) Figures 3b, 4a -&gt; 3c, 4b?</w:t>
+      </w:r>
+    </w:p>
+    <w:p>
+      <w:pPr>
+        <w:rPr>
+          <w:rFonts w:ascii="Arial" w:hAnsi="Arial" w:cs="Arial"/>
+          <w:color w:val="222222"/>
+          <w:shd w:val="clear" w:color="auto" w:fill="FFFFFF"/>
+        </w:rPr>
+      </w:pPr>
+      <w:r>
+        <w:rPr>
+          <w:rFonts w:ascii="Arial" w:hAnsi="Arial" w:cs="Arial"/>
+          <w:i/>
+          <w:iCs/>
+          <w:color w:val="4472C4" w:themeColor="accent1"/>
+          <w:shd w:val="clear" w:color="auto" w:fill="FFFFFF"/>
+        </w:rPr>
+        <w:t>You are correct, this has been fixed</w:t>
       </w:r>
       <w:r>
         <w:rPr>
@@ -349,742 +839,106 @@
         </w:rPr>
         <w:t>.</w:t>
       </w:r>
-    </w:p>
-    <w:p>
-      <w:pPr>
-        <w:rPr>
-          <w:rFonts w:ascii="Arial" w:hAnsi="Arial" w:cs="Arial"/>
-          <w:i/>
-          <w:iCs/>
-          <w:color w:val="4472C4" w:themeColor="accent1"/>
-          <w:shd w:val="clear" w:color="auto" w:fill="FFFFFF"/>
-        </w:rPr>
-      </w:pPr>
-    </w:p>
-    <w:p>
-      <w:pPr>
-        <w:rPr>
-          <w:rFonts w:ascii="Arial" w:hAnsi="Arial" w:cs="Arial"/>
-          <w:i/>
-          <w:iCs/>
-          <w:color w:val="4472C4" w:themeColor="accent1"/>
-          <w:highlight w:val="yellow"/>
-          <w:shd w:val="clear" w:color="auto" w:fill="FFFFFF"/>
-        </w:rPr>
-      </w:pPr>
-      <w:r>
-        <w:rPr>
-          <w:rFonts w:ascii="Arial" w:hAnsi="Arial" w:cs="Arial"/>
-          <w:i/>
-          <w:iCs/>
-          <w:color w:val="4472C4" w:themeColor="accent1"/>
-          <w:highlight w:val="yellow"/>
-          <w:shd w:val="clear" w:color="auto" w:fill="FFFFFF"/>
-        </w:rPr>
-        <w:t xml:space="preserve">SEE circa ~line448 Insert a new paragraph </w:t>
-      </w:r>
-      <w:r>
-        <w:rPr>
-          <w:rFonts w:ascii="Arial" w:hAnsi="Arial" w:cs="Arial"/>
-          <w:i/>
-          <w:iCs/>
-          <w:color w:val="4472C4" w:themeColor="accent1"/>
-          <w:highlight w:val="yellow"/>
-          <w:shd w:val="clear" w:color="auto" w:fill="FFFFFF"/>
-        </w:rPr>
-        <w:t>motivating</w:t>
-      </w:r>
-      <w:r>
-        <w:rPr>
-          <w:rFonts w:ascii="Arial" w:hAnsi="Arial" w:cs="Arial"/>
-          <w:i/>
-          <w:iCs/>
-          <w:color w:val="4472C4" w:themeColor="accent1"/>
-          <w:highlight w:val="yellow"/>
-          <w:shd w:val="clear" w:color="auto" w:fill="FFFFFF"/>
-        </w:rPr>
-        <w:t xml:space="preserve"> the selection of the radial tour.</w:t>
-      </w:r>
-    </w:p>
-    <w:p>
-      <w:pPr>
-        <w:rPr>
-          <w:rFonts w:ascii="Arial" w:hAnsi="Arial" w:cs="Arial"/>
-          <w:i/>
-          <w:iCs/>
-          <w:color w:val="4472C4" w:themeColor="accent1"/>
-          <w:highlight w:val="yellow"/>
-          <w:shd w:val="clear" w:color="auto" w:fill="FFFFFF"/>
-        </w:rPr>
-      </w:pPr>
-      <w:r>
-        <w:rPr>
-          <w:rFonts w:ascii="Arial" w:hAnsi="Arial" w:cs="Arial"/>
-          <w:i/>
-          <w:iCs/>
-          <w:color w:val="4472C4" w:themeColor="accent1"/>
-          <w:highlight w:val="yellow"/>
-          <w:shd w:val="clear" w:color="auto" w:fill="FFFFFF"/>
-        </w:rPr>
-        <w:t>\hypertarget{radial-tour}{%</w:t>
-      </w:r>
-    </w:p>
-    <w:p>
-      <w:pPr>
-        <w:rPr>
-          <w:rFonts w:ascii="Arial" w:hAnsi="Arial" w:cs="Arial"/>
-          <w:i/>
-          <w:iCs/>
-          <w:color w:val="4472C4" w:themeColor="accent1"/>
-          <w:highlight w:val="yellow"/>
-          <w:shd w:val="clear" w:color="auto" w:fill="FFFFFF"/>
-        </w:rPr>
-      </w:pPr>
-      <w:r>
-        <w:rPr>
-          <w:rFonts w:ascii="Arial" w:hAnsi="Arial" w:cs="Arial"/>
-          <w:i/>
-          <w:iCs/>
-          <w:color w:val="4472C4" w:themeColor="accent1"/>
-          <w:highlight w:val="yellow"/>
-          <w:shd w:val="clear" w:color="auto" w:fill="FFFFFF"/>
-        </w:rPr>
-        <w:t>\subsection{Radial Tour}\label{radial-tour}}</w:t>
-      </w:r>
-    </w:p>
-    <w:p>
-      <w:pPr>
-        <w:rPr>
-          <w:rFonts w:ascii="Arial" w:hAnsi="Arial" w:cs="Arial"/>
-          <w:i/>
-          <w:iCs/>
-          <w:color w:val="4472C4" w:themeColor="accent1"/>
-          <w:highlight w:val="yellow"/>
-          <w:shd w:val="clear" w:color="auto" w:fill="FFFFFF"/>
-        </w:rPr>
-      </w:pPr>
-    </w:p>
-    <w:p>
-      <w:pPr>
-        <w:rPr>
-          <w:rFonts w:ascii="Arial" w:hAnsi="Arial" w:cs="Arial"/>
-          <w:i/>
-          <w:iCs/>
-          <w:color w:val="4472C4" w:themeColor="accent1"/>
-          <w:highlight w:val="yellow"/>
-          <w:shd w:val="clear" w:color="auto" w:fill="FFFFFF"/>
-        </w:rPr>
-      </w:pPr>
-      <w:r>
-        <w:rPr>
-          <w:rFonts w:ascii="Arial" w:hAnsi="Arial" w:cs="Arial"/>
-          <w:i/>
-          <w:iCs/>
-          <w:color w:val="4472C4" w:themeColor="accent1"/>
-          <w:highlight w:val="yellow"/>
-          <w:shd w:val="clear" w:color="auto" w:fill="FFFFFF"/>
-        </w:rPr>
-        <w:t xml:space="preserve">Once a PI ad CI have been identified in the global view the proposed </w:t>
-      </w:r>
-    </w:p>
-    <w:p>
-      <w:pPr>
-        <w:rPr>
-          <w:rFonts w:ascii="Arial" w:hAnsi="Arial" w:cs="Arial"/>
-          <w:i/>
-          <w:iCs/>
-          <w:color w:val="4472C4" w:themeColor="accent1"/>
-          <w:highlight w:val="yellow"/>
-          <w:shd w:val="clear" w:color="auto" w:fill="FFFFFF"/>
-        </w:rPr>
-      </w:pPr>
-      <w:r>
-        <w:rPr>
-          <w:rFonts w:ascii="Arial" w:hAnsi="Arial" w:cs="Arial"/>
-          <w:i/>
-          <w:iCs/>
-          <w:color w:val="4472C4" w:themeColor="accent1"/>
-          <w:highlight w:val="yellow"/>
-          <w:shd w:val="clear" w:color="auto" w:fill="FFFFFF"/>
-        </w:rPr>
-        <w:t xml:space="preserve">analysis is to explore the LVA of the PI. To do we will treat the LVA as </w:t>
-      </w:r>
-    </w:p>
-    <w:p>
-      <w:pPr>
-        <w:rPr>
-          <w:rFonts w:ascii="Arial" w:hAnsi="Arial" w:cs="Arial"/>
-          <w:i/>
-          <w:iCs/>
-          <w:color w:val="4472C4" w:themeColor="accent1"/>
-          <w:highlight w:val="yellow"/>
-          <w:shd w:val="clear" w:color="auto" w:fill="FFFFFF"/>
-        </w:rPr>
-      </w:pPr>
-      <w:r>
-        <w:rPr>
-          <w:rFonts w:ascii="Arial" w:hAnsi="Arial" w:cs="Arial"/>
-          <w:i/>
-          <w:iCs/>
-          <w:color w:val="4472C4" w:themeColor="accent1"/>
-          <w:highlight w:val="yellow"/>
+      <w:r>
+        <w:rPr>
+          <w:rFonts w:ascii="Arial" w:hAnsi="Arial" w:cs="Arial"/>
+          <w:color w:val="222222"/>
+        </w:rPr>
+        <w:br/>
+      </w:r>
+      <w:r>
+        <w:rPr>
+          <w:rFonts w:ascii="Arial" w:hAnsi="Arial" w:cs="Arial"/>
+          <w:color w:val="222222"/>
+        </w:rPr>
+        <w:br/>
+      </w:r>
+      <w:r>
+        <w:rPr>
+          <w:rFonts w:ascii="Arial" w:hAnsi="Arial" w:cs="Arial"/>
+          <w:color w:val="222222"/>
+          <w:shd w:val="clear" w:color="auto" w:fill="FFFFFF"/>
+        </w:rPr>
+        <w:t>(p.8 l.7) Is the SHAP value of the CI taken into account in the radial tour?</w:t>
+      </w:r>
+    </w:p>
+    <w:p>
+      <w:pPr>
+        <w:rPr>
+          <w:rFonts w:ascii="Arial" w:hAnsi="Arial" w:cs="Arial"/>
+          <w:color w:val="222222"/>
+          <w:shd w:val="clear" w:color="auto" w:fill="FFFFFF"/>
+        </w:rPr>
+      </w:pPr>
+      <w:r>
+        <w:rPr>
+          <w:rFonts w:ascii="Arial" w:hAnsi="Arial" w:cs="Arial"/>
+          <w:i/>
+          <w:iCs/>
+          <w:color w:val="4472C4" w:themeColor="accent1"/>
+        </w:rPr>
+        <w:t>In the Radial tour section we have made this more explicit that the CI doesn’t impact the bases, but is highlighted for comparison.</w:t>
+      </w:r>
+      <w:r>
+        <w:rPr>
+          <w:rFonts w:ascii="Arial" w:hAnsi="Arial" w:cs="Arial"/>
+          <w:color w:val="222222"/>
+        </w:rPr>
+        <w:br/>
+      </w:r>
+      <w:r>
+        <w:rPr>
+          <w:rFonts w:ascii="Arial" w:hAnsi="Arial" w:cs="Arial"/>
+          <w:color w:val="222222"/>
+        </w:rPr>
+        <w:br/>
+      </w:r>
+      <w:r>
+        <w:rPr>
+          <w:rFonts w:ascii="Arial" w:hAnsi="Arial" w:cs="Arial"/>
+          <w:color w:val="222222"/>
+          <w:shd w:val="clear" w:color="auto" w:fill="FFFFFF"/>
+        </w:rPr>
+        <w:t>(p.8 l.8) "The PI is ... global view</w:t>
+      </w:r>
+      <w:proofErr w:type="gramStart"/>
+      <w:r>
+        <w:rPr>
+          <w:rFonts w:ascii="Arial" w:hAnsi="Arial" w:cs="Arial"/>
+          <w:color w:val="222222"/>
+          <w:shd w:val="clear" w:color="auto" w:fill="FFFFFF"/>
+        </w:rPr>
+        <w:t>" :</w:t>
+      </w:r>
+      <w:proofErr w:type="gramEnd"/>
+      <w:r>
+        <w:rPr>
+          <w:rFonts w:ascii="Arial" w:hAnsi="Arial" w:cs="Arial"/>
+          <w:color w:val="222222"/>
+          <w:shd w:val="clear" w:color="auto" w:fill="FFFFFF"/>
+        </w:rPr>
+        <w:t xml:space="preserve"> The shiny app in the cheem package does not support interactive selection by clicking in the global view. (cheem version 0.3.0 on Windows 11 / Google Chrome)</w:t>
+      </w:r>
+    </w:p>
+    <w:p>
+      <w:pPr>
+        <w:rPr>
+          <w:rFonts w:ascii="Arial" w:hAnsi="Arial" w:cs="Arial"/>
+          <w:i/>
+          <w:iCs/>
+          <w:color w:val="4472C4" w:themeColor="accent1"/>
+          <w:shd w:val="clear" w:color="auto" w:fill="FFFFFF"/>
+        </w:rPr>
+      </w:pPr>
+      <w:r>
+        <w:rPr>
+          <w:rFonts w:ascii="Arial" w:hAnsi="Arial" w:cs="Arial"/>
+          <w:i/>
+          <w:iCs/>
+          <w:color w:val="4472C4" w:themeColor="accent1"/>
           <w:shd w:val="clear" w:color="auto" w:fill="FFFFFF"/>
         </w:rPr>
         <w:lastRenderedPageBreak/>
-        <w:t xml:space="preserve">a basis for linear projection visualized against the prediction values. </w:t>
-      </w:r>
-    </w:p>
-    <w:p>
-      <w:pPr>
-        <w:rPr>
-          <w:rFonts w:ascii="Arial" w:hAnsi="Arial" w:cs="Arial"/>
-          <w:i/>
-          <w:iCs/>
-          <w:color w:val="4472C4" w:themeColor="accent1"/>
-          <w:highlight w:val="yellow"/>
-          <w:shd w:val="clear" w:color="auto" w:fill="FFFFFF"/>
-        </w:rPr>
-      </w:pPr>
-      <w:r>
-        <w:rPr>
-          <w:rFonts w:ascii="Arial" w:hAnsi="Arial" w:cs="Arial"/>
-          <w:i/>
-          <w:iCs/>
-          <w:color w:val="4472C4" w:themeColor="accent1"/>
-          <w:highlight w:val="yellow"/>
-          <w:shd w:val="clear" w:color="auto" w:fill="FFFFFF"/>
-        </w:rPr>
-        <w:t xml:space="preserve">Then the radial tour can be used to explore the sensitivity of variables </w:t>
-      </w:r>
-    </w:p>
-    <w:p>
-      <w:pPr>
-        <w:rPr>
-          <w:rFonts w:ascii="Arial" w:hAnsi="Arial" w:cs="Arial"/>
-          <w:i/>
-          <w:iCs/>
-          <w:color w:val="4472C4" w:themeColor="accent1"/>
-          <w:highlight w:val="yellow"/>
-          <w:shd w:val="clear" w:color="auto" w:fill="FFFFFF"/>
-        </w:rPr>
-      </w:pPr>
-      <w:r>
-        <w:rPr>
-          <w:rFonts w:ascii="Arial" w:hAnsi="Arial" w:cs="Arial"/>
-          <w:i/>
-          <w:iCs/>
-          <w:color w:val="4472C4" w:themeColor="accent1"/>
-          <w:highlight w:val="yellow"/>
-          <w:shd w:val="clear" w:color="auto" w:fill="FFFFFF"/>
-        </w:rPr>
-        <w:t xml:space="preserve">to the predictions. The allows an analyst to see and evaluate the </w:t>
-      </w:r>
-    </w:p>
-    <w:p>
-      <w:pPr>
-        <w:rPr>
-          <w:rFonts w:ascii="Arial" w:hAnsi="Arial" w:cs="Arial"/>
-          <w:i/>
-          <w:iCs/>
-          <w:color w:val="4472C4" w:themeColor="accent1"/>
-          <w:highlight w:val="yellow"/>
-          <w:shd w:val="clear" w:color="auto" w:fill="FFFFFF"/>
-        </w:rPr>
-      </w:pPr>
-      <w:r>
-        <w:rPr>
-          <w:rFonts w:ascii="Arial" w:hAnsi="Arial" w:cs="Arial"/>
-          <w:i/>
-          <w:iCs/>
-          <w:color w:val="4472C4" w:themeColor="accent1"/>
-          <w:highlight w:val="yellow"/>
-          <w:shd w:val="clear" w:color="auto" w:fill="FFFFFF"/>
-        </w:rPr>
-        <w:t xml:space="preserve">explanation of the LVA which can be used to inform model selection or </w:t>
-      </w:r>
-    </w:p>
-    <w:p>
-      <w:pPr>
-        <w:rPr>
-          <w:rFonts w:ascii="Arial" w:hAnsi="Arial" w:cs="Arial"/>
-          <w:i/>
-          <w:iCs/>
-          <w:color w:val="4472C4" w:themeColor="accent1"/>
-          <w:shd w:val="clear" w:color="auto" w:fill="FFFFFF"/>
-        </w:rPr>
-      </w:pPr>
-      <w:r>
-        <w:rPr>
-          <w:rFonts w:ascii="Arial" w:hAnsi="Arial" w:cs="Arial"/>
-          <w:i/>
-          <w:iCs/>
-          <w:color w:val="4472C4" w:themeColor="accent1"/>
-          <w:highlight w:val="yellow"/>
-          <w:shd w:val="clear" w:color="auto" w:fill="FFFFFF"/>
-        </w:rPr>
-        <w:t>specification see section ref\{sec:</w:t>
-      </w:r>
-      <w:r>
-        <w:rPr>
-          <w:rFonts w:ascii="Arial" w:hAnsi="Arial" w:cs="Arial"/>
-          <w:i/>
-          <w:iCs/>
-          <w:color w:val="4472C4" w:themeColor="accent1"/>
-          <w:highlight w:val="yellow"/>
-          <w:shd w:val="clear" w:color="auto" w:fill="FFFFFF"/>
-        </w:rPr>
-        <w:t>casestudies</w:t>
-      </w:r>
-      <w:r>
-        <w:rPr>
-          <w:rFonts w:ascii="Arial" w:hAnsi="Arial" w:cs="Arial"/>
-          <w:i/>
-          <w:iCs/>
-          <w:color w:val="4472C4" w:themeColor="accent1"/>
-          <w:highlight w:val="yellow"/>
-          <w:shd w:val="clear" w:color="auto" w:fill="FFFFFF"/>
-        </w:rPr>
-        <w:t>).</w:t>
-      </w:r>
-    </w:p>
-    <w:p>
-      <w:pPr>
-        <w:rPr>
-          <w:rFonts w:ascii="Arial" w:hAnsi="Arial" w:cs="Arial"/>
-          <w:i/>
-          <w:iCs/>
-          <w:color w:val="4472C4" w:themeColor="accent1"/>
-          <w:shd w:val="clear" w:color="auto" w:fill="FFFFFF"/>
-        </w:rPr>
-      </w:pPr>
-      <w:r>
-        <w:rPr>
-          <w:rFonts w:ascii="Arial" w:hAnsi="Arial" w:cs="Arial"/>
-          <w:i/>
-          <w:iCs/>
-          <w:color w:val="4472C4" w:themeColor="accent1"/>
-          <w:highlight w:val="yellow"/>
-          <w:shd w:val="clear" w:color="auto" w:fill="FFFFFF"/>
-        </w:rPr>
-        <w:t>##NEED to ensure that \ref{sec:} is working here and in one other case.</w:t>
-      </w:r>
-    </w:p>
-    <w:p>
-      <w:pPr>
-        <w:rPr>
-          <w:rFonts w:ascii="Arial" w:hAnsi="Arial" w:cs="Arial"/>
-          <w:color w:val="222222"/>
-          <w:shd w:val="clear" w:color="auto" w:fill="FFFFFF"/>
-        </w:rPr>
-      </w:pPr>
-      <w:r>
-        <w:rPr>
-          <w:rFonts w:ascii="Arial" w:hAnsi="Arial" w:cs="Arial"/>
-          <w:color w:val="222222"/>
-        </w:rPr>
-        <w:br/>
-      </w:r>
-      <w:r>
-        <w:rPr>
-          <w:rFonts w:ascii="Arial" w:hAnsi="Arial" w:cs="Arial"/>
-          <w:color w:val="222222"/>
-        </w:rPr>
-        <w:br/>
-      </w:r>
-      <w:r>
-        <w:rPr>
-          <w:rFonts w:ascii="Arial" w:hAnsi="Arial" w:cs="Arial"/>
-          <w:color w:val="222222"/>
-          <w:shd w:val="clear" w:color="auto" w:fill="FFFFFF"/>
-        </w:rPr>
-        <w:t>The results are very different between the examples provided in the shiny application in the R cheem package and the examples presented in the paper. Please make sure to use random number seeds to achieve similar results. In particular, in the Case Studies of classification, there is no misclassification in the examples in the cheem package, and the misclassification is not indicated by the red circle as shown in the paper.</w:t>
-      </w:r>
-    </w:p>
-    <w:p>
-      <w:pPr>
-        <w:rPr>
-          <w:rFonts w:ascii="Arial" w:hAnsi="Arial" w:cs="Arial"/>
-          <w:color w:val="222222"/>
-          <w:shd w:val="clear" w:color="auto" w:fill="FFFFFF"/>
-        </w:rPr>
-      </w:pPr>
-    </w:p>
-    <w:p>
-      <w:pPr>
-        <w:rPr>
-          <w:rFonts w:ascii="Arial" w:hAnsi="Arial" w:cs="Arial"/>
-          <w:color w:val="4472C4" w:themeColor="accent1"/>
-          <w:shd w:val="clear" w:color="auto" w:fill="FFFFFF"/>
-        </w:rPr>
-      </w:pPr>
-      <w:r>
-        <w:rPr>
-          <w:rFonts w:ascii="Arial" w:hAnsi="Arial" w:cs="Arial"/>
-          <w:color w:val="4472C4" w:themeColor="accent1"/>
-          <w:highlight w:val="yellow"/>
-          <w:shd w:val="clear" w:color="auto" w:fill="FFFFFF"/>
-        </w:rPr>
-        <w:t>We are reviewing the cheem model objects for correctness as all seem to be claiming R^2=1.</w:t>
-      </w:r>
-    </w:p>
-    <w:p>
-      <w:pPr>
-        <w:rPr>
-          <w:rFonts w:ascii="Arial" w:hAnsi="Arial" w:cs="Arial"/>
-          <w:color w:val="222222"/>
-          <w:shd w:val="clear" w:color="auto" w:fill="FFFFFF"/>
-        </w:rPr>
-      </w:pPr>
-      <w:r>
-        <w:rPr>
-          <w:rFonts w:ascii="Arial" w:hAnsi="Arial" w:cs="Arial"/>
-          <w:color w:val="222222"/>
-        </w:rPr>
-        <w:br/>
-      </w:r>
-      <w:r>
-        <w:rPr>
-          <w:rFonts w:ascii="Arial" w:hAnsi="Arial" w:cs="Arial"/>
-          <w:color w:val="222222"/>
-        </w:rPr>
-        <w:br/>
-      </w:r>
-      <w:r>
-        <w:rPr>
-          <w:rFonts w:ascii="Arial" w:hAnsi="Arial" w:cs="Arial"/>
-          <w:color w:val="222222"/>
-          <w:shd w:val="clear" w:color="auto" w:fill="FFFFFF"/>
-        </w:rPr>
-        <w:t>The panel that is treeshap in the global view in the paper is attribution in the cheem package. Please unify either one.</w:t>
-      </w:r>
-    </w:p>
-    <w:p>
-      <w:pPr>
-        <w:rPr>
-          <w:rFonts w:ascii="Arial" w:hAnsi="Arial" w:cs="Arial"/>
-          <w:color w:val="222222"/>
-          <w:shd w:val="clear" w:color="auto" w:fill="FFFFFF"/>
-        </w:rPr>
-      </w:pPr>
-      <w:r>
-        <w:rPr>
-          <w:rFonts w:ascii="Arial" w:hAnsi="Arial" w:cs="Arial"/>
-          <w:color w:val="4472C4" w:themeColor="accent1"/>
-          <w:highlight w:val="yellow"/>
-          <w:shd w:val="clear" w:color="auto" w:fill="FFFFFF"/>
-        </w:rPr>
-        <w:t>We are reviewing and unifying the verbiage for panels and axes.</w:t>
-      </w:r>
-      <w:r>
-        <w:rPr>
-          <w:rFonts w:ascii="Arial" w:hAnsi="Arial" w:cs="Arial"/>
-          <w:color w:val="222222"/>
-        </w:rPr>
-        <w:br/>
-      </w:r>
-      <w:r>
-        <w:rPr>
-          <w:rFonts w:ascii="Arial" w:hAnsi="Arial" w:cs="Arial"/>
-          <w:color w:val="222222"/>
-        </w:rPr>
-        <w:br/>
-      </w:r>
-      <w:r>
-        <w:rPr>
-          <w:rFonts w:ascii="Arial" w:hAnsi="Arial" w:cs="Arial"/>
-          <w:color w:val="222222"/>
-          <w:shd w:val="clear" w:color="auto" w:fill="FFFFFF"/>
-        </w:rPr>
-        <w:t>In the global view in the paper, the model panel has jitter processing, but the cheem package does not.</w:t>
-      </w:r>
-    </w:p>
-    <w:p>
-      <w:pPr>
-        <w:rPr>
-          <w:rFonts w:ascii="Arial" w:hAnsi="Arial" w:cs="Arial"/>
-          <w:color w:val="4472C4" w:themeColor="accent1"/>
-          <w:shd w:val="clear" w:color="auto" w:fill="FFFFFF"/>
-        </w:rPr>
-      </w:pPr>
-      <w:r>
-        <w:rPr>
-          <w:rFonts w:ascii="Arial" w:hAnsi="Arial" w:cs="Arial"/>
-          <w:color w:val="4472C4" w:themeColor="accent1"/>
-          <w:highlight w:val="yellow"/>
-          <w:shd w:val="clear" w:color="auto" w:fill="FFFFFF"/>
-        </w:rPr>
-        <w:t>We are reviewing and unifying the verbiage for panels and axes.</w:t>
-      </w:r>
-      <w:r>
-        <w:rPr>
-          <w:rFonts w:ascii="Arial" w:hAnsi="Arial" w:cs="Arial"/>
-          <w:color w:val="4472C4" w:themeColor="accent1"/>
-          <w:highlight w:val="yellow"/>
-          <w:shd w:val="clear" w:color="auto" w:fill="FFFFFF"/>
-        </w:rPr>
-        <w:t xml:space="preserve"> The updated version will remove the jitter.</w:t>
-      </w:r>
-    </w:p>
-    <w:p>
-      <w:pPr>
-        <w:rPr>
-          <w:rFonts w:ascii="Arial" w:hAnsi="Arial" w:cs="Arial"/>
-          <w:color w:val="222222"/>
-          <w:shd w:val="clear" w:color="auto" w:fill="FFFFFF"/>
-        </w:rPr>
-      </w:pPr>
-      <w:r>
-        <w:rPr>
-          <w:rFonts w:ascii="Arial" w:hAnsi="Arial" w:cs="Arial"/>
-          <w:color w:val="222222"/>
-        </w:rPr>
-        <w:br/>
-      </w:r>
-      <w:r>
-        <w:rPr>
-          <w:rFonts w:ascii="Arial" w:hAnsi="Arial" w:cs="Arial"/>
-          <w:color w:val="222222"/>
-        </w:rPr>
-        <w:br/>
-      </w:r>
-      <w:r>
-        <w:rPr>
-          <w:rFonts w:ascii="Arial" w:hAnsi="Arial" w:cs="Arial"/>
-          <w:color w:val="222222"/>
-          <w:highlight w:val="cyan"/>
-          <w:shd w:val="clear" w:color="auto" w:fill="FFFFFF"/>
-        </w:rPr>
-        <w:t>Discussion is just a Conclusion. For example, please supplement any discussion on the following.</w:t>
-      </w:r>
-      <w:r>
-        <w:rPr>
-          <w:rFonts w:ascii="Arial" w:hAnsi="Arial" w:cs="Arial"/>
-          <w:color w:val="222222"/>
-          <w:highlight w:val="cyan"/>
-        </w:rPr>
-        <w:br/>
-      </w:r>
-      <w:r>
-        <w:rPr>
-          <w:rFonts w:ascii="Arial" w:hAnsi="Arial" w:cs="Arial"/>
-          <w:color w:val="222222"/>
-          <w:highlight w:val="cyan"/>
-          <w:shd w:val="clear" w:color="auto" w:fill="FFFFFF"/>
-        </w:rPr>
-        <w:t>- Abstract and Introduction are described in the context of XAI, but the tools proposed in this paper are not likely to be able to handle large data sets.</w:t>
-      </w:r>
-      <w:r>
-        <w:rPr>
-          <w:rFonts w:ascii="Arial" w:hAnsi="Arial" w:cs="Arial"/>
-          <w:color w:val="222222"/>
-        </w:rPr>
-        <w:br/>
-      </w:r>
-      <w:r>
-        <w:rPr>
-          <w:rFonts w:ascii="Arial" w:hAnsi="Arial" w:cs="Arial"/>
-          <w:color w:val="222222"/>
-          <w:shd w:val="clear" w:color="auto" w:fill="FFFFFF"/>
-        </w:rPr>
-        <w:t>- Concerning the convenience of the package: the application by the cheem package outputs little information (e.g., axis information), which makes it difficult to use intuitively.</w:t>
-      </w:r>
-    </w:p>
-    <w:p>
-      <w:pPr>
-        <w:rPr>
-          <w:rFonts w:ascii="Arial" w:hAnsi="Arial" w:cs="Arial"/>
-          <w:color w:val="222222"/>
-          <w:shd w:val="clear" w:color="auto" w:fill="FFFFFF"/>
-        </w:rPr>
-      </w:pPr>
-    </w:p>
-    <w:p>
-      <w:pPr>
-        <w:rPr>
-          <w:rFonts w:ascii="Arial" w:hAnsi="Arial" w:cs="Arial"/>
-          <w:color w:val="222222"/>
-          <w:shd w:val="clear" w:color="auto" w:fill="FFFFFF"/>
-        </w:rPr>
-      </w:pPr>
-      <w:r>
-        <w:rPr>
-          <w:rFonts w:ascii="Arial" w:hAnsi="Arial" w:cs="Arial"/>
-          <w:color w:val="222222"/>
-          <w:highlight w:val="yellow"/>
-          <w:shd w:val="clear" w:color="auto" w:fill="FFFFFF"/>
-        </w:rPr>
-        <w:t>We are reviewing the axis labels, to see if they can be clarified. This has been a pain from the start I have tried a bunch of solutions previously, but ended up keeping a simplified version. I will see if I can specify in the title of the faceted panels.</w:t>
-      </w:r>
-      <w:r>
-        <w:rPr>
-          <w:rFonts w:ascii="Arial" w:hAnsi="Arial" w:cs="Arial"/>
-          <w:color w:val="222222"/>
-        </w:rPr>
-        <w:br/>
-      </w:r>
-      <w:r>
-        <w:rPr>
-          <w:rFonts w:ascii="Arial" w:hAnsi="Arial" w:cs="Arial"/>
-          <w:color w:val="222222"/>
-        </w:rPr>
-        <w:br/>
-      </w:r>
-      <w:r>
-        <w:rPr>
-          <w:rFonts w:ascii="Arial" w:hAnsi="Arial" w:cs="Arial"/>
-          <w:color w:val="222222"/>
-          <w:shd w:val="clear" w:color="auto" w:fill="FFFFFF"/>
-        </w:rPr>
-        <w:t>--------</w:t>
-      </w:r>
-      <w:r>
-        <w:rPr>
-          <w:rFonts w:ascii="Arial" w:hAnsi="Arial" w:cs="Arial"/>
-          <w:color w:val="222222"/>
-        </w:rPr>
-        <w:br/>
-      </w:r>
-      <w:r>
-        <w:rPr>
-          <w:rFonts w:ascii="Arial" w:hAnsi="Arial" w:cs="Arial"/>
-          <w:color w:val="222222"/>
-          <w:shd w:val="clear" w:color="auto" w:fill="FFFFFF"/>
-        </w:rPr>
-        <w:lastRenderedPageBreak/>
-        <w:t>Individual Comments</w:t>
-      </w:r>
-      <w:r>
-        <w:rPr>
-          <w:rFonts w:ascii="Arial" w:hAnsi="Arial" w:cs="Arial"/>
-          <w:color w:val="222222"/>
-        </w:rPr>
-        <w:br/>
-      </w:r>
-      <w:r>
-        <w:rPr>
-          <w:rFonts w:ascii="Arial" w:hAnsi="Arial" w:cs="Arial"/>
-          <w:color w:val="222222"/>
-        </w:rPr>
-        <w:br/>
-      </w:r>
-      <w:r>
-        <w:rPr>
-          <w:rFonts w:ascii="Arial" w:hAnsi="Arial" w:cs="Arial"/>
-          <w:color w:val="222222"/>
-          <w:shd w:val="clear" w:color="auto" w:fill="FFFFFF"/>
-        </w:rPr>
-        <w:t>(p.7 l.18) Figures 3b, 4a -&gt; 3c, 4b?</w:t>
-      </w:r>
-    </w:p>
-    <w:p>
-      <w:pPr>
-        <w:rPr>
-          <w:rFonts w:ascii="Arial" w:hAnsi="Arial" w:cs="Arial"/>
-          <w:color w:val="222222"/>
-          <w:shd w:val="clear" w:color="auto" w:fill="FFFFFF"/>
-        </w:rPr>
-      </w:pPr>
-      <w:r>
-        <w:rPr>
-          <w:rFonts w:ascii="Arial" w:hAnsi="Arial" w:cs="Arial"/>
-          <w:i/>
-          <w:iCs/>
-          <w:color w:val="4472C4" w:themeColor="accent1"/>
-          <w:shd w:val="clear" w:color="auto" w:fill="FFFFFF"/>
-        </w:rPr>
-        <w:t>You are correct, this has been fixed</w:t>
-      </w:r>
-      <w:r>
-        <w:rPr>
-          <w:rFonts w:ascii="Arial" w:hAnsi="Arial" w:cs="Arial"/>
-          <w:i/>
-          <w:iCs/>
-          <w:color w:val="4472C4" w:themeColor="accent1"/>
-          <w:shd w:val="clear" w:color="auto" w:fill="FFFFFF"/>
-        </w:rPr>
-        <w:t>.</w:t>
-      </w:r>
-      <w:r>
-        <w:rPr>
-          <w:rFonts w:ascii="Arial" w:hAnsi="Arial" w:cs="Arial"/>
-          <w:color w:val="222222"/>
-        </w:rPr>
-        <w:br/>
-      </w:r>
-      <w:r>
-        <w:rPr>
-          <w:rFonts w:ascii="Arial" w:hAnsi="Arial" w:cs="Arial"/>
-          <w:color w:val="222222"/>
-        </w:rPr>
-        <w:br/>
-      </w:r>
-      <w:r>
-        <w:rPr>
-          <w:rFonts w:ascii="Arial" w:hAnsi="Arial" w:cs="Arial"/>
-          <w:color w:val="222222"/>
-          <w:shd w:val="clear" w:color="auto" w:fill="FFFFFF"/>
-        </w:rPr>
-        <w:t>(p.8 l.7) Is the SHAP value of the CI taken into account in the radial tour?</w:t>
-      </w:r>
-    </w:p>
-    <w:p>
-      <w:pPr>
-        <w:rPr>
-          <w:rFonts w:ascii="Arial" w:hAnsi="Arial" w:cs="Arial"/>
-          <w:color w:val="222222"/>
-          <w:shd w:val="clear" w:color="auto" w:fill="FFFFFF"/>
-        </w:rPr>
-      </w:pPr>
-      <w:r>
-        <w:rPr>
-          <w:rFonts w:ascii="Arial" w:hAnsi="Arial" w:cs="Arial"/>
-          <w:i/>
-          <w:iCs/>
-          <w:color w:val="4472C4" w:themeColor="accent1"/>
-        </w:rPr>
-        <w:t>In the Radial tour section we have made this more explicit that the CI doesn’t impact the bases, but is highlighted for comparison.</w:t>
-      </w:r>
-      <w:r>
-        <w:rPr>
-          <w:rFonts w:ascii="Arial" w:hAnsi="Arial" w:cs="Arial"/>
-          <w:color w:val="222222"/>
-        </w:rPr>
-        <w:br/>
-      </w:r>
-      <w:r>
-        <w:rPr>
-          <w:rFonts w:ascii="Arial" w:hAnsi="Arial" w:cs="Arial"/>
-          <w:color w:val="222222"/>
-        </w:rPr>
-        <w:br/>
-      </w:r>
-      <w:r>
-        <w:rPr>
-          <w:rFonts w:ascii="Arial" w:hAnsi="Arial" w:cs="Arial"/>
-          <w:color w:val="222222"/>
-          <w:shd w:val="clear" w:color="auto" w:fill="FFFFFF"/>
-        </w:rPr>
-        <w:t>(p.8 l.8) "The PI is ... global view" : The shiny app in the cheem package does not support interactive selection by clicking in the global view. (cheem version 0.3.0 on Windows 11 / Google Chrome)</w:t>
-      </w:r>
-    </w:p>
-    <w:p>
-      <w:pPr>
-        <w:rPr>
-          <w:rFonts w:ascii="Arial" w:hAnsi="Arial" w:cs="Arial"/>
-          <w:i/>
-          <w:iCs/>
-          <w:color w:val="4472C4" w:themeColor="accent1"/>
-          <w:shd w:val="clear" w:color="auto" w:fill="FFFFFF"/>
-        </w:rPr>
-      </w:pPr>
-      <w:r>
-        <w:rPr>
-          <w:rFonts w:ascii="Arial" w:hAnsi="Arial" w:cs="Arial"/>
-          <w:i/>
-          <w:iCs/>
-          <w:color w:val="4472C4" w:themeColor="accent1"/>
-          <w:shd w:val="clear" w:color="auto" w:fill="FFFFFF"/>
-        </w:rPr>
         <w:t xml:space="preserve">We have clarified the text </w:t>
       </w:r>
       <w:r>
@@ -1175,47 +1029,7 @@
           <w:color w:val="4472C4" w:themeColor="accent1"/>
           <w:shd w:val="clear" w:color="auto" w:fill="FFFFFF"/>
         </w:rPr>
-        <w:t xml:space="preserve"> </w:t>
-      </w:r>
-      <w:r>
-        <w:rPr>
-          <w:rFonts w:ascii="Arial" w:hAnsi="Arial" w:cs="Arial"/>
-          <w:i/>
-          <w:iCs/>
-          <w:color w:val="4472C4" w:themeColor="accent1"/>
-          <w:shd w:val="clear" w:color="auto" w:fill="FFFFFF"/>
-        </w:rPr>
-        <w:t>(cheem version 0.3.0 on Windows 1</w:t>
-      </w:r>
-      <w:r>
-        <w:rPr>
-          <w:rFonts w:ascii="Arial" w:hAnsi="Arial" w:cs="Arial"/>
-          <w:i/>
-          <w:iCs/>
-          <w:color w:val="4472C4" w:themeColor="accent1"/>
-          <w:shd w:val="clear" w:color="auto" w:fill="FFFFFF"/>
-        </w:rPr>
-        <w:t>0</w:t>
-      </w:r>
-      <w:r>
-        <w:rPr>
-          <w:rFonts w:ascii="Arial" w:hAnsi="Arial" w:cs="Arial"/>
-          <w:i/>
-          <w:iCs/>
-          <w:color w:val="4472C4" w:themeColor="accent1"/>
-          <w:shd w:val="clear" w:color="auto" w:fill="FFFFFF"/>
-        </w:rPr>
-        <w:t xml:space="preserve"> / Google Chrome)</w:t>
-      </w:r>
-      <w:r>
-        <w:rPr>
-          <w:rFonts w:ascii="Arial" w:hAnsi="Arial" w:cs="Arial"/>
-          <w:i/>
-          <w:iCs/>
-          <w:color w:val="4472C4" w:themeColor="accent1"/>
-          <w:shd w:val="clear" w:color="auto" w:fill="FFFFFF"/>
-        </w:rPr>
-        <w:t xml:space="preserve">. </w:t>
+        <w:t xml:space="preserve"> (cheem version 0.3.0 on Windows 10 / Google Chrome). </w:t>
       </w:r>
       <w:r>
         <w:rPr>
@@ -1256,17 +1070,7 @@
           <w:color w:val="4472C4" w:themeColor="accent1"/>
           <w:shd w:val="clear" w:color="auto" w:fill="FFFFFF"/>
         </w:rPr>
-        <w:t xml:space="preserve">We have confirmed that residual plots do display for regression models, while classification models give more of a visual confusion matrix display. </w:t>
-      </w:r>
-      <w:r>
-        <w:rPr>
-          <w:rFonts w:ascii="Arial" w:hAnsi="Arial" w:cs="Arial"/>
-          <w:i/>
-          <w:iCs/>
-          <w:color w:val="4472C4" w:themeColor="accent1"/>
-          <w:shd w:val="clear" w:color="auto" w:fill="FFFFFF"/>
-        </w:rPr>
-        <w:t>(cheem version 0.3.0 on Windows 10 / Google Chrome).</w:t>
+        <w:t>We have confirmed that residual plots do display for regression models, while classification models give more of a visual confusion matrix display. (cheem version 0.3.0 on Windows 10 / Google Chrome).</w:t>
       </w:r>
       <w:r>
         <w:rPr>
@@ -1394,25 +1198,7 @@
             <w:color w:val="1155CC"/>
             <w:shd w:val="clear" w:color="auto" w:fill="FFFFFF"/>
           </w:rPr>
-          <w:t>https://nspyrison.github.io/ch</w:t>
-        </w:r>
-        <w:r>
-          <w:rPr>
-            <w:rStyle w:val="Hyperlink"/>
-            <w:rFonts w:ascii="Arial" w:hAnsi="Arial" w:cs="Arial"/>
-            <w:color w:val="1155CC"/>
-            <w:shd w:val="clear" w:color="auto" w:fill="FFFFFF"/>
-          </w:rPr>
-          <w:t>e</w:t>
-        </w:r>
-        <w:r>
-          <w:rPr>
-            <w:rStyle w:val="Hyperlink"/>
-            <w:rFonts w:ascii="Arial" w:hAnsi="Arial" w:cs="Arial"/>
-            <w:color w:val="1155CC"/>
-            <w:shd w:val="clear" w:color="auto" w:fill="FFFFFF"/>
-          </w:rPr>
-          <w:t>em/</w:t>
+          <w:t>https://nspyrison.github.io/cheem/</w:t>
         </w:r>
       </w:hyperlink>
       <w:r>
@@ -1442,6 +1228,7 @@
         </w:rPr>
         <w:t xml:space="preserve">SPINIFEX is up but CHEEM is down, </w:t>
       </w:r>
+      <w:proofErr w:type="gramStart"/>
       <w:r>
         <w:rPr>
           <w:rFonts w:ascii="Arial" w:hAnsi="Arial" w:cs="Arial"/>
@@ -1451,7 +1238,19 @@
           <w:highlight w:val="yellow"/>
           <w:shd w:val="clear" w:color="auto" w:fill="FFFFFF"/>
         </w:rPr>
-        <w:t>Need to look into Packagedown</w:t>
+        <w:t>Need</w:t>
+      </w:r>
+      <w:proofErr w:type="gramEnd"/>
+      <w:r>
+        <w:rPr>
+          <w:rFonts w:ascii="Arial" w:hAnsi="Arial" w:cs="Arial"/>
+          <w:i/>
+          <w:iCs/>
+          <w:color w:val="222222"/>
+          <w:highlight w:val="yellow"/>
+          <w:shd w:val="clear" w:color="auto" w:fill="FFFFFF"/>
+        </w:rPr>
+        <w:t xml:space="preserve"> to look into Packagedown</w:t>
       </w:r>
     </w:p>
     <w:p>
@@ -1567,25 +1366,7 @@
             <w:color w:val="1155CC"/>
             <w:shd w:val="clear" w:color="auto" w:fill="FFFFFF"/>
           </w:rPr>
-          <w:t>https://vim</w:t>
-        </w:r>
-        <w:r>
-          <w:rPr>
-            <w:rStyle w:val="Hyperlink"/>
-            <w:rFonts w:ascii="Arial" w:hAnsi="Arial" w:cs="Arial"/>
-            <w:color w:val="1155CC"/>
-            <w:shd w:val="clear" w:color="auto" w:fill="FFFFFF"/>
-          </w:rPr>
-          <w:t>e</w:t>
-        </w:r>
-        <w:r>
-          <w:rPr>
-            <w:rStyle w:val="Hyperlink"/>
-            <w:rFonts w:ascii="Arial" w:hAnsi="Arial" w:cs="Arial"/>
-            <w:color w:val="1155CC"/>
-            <w:shd w:val="clear" w:color="auto" w:fill="FFFFFF"/>
-          </w:rPr>
-          <w:t>o.com/666431172</w:t>
+          <w:t>https://vimeo.com/666431172</w:t>
         </w:r>
       </w:hyperlink>
       <w:r>
@@ -1603,25 +1384,7 @@
             <w:color w:val="1155CC"/>
             <w:shd w:val="clear" w:color="auto" w:fill="FFFFFF"/>
           </w:rPr>
-          <w:t>https://vim</w:t>
-        </w:r>
-        <w:r>
-          <w:rPr>
-            <w:rStyle w:val="Hyperlink"/>
-            <w:rFonts w:ascii="Arial" w:hAnsi="Arial" w:cs="Arial"/>
-            <w:color w:val="1155CC"/>
-            <w:shd w:val="clear" w:color="auto" w:fill="FFFFFF"/>
-          </w:rPr>
-          <w:t>e</w:t>
-        </w:r>
-        <w:r>
-          <w:rPr>
-            <w:rStyle w:val="Hyperlink"/>
-            <w:rFonts w:ascii="Arial" w:hAnsi="Arial" w:cs="Arial"/>
-            <w:color w:val="1155CC"/>
-            <w:shd w:val="clear" w:color="auto" w:fill="FFFFFF"/>
-          </w:rPr>
-          <w:t>o.com/666431143</w:t>
+          <w:t>https://vimeo.com/666431143</w:t>
         </w:r>
       </w:hyperlink>
       <w:r>
@@ -1639,25 +1402,7 @@
             <w:color w:val="1155CC"/>
             <w:shd w:val="clear" w:color="auto" w:fill="FFFFFF"/>
           </w:rPr>
-          <w:t>https://vimeo.co</w:t>
-        </w:r>
-        <w:r>
-          <w:rPr>
-            <w:rStyle w:val="Hyperlink"/>
-            <w:rFonts w:ascii="Arial" w:hAnsi="Arial" w:cs="Arial"/>
-            <w:color w:val="1155CC"/>
-            <w:shd w:val="clear" w:color="auto" w:fill="FFFFFF"/>
-          </w:rPr>
-          <w:t>m</w:t>
-        </w:r>
-        <w:r>
-          <w:rPr>
-            <w:rStyle w:val="Hyperlink"/>
-            <w:rFonts w:ascii="Arial" w:hAnsi="Arial" w:cs="Arial"/>
-            <w:color w:val="1155CC"/>
-            <w:shd w:val="clear" w:color="auto" w:fill="FFFFFF"/>
-          </w:rPr>
-          <w:t>/666431148</w:t>
+          <w:t>https://vimeo.com/666431148</w:t>
         </w:r>
       </w:hyperlink>
       <w:r>
@@ -1675,25 +1420,7 @@
             <w:color w:val="1155CC"/>
             <w:shd w:val="clear" w:color="auto" w:fill="FFFFFF"/>
           </w:rPr>
-          <w:t>https://vimeo.com/6664311</w:t>
-        </w:r>
-        <w:r>
-          <w:rPr>
-            <w:rStyle w:val="Hyperlink"/>
-            <w:rFonts w:ascii="Arial" w:hAnsi="Arial" w:cs="Arial"/>
-            <w:color w:val="1155CC"/>
-            <w:shd w:val="clear" w:color="auto" w:fill="FFFFFF"/>
-          </w:rPr>
-          <w:t>6</w:t>
-        </w:r>
-        <w:r>
-          <w:rPr>
-            <w:rStyle w:val="Hyperlink"/>
-            <w:rFonts w:ascii="Arial" w:hAnsi="Arial" w:cs="Arial"/>
-            <w:color w:val="1155CC"/>
-            <w:shd w:val="clear" w:color="auto" w:fill="FFFFFF"/>
-          </w:rPr>
-          <w:t>3</w:t>
+          <w:t>https://vimeo.com/666431163</w:t>
         </w:r>
       </w:hyperlink>
       <w:r>
@@ -1711,25 +1438,7 @@
             <w:color w:val="1155CC"/>
             <w:shd w:val="clear" w:color="auto" w:fill="FFFFFF"/>
           </w:rPr>
-          <w:t>https://vimeo.</w:t>
-        </w:r>
-        <w:r>
-          <w:rPr>
-            <w:rStyle w:val="Hyperlink"/>
-            <w:rFonts w:ascii="Arial" w:hAnsi="Arial" w:cs="Arial"/>
-            <w:color w:val="1155CC"/>
-            <w:shd w:val="clear" w:color="auto" w:fill="FFFFFF"/>
-          </w:rPr>
-          <w:t>c</w:t>
-        </w:r>
-        <w:r>
-          <w:rPr>
-            <w:rStyle w:val="Hyperlink"/>
-            <w:rFonts w:ascii="Arial" w:hAnsi="Arial" w:cs="Arial"/>
-            <w:color w:val="1155CC"/>
-            <w:shd w:val="clear" w:color="auto" w:fill="FFFFFF"/>
-          </w:rPr>
-          <w:t>om/666431134</w:t>
+          <w:t>https://vimeo.com/666431134</w:t>
         </w:r>
       </w:hyperlink>
       <w:r>
@@ -1862,6 +1571,7 @@
           <w:iCs/>
           <w:color w:val="4472C4" w:themeColor="accent1"/>
         </w:rPr>
+        <w:lastRenderedPageBreak/>
         <w:t xml:space="preserve">The purpose of this section is to familiarize the layout. </w:t>
       </w:r>
       <w:r>
@@ -1991,7 +1701,29 @@
           <w:color w:val="4472C4" w:themeColor="accent1"/>
           <w:shd w:val="clear" w:color="auto" w:fill="FFFFFF"/>
         </w:rPr>
-        <w:t>treeshap has been updated to reflect it’s availability on CRAN. Text and reference</w:t>
+        <w:t xml:space="preserve">treeshap has been updated to reflect </w:t>
+      </w:r>
+      <w:proofErr w:type="gramStart"/>
+      <w:r>
+        <w:rPr>
+          <w:rFonts w:ascii="Arial" w:hAnsi="Arial" w:cs="Arial"/>
+          <w:i/>
+          <w:iCs/>
+          <w:color w:val="4472C4" w:themeColor="accent1"/>
+          <w:shd w:val="clear" w:color="auto" w:fill="FFFFFF"/>
+        </w:rPr>
+        <w:t>it’s</w:t>
+      </w:r>
+      <w:proofErr w:type="gramEnd"/>
+      <w:r>
+        <w:rPr>
+          <w:rFonts w:ascii="Arial" w:hAnsi="Arial" w:cs="Arial"/>
+          <w:i/>
+          <w:iCs/>
+          <w:color w:val="4472C4" w:themeColor="accent1"/>
+          <w:shd w:val="clear" w:color="auto" w:fill="FFFFFF"/>
+        </w:rPr>
+        <w:t xml:space="preserve"> availability on CRAN. Text and reference</w:t>
       </w:r>
       <w:r>
         <w:rPr>
@@ -2040,17 +1772,7 @@
           <w:color w:val="4472C4" w:themeColor="accent1"/>
           <w:shd w:val="clear" w:color="auto" w:fill="FFFFFF"/>
         </w:rPr>
-        <w:t>page 11, line 29</w:t>
-      </w:r>
-      <w:r>
-        <w:rPr>
-          <w:rFonts w:ascii="Arial" w:hAnsi="Arial" w:cs="Arial"/>
-          <w:i/>
-          <w:iCs/>
-          <w:color w:val="4472C4" w:themeColor="accent1"/>
-          <w:shd w:val="clear" w:color="auto" w:fill="FFFFFF"/>
-        </w:rPr>
-        <w:t xml:space="preserve"> discusses the hyperparameter values used in the random forest models. This sentence has been parsed into two for readability, regression and classification respectively. The values have been validated to still be accurate</w:t>
+        <w:t>page 11, line 29 discusses the hyperparameter values used in the random forest models. This sentence has been parsed into two for readability, regression and classification respectively. The values have been validated to still be accurate</w:t>
       </w:r>
       <w:r>
         <w:rPr>
@@ -2090,7 +1812,7 @@
 </file>
 
 <file path=word/endnotes.xml><?xml version="1.0" encoding="utf-8"?>
-<w:endnotes xmlns:wpc="http://schemas.microsoft.com/office/word/2010/wordprocessingCanvas" xmlns:cx="http://schemas.microsoft.com/office/drawing/2014/chartex" xmlns:cx1="http://schemas.microsoft.com/office/drawing/2015/9/8/chartex" xmlns:cx2="http://schemas.microsoft.com/office/drawing/2015/10/21/chartex" xmlns:cx3="http://schemas.microsoft.com/office/drawing/2016/5/9/chartex" xmlns:cx4="http://schemas.microsoft.com/office/drawing/2016/5/10/chartex" xmlns:cx5="http://schemas.microsoft.com/office/drawing/2016/5/11/chartex" xmlns:cx6="http://schemas.microsoft.com/office/drawing/2016/5/12/chartex" xmlns:cx7="http://schemas.microsoft.com/office/drawing/2016/5/13/chartex" xmlns:cx8="http://schemas.microsoft.com/office/drawing/2016/5/14/chartex" xmlns:mc="http://schemas.openxmlformats.org/markup-compatibility/2006" xmlns:aink="http://schemas.microsoft.com/office/drawing/2016/ink" xmlns:am3d="http://schemas.microsoft.com/office/drawing/2017/model3d" xmlns:o="urn:schemas-microsoft-com:office:office" xmlns:oel="http://schemas.microsoft.com/office/2019/extlst" xmlns:r="http://schemas.openxmlformats.org/officeDocument/2006/relationships" xmlns:m="http://schemas.openxmlformats.org/officeDocument/2006/math" xmlns:v="urn:schemas-microsoft-com:vml" xmlns:wp14="http://schemas.microsoft.com/office/word/2010/wordprocessingDrawing" xmlns:wp="http://schemas.openxmlformats.org/drawingml/2006/wordprocessingDrawing" xmlns:w10="urn:schemas-microsoft-com:office:word" xmlns:w="http://schemas.openxmlformats.org/wordprocessingml/2006/main" xmlns:w14="http://schemas.microsoft.com/office/word/2010/wordml" xmlns:w15="http://schemas.microsoft.com/office/word/2012/wordml" xmlns:w16cex="http://schemas.microsoft.com/office/word/2018/wordml/cex" xmlns:w16cid="http://schemas.microsoft.com/office/word/2016/wordml/cid" xmlns:w16="http://schemas.microsoft.com/office/word/2018/wordml" xmlns:w16sdtdh="http://schemas.microsoft.com/office/word/2020/wordml/sdtdatahash" xmlns:w16se="http://schemas.microsoft.com/office/word/2015/wordml/symex" xmlns:wpg="http://schemas.microsoft.com/office/word/2010/wordprocessingGroup" xmlns:wpi="http://schemas.microsoft.com/office/word/2010/wordprocessingInk" xmlns:wne="http://schemas.microsoft.com/office/word/2006/wordml" xmlns:wps="http://schemas.microsoft.com/office/word/2010/wordprocessingShape" mc:Ignorable="w14 w15 w16se w16cid w16 w16cex w16sdtdh wp14">
+<w:endnotes xmlns:wpc="http://schemas.microsoft.com/office/word/2010/wordprocessingCanvas" xmlns:cx="http://schemas.microsoft.com/office/drawing/2014/chartex" xmlns:cx1="http://schemas.microsoft.com/office/drawing/2015/9/8/chartex" xmlns:cx2="http://schemas.microsoft.com/office/drawing/2015/10/21/chartex" xmlns:cx3="http://schemas.microsoft.com/office/drawing/2016/5/9/chartex" xmlns:cx4="http://schemas.microsoft.com/office/drawing/2016/5/10/chartex" xmlns:cx5="http://schemas.microsoft.com/office/drawing/2016/5/11/chartex" xmlns:cx6="http://schemas.microsoft.com/office/drawing/2016/5/12/chartex" xmlns:cx7="http://schemas.microsoft.com/office/drawing/2016/5/13/chartex" xmlns:cx8="http://schemas.microsoft.com/office/drawing/2016/5/14/chartex" xmlns:mc="http://schemas.openxmlformats.org/markup-compatibility/2006" xmlns:aink="http://schemas.microsoft.com/office/drawing/2016/ink" xmlns:am3d="http://schemas.microsoft.com/office/drawing/2017/model3d" xmlns:o="urn:schemas-microsoft-com:office:office" xmlns:r="http://schemas.openxmlformats.org/officeDocument/2006/relationships" xmlns:m="http://schemas.openxmlformats.org/officeDocument/2006/math" xmlns:v="urn:schemas-microsoft-com:vml" xmlns:wp14="http://schemas.microsoft.com/office/word/2010/wordprocessingDrawing" xmlns:wp="http://schemas.openxmlformats.org/drawingml/2006/wordprocessingDrawing" xmlns:w10="urn:schemas-microsoft-com:office:word" xmlns:w="http://schemas.openxmlformats.org/wordprocessingml/2006/main" xmlns:w14="http://schemas.microsoft.com/office/word/2010/wordml" xmlns:w15="http://schemas.microsoft.com/office/word/2012/wordml" xmlns:w16cex="http://schemas.microsoft.com/office/word/2018/wordml/cex" xmlns:w16cid="http://schemas.microsoft.com/office/word/2016/wordml/cid" xmlns:w16="http://schemas.microsoft.com/office/word/2018/wordml" xmlns:w16se="http://schemas.microsoft.com/office/word/2015/wordml/symex" xmlns:wpg="http://schemas.microsoft.com/office/word/2010/wordprocessingGroup" xmlns:wpi="http://schemas.microsoft.com/office/word/2010/wordprocessingInk" xmlns:wne="http://schemas.microsoft.com/office/word/2006/wordml" xmlns:wps="http://schemas.microsoft.com/office/word/2010/wordprocessingShape" mc:Ignorable="w14 w15 w16se w16cid w16 w16cex wp14">
   <w:endnote w:type="separator" w:id="-1">
     <w:p>
       <w:pPr>
@@ -2115,7 +1837,7 @@
 </file>
 
 <file path=word/footer1.xml><?xml version="1.0" encoding="utf-8"?>
-<w:ftr xmlns:wpc="http://schemas.microsoft.com/office/word/2010/wordprocessingCanvas" xmlns:cx="http://schemas.microsoft.com/office/drawing/2014/chartex" xmlns:cx1="http://schemas.microsoft.com/office/drawing/2015/9/8/chartex" xmlns:cx2="http://schemas.microsoft.com/office/drawing/2015/10/21/chartex" xmlns:cx3="http://schemas.microsoft.com/office/drawing/2016/5/9/chartex" xmlns:cx4="http://schemas.microsoft.com/office/drawing/2016/5/10/chartex" xmlns:cx5="http://schemas.microsoft.com/office/drawing/2016/5/11/chartex" xmlns:cx6="http://schemas.microsoft.com/office/drawing/2016/5/12/chartex" xmlns:cx7="http://schemas.microsoft.com/office/drawing/2016/5/13/chartex" xmlns:cx8="http://schemas.microsoft.com/office/drawing/2016/5/14/chartex" xmlns:mc="http://schemas.openxmlformats.org/markup-compatibility/2006" xmlns:aink="http://schemas.microsoft.com/office/drawing/2016/ink" xmlns:am3d="http://schemas.microsoft.com/office/drawing/2017/model3d" xmlns:o="urn:schemas-microsoft-com:office:office" xmlns:oel="http://schemas.microsoft.com/office/2019/extlst" xmlns:r="http://schemas.openxmlformats.org/officeDocument/2006/relationships" xmlns:m="http://schemas.openxmlformats.org/officeDocument/2006/math" xmlns:v="urn:schemas-microsoft-com:vml" xmlns:wp14="http://schemas.microsoft.com/office/word/2010/wordprocessingDrawing" xmlns:wp="http://schemas.openxmlformats.org/drawingml/2006/wordprocessingDrawing" xmlns:w10="urn:schemas-microsoft-com:office:word" xmlns:w="http://schemas.openxmlformats.org/wordprocessingml/2006/main" xmlns:w14="http://schemas.microsoft.com/office/word/2010/wordml" xmlns:w15="http://schemas.microsoft.com/office/word/2012/wordml" xmlns:w16cex="http://schemas.microsoft.com/office/word/2018/wordml/cex" xmlns:w16cid="http://schemas.microsoft.com/office/word/2016/wordml/cid" xmlns:w16="http://schemas.microsoft.com/office/word/2018/wordml" xmlns:w16sdtdh="http://schemas.microsoft.com/office/word/2020/wordml/sdtdatahash" xmlns:w16se="http://schemas.microsoft.com/office/word/2015/wordml/symex" xmlns:wpg="http://schemas.microsoft.com/office/word/2010/wordprocessingGroup" xmlns:wpi="http://schemas.microsoft.com/office/word/2010/wordprocessingInk" xmlns:wne="http://schemas.microsoft.com/office/word/2006/wordml" xmlns:wps="http://schemas.microsoft.com/office/word/2010/wordprocessingShape" mc:Ignorable="w14 w15 w16se w16cid w16 w16cex w16sdtdh wp14">
+<w:ftr xmlns:wpc="http://schemas.microsoft.com/office/word/2010/wordprocessingCanvas" xmlns:cx="http://schemas.microsoft.com/office/drawing/2014/chartex" xmlns:cx1="http://schemas.microsoft.com/office/drawing/2015/9/8/chartex" xmlns:cx2="http://schemas.microsoft.com/office/drawing/2015/10/21/chartex" xmlns:cx3="http://schemas.microsoft.com/office/drawing/2016/5/9/chartex" xmlns:cx4="http://schemas.microsoft.com/office/drawing/2016/5/10/chartex" xmlns:cx5="http://schemas.microsoft.com/office/drawing/2016/5/11/chartex" xmlns:cx6="http://schemas.microsoft.com/office/drawing/2016/5/12/chartex" xmlns:cx7="http://schemas.microsoft.com/office/drawing/2016/5/13/chartex" xmlns:cx8="http://schemas.microsoft.com/office/drawing/2016/5/14/chartex" xmlns:mc="http://schemas.openxmlformats.org/markup-compatibility/2006" xmlns:aink="http://schemas.microsoft.com/office/drawing/2016/ink" xmlns:am3d="http://schemas.microsoft.com/office/drawing/2017/model3d" xmlns:o="urn:schemas-microsoft-com:office:office" xmlns:r="http://schemas.openxmlformats.org/officeDocument/2006/relationships" xmlns:m="http://schemas.openxmlformats.org/officeDocument/2006/math" xmlns:v="urn:schemas-microsoft-com:vml" xmlns:wp14="http://schemas.microsoft.com/office/word/2010/wordprocessingDrawing" xmlns:wp="http://schemas.openxmlformats.org/drawingml/2006/wordprocessingDrawing" xmlns:w10="urn:schemas-microsoft-com:office:word" xmlns:w="http://schemas.openxmlformats.org/wordprocessingml/2006/main" xmlns:w14="http://schemas.microsoft.com/office/word/2010/wordml" xmlns:w15="http://schemas.microsoft.com/office/word/2012/wordml" xmlns:w16cex="http://schemas.microsoft.com/office/word/2018/wordml/cex" xmlns:w16cid="http://schemas.microsoft.com/office/word/2016/wordml/cid" xmlns:w16="http://schemas.microsoft.com/office/word/2018/wordml" xmlns:w16se="http://schemas.microsoft.com/office/word/2015/wordml/symex" xmlns:wpg="http://schemas.microsoft.com/office/word/2010/wordprocessingGroup" xmlns:wpi="http://schemas.microsoft.com/office/word/2010/wordprocessingInk" xmlns:wne="http://schemas.microsoft.com/office/word/2006/wordml" xmlns:wps="http://schemas.microsoft.com/office/word/2010/wordprocessingShape" mc:Ignorable="w14 w15 w16se w16cid w16 w16cex wp14">
   <w:p>
     <w:pPr>
       <w:pStyle w:val="Footer"/>
@@ -2207,8 +1929,7 @@
               <v:stroke joinstyle="miter"/>
               <v:path gradientshapeok="t" o:connecttype="rect"/>
             </v:shapetype>
-            <v:shape id="Text Box 5" o:spid="_x0000_s1028" type="#_x0000_t202" alt="Public" style="position:absolute;margin-left:0;margin-top:0;width:34.95pt;height:34.95pt;z-index:251662336;visibility:visible;mso-wrap-style:none;mso-wrap-distance-left:0;mso-wrap-distance-top:0;mso-wrap-distance-right:0;mso-wrap-distance-bottom:0;mso-position-horizontal:center;mso-position-horizontal-relative:page;mso-position-vertical:bottom;mso-position-vertical-relative:page;v-text-anchor:bottom" o:gfxdata="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" filled="f" stroked="f">
-              <v:fill o:detectmouseclick="t"/>
+            <v:shape id="Text Box 5" o:spid="_x0000_s1028" type="#_x0000_t202" alt="Public" style="position:absolute;margin-left:0;margin-top:0;width:34.95pt;height:34.95pt;z-index:251662336;visibility:visible;mso-wrap-style:none;mso-wrap-distance-left:0;mso-wrap-distance-top:0;mso-wrap-distance-right:0;mso-wrap-distance-bottom:0;mso-position-horizontal:center;mso-position-horizontal-relative:page;mso-position-vertical:bottom;mso-position-vertical-relative:page;v-text-anchor:bottom" o:gfxdata="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" filled="f" stroked="f">
               <v:textbox style="mso-fit-shape-to-text:t" inset="0,0,0,15pt">
                 <w:txbxContent>
                   <w:p>
@@ -2246,7 +1967,7 @@
 </file>
 
 <file path=word/footer2.xml><?xml version="1.0" encoding="utf-8"?>
-<w:ftr xmlns:wpc="http://schemas.microsoft.com/office/word/2010/wordprocessingCanvas" xmlns:cx="http://schemas.microsoft.com/office/drawing/2014/chartex" xmlns:cx1="http://schemas.microsoft.com/office/drawing/2015/9/8/chartex" xmlns:cx2="http://schemas.microsoft.com/office/drawing/2015/10/21/chartex" xmlns:cx3="http://schemas.microsoft.com/office/drawing/2016/5/9/chartex" xmlns:cx4="http://schemas.microsoft.com/office/drawing/2016/5/10/chartex" xmlns:cx5="http://schemas.microsoft.com/office/drawing/2016/5/11/chartex" xmlns:cx6="http://schemas.microsoft.com/office/drawing/2016/5/12/chartex" xmlns:cx7="http://schemas.microsoft.com/office/drawing/2016/5/13/chartex" xmlns:cx8="http://schemas.microsoft.com/office/drawing/2016/5/14/chartex" xmlns:mc="http://schemas.openxmlformats.org/markup-compatibility/2006" xmlns:aink="http://schemas.microsoft.com/office/drawing/2016/ink" xmlns:am3d="http://schemas.microsoft.com/office/drawing/2017/model3d" xmlns:o="urn:schemas-microsoft-com:office:office" xmlns:oel="http://schemas.microsoft.com/office/2019/extlst" xmlns:r="http://schemas.openxmlformats.org/officeDocument/2006/relationships" xmlns:m="http://schemas.openxmlformats.org/officeDocument/2006/math" xmlns:v="urn:schemas-microsoft-com:vml" xmlns:wp14="http://schemas.microsoft.com/office/word/2010/wordprocessingDrawing" xmlns:wp="http://schemas.openxmlformats.org/drawingml/2006/wordprocessingDrawing" xmlns:w10="urn:schemas-microsoft-com:office:word" xmlns:w="http://schemas.openxmlformats.org/wordprocessingml/2006/main" xmlns:w14="http://schemas.microsoft.com/office/word/2010/wordml" xmlns:w15="http://schemas.microsoft.com/office/word/2012/wordml" xmlns:w16cex="http://schemas.microsoft.com/office/word/2018/wordml/cex" xmlns:w16cid="http://schemas.microsoft.com/office/word/2016/wordml/cid" xmlns:w16="http://schemas.microsoft.com/office/word/2018/wordml" xmlns:w16sdtdh="http://schemas.microsoft.com/office/word/2020/wordml/sdtdatahash" xmlns:w16se="http://schemas.microsoft.com/office/word/2015/wordml/symex" xmlns:wpg="http://schemas.microsoft.com/office/word/2010/wordprocessingGroup" xmlns:wpi="http://schemas.microsoft.com/office/word/2010/wordprocessingInk" xmlns:wne="http://schemas.microsoft.com/office/word/2006/wordml" xmlns:wps="http://schemas.microsoft.com/office/word/2010/wordprocessingShape" mc:Ignorable="w14 w15 w16se w16cid w16 w16cex w16sdtdh wp14">
+<w:ftr xmlns:wpc="http://schemas.microsoft.com/office/word/2010/wordprocessingCanvas" xmlns:cx="http://schemas.microsoft.com/office/drawing/2014/chartex" xmlns:cx1="http://schemas.microsoft.com/office/drawing/2015/9/8/chartex" xmlns:cx2="http://schemas.microsoft.com/office/drawing/2015/10/21/chartex" xmlns:cx3="http://schemas.microsoft.com/office/drawing/2016/5/9/chartex" xmlns:cx4="http://schemas.microsoft.com/office/drawing/2016/5/10/chartex" xmlns:cx5="http://schemas.microsoft.com/office/drawing/2016/5/11/chartex" xmlns:cx6="http://schemas.microsoft.com/office/drawing/2016/5/12/chartex" xmlns:cx7="http://schemas.microsoft.com/office/drawing/2016/5/13/chartex" xmlns:cx8="http://schemas.microsoft.com/office/drawing/2016/5/14/chartex" xmlns:mc="http://schemas.openxmlformats.org/markup-compatibility/2006" xmlns:aink="http://schemas.microsoft.com/office/drawing/2016/ink" xmlns:am3d="http://schemas.microsoft.com/office/drawing/2017/model3d" xmlns:o="urn:schemas-microsoft-com:office:office" xmlns:r="http://schemas.openxmlformats.org/officeDocument/2006/relationships" xmlns:m="http://schemas.openxmlformats.org/officeDocument/2006/math" xmlns:v="urn:schemas-microsoft-com:vml" xmlns:wp14="http://schemas.microsoft.com/office/word/2010/wordprocessingDrawing" xmlns:wp="http://schemas.openxmlformats.org/drawingml/2006/wordprocessingDrawing" xmlns:w10="urn:schemas-microsoft-com:office:word" xmlns:w="http://schemas.openxmlformats.org/wordprocessingml/2006/main" xmlns:w14="http://schemas.microsoft.com/office/word/2010/wordml" xmlns:w15="http://schemas.microsoft.com/office/word/2012/wordml" xmlns:w16cex="http://schemas.microsoft.com/office/word/2018/wordml/cex" xmlns:w16cid="http://schemas.microsoft.com/office/word/2016/wordml/cid" xmlns:w16="http://schemas.microsoft.com/office/word/2018/wordml" xmlns:w16se="http://schemas.microsoft.com/office/word/2015/wordml/symex" xmlns:wpg="http://schemas.microsoft.com/office/word/2010/wordprocessingGroup" xmlns:wpi="http://schemas.microsoft.com/office/word/2010/wordprocessingInk" xmlns:wne="http://schemas.microsoft.com/office/word/2006/wordml" xmlns:wps="http://schemas.microsoft.com/office/word/2010/wordprocessingShape" mc:Ignorable="w14 w15 w16se w16cid w16 w16cex wp14">
   <w:p>
     <w:pPr>
       <w:pStyle w:val="Footer"/>
@@ -2338,8 +2059,7 @@
               <v:stroke joinstyle="miter"/>
               <v:path gradientshapeok="t" o:connecttype="rect"/>
             </v:shapetype>
-            <v:shape id="Text Box 6" o:spid="_x0000_s1029" type="#_x0000_t202" alt="Public" style="position:absolute;margin-left:0;margin-top:0;width:34.95pt;height:34.95pt;z-index:251663360;visibility:visible;mso-wrap-style:none;mso-wrap-distance-left:0;mso-wrap-distance-top:0;mso-wrap-distance-right:0;mso-wrap-distance-bottom:0;mso-position-horizontal:center;mso-position-horizontal-relative:page;mso-position-vertical:bottom;mso-position-vertical-relative:page;v-text-anchor:bottom" o:gfxdata="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" filled="f" stroked="f">
-              <v:fill o:detectmouseclick="t"/>
+            <v:shape id="Text Box 6" o:spid="_x0000_s1029" type="#_x0000_t202" alt="Public" style="position:absolute;margin-left:0;margin-top:0;width:34.95pt;height:34.95pt;z-index:251663360;visibility:visible;mso-wrap-style:none;mso-wrap-distance-left:0;mso-wrap-distance-top:0;mso-wrap-distance-right:0;mso-wrap-distance-bottom:0;mso-position-horizontal:center;mso-position-horizontal-relative:page;mso-position-vertical:bottom;mso-position-vertical-relative:page;v-text-anchor:bottom" o:gfxdata="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" filled="f" stroked="f">
               <v:textbox style="mso-fit-shape-to-text:t" inset="0,0,0,15pt">
                 <w:txbxContent>
                   <w:p>
@@ -2377,7 +2097,7 @@
 </file>
 
 <file path=word/footer3.xml><?xml version="1.0" encoding="utf-8"?>
-<w:ftr xmlns:wpc="http://schemas.microsoft.com/office/word/2010/wordprocessingCanvas" xmlns:cx="http://schemas.microsoft.com/office/drawing/2014/chartex" xmlns:cx1="http://schemas.microsoft.com/office/drawing/2015/9/8/chartex" xmlns:cx2="http://schemas.microsoft.com/office/drawing/2015/10/21/chartex" xmlns:cx3="http://schemas.microsoft.com/office/drawing/2016/5/9/chartex" xmlns:cx4="http://schemas.microsoft.com/office/drawing/2016/5/10/chartex" xmlns:cx5="http://schemas.microsoft.com/office/drawing/2016/5/11/chartex" xmlns:cx6="http://schemas.microsoft.com/office/drawing/2016/5/12/chartex" xmlns:cx7="http://schemas.microsoft.com/office/drawing/2016/5/13/chartex" xmlns:cx8="http://schemas.microsoft.com/office/drawing/2016/5/14/chartex" xmlns:mc="http://schemas.openxmlformats.org/markup-compatibility/2006" xmlns:aink="http://schemas.microsoft.com/office/drawing/2016/ink" xmlns:am3d="http://schemas.microsoft.com/office/drawing/2017/model3d" xmlns:o="urn:schemas-microsoft-com:office:office" xmlns:oel="http://schemas.microsoft.com/office/2019/extlst" xmlns:r="http://schemas.openxmlformats.org/officeDocument/2006/relationships" xmlns:m="http://schemas.openxmlformats.org/officeDocument/2006/math" xmlns:v="urn:schemas-microsoft-com:vml" xmlns:wp14="http://schemas.microsoft.com/office/word/2010/wordprocessingDrawing" xmlns:wp="http://schemas.openxmlformats.org/drawingml/2006/wordprocessingDrawing" xmlns:w10="urn:schemas-microsoft-com:office:word" xmlns:w="http://schemas.openxmlformats.org/wordprocessingml/2006/main" xmlns:w14="http://schemas.microsoft.com/office/word/2010/wordml" xmlns:w15="http://schemas.microsoft.com/office/word/2012/wordml" xmlns:w16cex="http://schemas.microsoft.com/office/word/2018/wordml/cex" xmlns:w16cid="http://schemas.microsoft.com/office/word/2016/wordml/cid" xmlns:w16="http://schemas.microsoft.com/office/word/2018/wordml" xmlns:w16sdtdh="http://schemas.microsoft.com/office/word/2020/wordml/sdtdatahash" xmlns:w16se="http://schemas.microsoft.com/office/word/2015/wordml/symex" xmlns:wpg="http://schemas.microsoft.com/office/word/2010/wordprocessingGroup" xmlns:wpi="http://schemas.microsoft.com/office/word/2010/wordprocessingInk" xmlns:wne="http://schemas.microsoft.com/office/word/2006/wordml" xmlns:wps="http://schemas.microsoft.com/office/word/2010/wordprocessingShape" mc:Ignorable="w14 w15 w16se w16cid w16 w16cex w16sdtdh wp14">
+<w:ftr xmlns:wpc="http://schemas.microsoft.com/office/word/2010/wordprocessingCanvas" xmlns:cx="http://schemas.microsoft.com/office/drawing/2014/chartex" xmlns:cx1="http://schemas.microsoft.com/office/drawing/2015/9/8/chartex" xmlns:cx2="http://schemas.microsoft.com/office/drawing/2015/10/21/chartex" xmlns:cx3="http://schemas.microsoft.com/office/drawing/2016/5/9/chartex" xmlns:cx4="http://schemas.microsoft.com/office/drawing/2016/5/10/chartex" xmlns:cx5="http://schemas.microsoft.com/office/drawing/2016/5/11/chartex" xmlns:cx6="http://schemas.microsoft.com/office/drawing/2016/5/12/chartex" xmlns:cx7="http://schemas.microsoft.com/office/drawing/2016/5/13/chartex" xmlns:cx8="http://schemas.microsoft.com/office/drawing/2016/5/14/chartex" xmlns:mc="http://schemas.openxmlformats.org/markup-compatibility/2006" xmlns:aink="http://schemas.microsoft.com/office/drawing/2016/ink" xmlns:am3d="http://schemas.microsoft.com/office/drawing/2017/model3d" xmlns:o="urn:schemas-microsoft-com:office:office" xmlns:r="http://schemas.openxmlformats.org/officeDocument/2006/relationships" xmlns:m="http://schemas.openxmlformats.org/officeDocument/2006/math" xmlns:v="urn:schemas-microsoft-com:vml" xmlns:wp14="http://schemas.microsoft.com/office/word/2010/wordprocessingDrawing" xmlns:wp="http://schemas.openxmlformats.org/drawingml/2006/wordprocessingDrawing" xmlns:w10="urn:schemas-microsoft-com:office:word" xmlns:w="http://schemas.openxmlformats.org/wordprocessingml/2006/main" xmlns:w14="http://schemas.microsoft.com/office/word/2010/wordml" xmlns:w15="http://schemas.microsoft.com/office/word/2012/wordml" xmlns:w16cex="http://schemas.microsoft.com/office/word/2018/wordml/cex" xmlns:w16cid="http://schemas.microsoft.com/office/word/2016/wordml/cid" xmlns:w16="http://schemas.microsoft.com/office/word/2018/wordml" xmlns:w16se="http://schemas.microsoft.com/office/word/2015/wordml/symex" xmlns:wpg="http://schemas.microsoft.com/office/word/2010/wordprocessingGroup" xmlns:wpi="http://schemas.microsoft.com/office/word/2010/wordprocessingInk" xmlns:wne="http://schemas.microsoft.com/office/word/2006/wordml" xmlns:wps="http://schemas.microsoft.com/office/word/2010/wordprocessingShape" mc:Ignorable="w14 w15 w16se w16cid w16 w16cex wp14">
   <w:p>
     <w:pPr>
       <w:pStyle w:val="Footer"/>
@@ -2469,8 +2189,7 @@
               <v:stroke joinstyle="miter"/>
               <v:path gradientshapeok="t" o:connecttype="rect"/>
             </v:shapetype>
-            <v:shape id="Text Box 4" o:spid="_x0000_s1031" type="#_x0000_t202" alt="Public" style="position:absolute;margin-left:0;margin-top:0;width:34.95pt;height:34.95pt;z-index:251661312;visibility:visible;mso-wrap-style:none;mso-wrap-distance-left:0;mso-wrap-distance-top:0;mso-wrap-distance-right:0;mso-wrap-distance-bottom:0;mso-position-horizontal:center;mso-position-horizontal-relative:page;mso-position-vertical:bottom;mso-position-vertical-relative:page;v-text-anchor:bottom" o:gfxdata="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" filled="f" stroked="f">
-              <v:fill o:detectmouseclick="t"/>
+            <v:shape id="Text Box 4" o:spid="_x0000_s1031" type="#_x0000_t202" alt="Public" style="position:absolute;margin-left:0;margin-top:0;width:34.95pt;height:34.95pt;z-index:251661312;visibility:visible;mso-wrap-style:none;mso-wrap-distance-left:0;mso-wrap-distance-top:0;mso-wrap-distance-right:0;mso-wrap-distance-bottom:0;mso-position-horizontal:center;mso-position-horizontal-relative:page;mso-position-vertical:bottom;mso-position-vertical-relative:page;v-text-anchor:bottom" o:gfxdata="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" filled="f" stroked="f">
               <v:textbox style="mso-fit-shape-to-text:t" inset="0,0,0,15pt">
                 <w:txbxContent>
                   <w:p>
@@ -2508,7 +2227,7 @@
 </file>
 
 <file path=word/footnotes.xml><?xml version="1.0" encoding="utf-8"?>
-<w:footnotes xmlns:wpc="http://schemas.microsoft.com/office/word/2010/wordprocessingCanvas" xmlns:cx="http://schemas.microsoft.com/office/drawing/2014/chartex" xmlns:cx1="http://schemas.microsoft.com/office/drawing/2015/9/8/chartex" xmlns:cx2="http://schemas.microsoft.com/office/drawing/2015/10/21/chartex" xmlns:cx3="http://schemas.microsoft.com/office/drawing/2016/5/9/chartex" xmlns:cx4="http://schemas.microsoft.com/office/drawing/2016/5/10/chartex" xmlns:cx5="http://schemas.microsoft.com/office/drawing/2016/5/11/chartex" xmlns:cx6="http://schemas.microsoft.com/office/drawing/2016/5/12/chartex" xmlns:cx7="http://schemas.microsoft.com/office/drawing/2016/5/13/chartex" xmlns:cx8="http://schemas.microsoft.com/office/drawing/2016/5/14/chartex" xmlns:mc="http://schemas.openxmlformats.org/markup-compatibility/2006" xmlns:aink="http://schemas.microsoft.com/office/drawing/2016/ink" xmlns:am3d="http://schemas.microsoft.com/office/drawing/2017/model3d" xmlns:o="urn:schemas-microsoft-com:office:office" xmlns:oel="http://schemas.microsoft.com/office/2019/extlst" xmlns:r="http://schemas.openxmlformats.org/officeDocument/2006/relationships" xmlns:m="http://schemas.openxmlformats.org/officeDocument/2006/math" xmlns:v="urn:schemas-microsoft-com:vml" xmlns:wp14="http://schemas.microsoft.com/office/word/2010/wordprocessingDrawing" xmlns:wp="http://schemas.openxmlformats.org/drawingml/2006/wordprocessingDrawing" xmlns:w10="urn:schemas-microsoft-com:office:word" xmlns:w="http://schemas.openxmlformats.org/wordprocessingml/2006/main" xmlns:w14="http://schemas.microsoft.com/office/word/2010/wordml" xmlns:w15="http://schemas.microsoft.com/office/word/2012/wordml" xmlns:w16cex="http://schemas.microsoft.com/office/word/2018/wordml/cex" xmlns:w16cid="http://schemas.microsoft.com/office/word/2016/wordml/cid" xmlns:w16="http://schemas.microsoft.com/office/word/2018/wordml" xmlns:w16sdtdh="http://schemas.microsoft.com/office/word/2020/wordml/sdtdatahash" xmlns:w16se="http://schemas.microsoft.com/office/word/2015/wordml/symex" xmlns:wpg="http://schemas.microsoft.com/office/word/2010/wordprocessingGroup" xmlns:wpi="http://schemas.microsoft.com/office/word/2010/wordprocessingInk" xmlns:wne="http://schemas.microsoft.com/office/word/2006/wordml" xmlns:wps="http://schemas.microsoft.com/office/word/2010/wordprocessingShape" mc:Ignorable="w14 w15 w16se w16cid w16 w16cex w16sdtdh wp14">
+<w:footnotes xmlns:wpc="http://schemas.microsoft.com/office/word/2010/wordprocessingCanvas" xmlns:cx="http://schemas.microsoft.com/office/drawing/2014/chartex" xmlns:cx1="http://schemas.microsoft.com/office/drawing/2015/9/8/chartex" xmlns:cx2="http://schemas.microsoft.com/office/drawing/2015/10/21/chartex" xmlns:cx3="http://schemas.microsoft.com/office/drawing/2016/5/9/chartex" xmlns:cx4="http://schemas.microsoft.com/office/drawing/2016/5/10/chartex" xmlns:cx5="http://schemas.microsoft.com/office/drawing/2016/5/11/chartex" xmlns:cx6="http://schemas.microsoft.com/office/drawing/2016/5/12/chartex" xmlns:cx7="http://schemas.microsoft.com/office/drawing/2016/5/13/chartex" xmlns:cx8="http://schemas.microsoft.com/office/drawing/2016/5/14/chartex" xmlns:mc="http://schemas.openxmlformats.org/markup-compatibility/2006" xmlns:aink="http://schemas.microsoft.com/office/drawing/2016/ink" xmlns:am3d="http://schemas.microsoft.com/office/drawing/2017/model3d" xmlns:o="urn:schemas-microsoft-com:office:office" xmlns:r="http://schemas.openxmlformats.org/officeDocument/2006/relationships" xmlns:m="http://schemas.openxmlformats.org/officeDocument/2006/math" xmlns:v="urn:schemas-microsoft-com:vml" xmlns:wp14="http://schemas.microsoft.com/office/word/2010/wordprocessingDrawing" xmlns:wp="http://schemas.openxmlformats.org/drawingml/2006/wordprocessingDrawing" xmlns:w10="urn:schemas-microsoft-com:office:word" xmlns:w="http://schemas.openxmlformats.org/wordprocessingml/2006/main" xmlns:w14="http://schemas.microsoft.com/office/word/2010/wordml" xmlns:w15="http://schemas.microsoft.com/office/word/2012/wordml" xmlns:w16cex="http://schemas.microsoft.com/office/word/2018/wordml/cex" xmlns:w16cid="http://schemas.microsoft.com/office/word/2016/wordml/cid" xmlns:w16="http://schemas.microsoft.com/office/word/2018/wordml" xmlns:w16se="http://schemas.microsoft.com/office/word/2015/wordml/symex" xmlns:wpg="http://schemas.microsoft.com/office/word/2010/wordprocessingGroup" xmlns:wpi="http://schemas.microsoft.com/office/word/2010/wordprocessingInk" xmlns:wne="http://schemas.microsoft.com/office/word/2006/wordml" xmlns:wps="http://schemas.microsoft.com/office/word/2010/wordprocessingShape" mc:Ignorable="w14 w15 w16se w16cid w16 w16cex wp14">
   <w:footnote w:type="separator" w:id="-1">
     <w:p>
       <w:pPr>
@@ -2533,7 +2252,7 @@
 </file>
 
 <file path=word/header1.xml><?xml version="1.0" encoding="utf-8"?>
-<w:hdr xmlns:wpc="http://schemas.microsoft.com/office/word/2010/wordprocessingCanvas" xmlns:cx="http://schemas.microsoft.com/office/drawing/2014/chartex" xmlns:cx1="http://schemas.microsoft.com/office/drawing/2015/9/8/chartex" xmlns:cx2="http://schemas.microsoft.com/office/drawing/2015/10/21/chartex" xmlns:cx3="http://schemas.microsoft.com/office/drawing/2016/5/9/chartex" xmlns:cx4="http://schemas.microsoft.com/office/drawing/2016/5/10/chartex" xmlns:cx5="http://schemas.microsoft.com/office/drawing/2016/5/11/chartex" xmlns:cx6="http://schemas.microsoft.com/office/drawing/2016/5/12/chartex" xmlns:cx7="http://schemas.microsoft.com/office/drawing/2016/5/13/chartex" xmlns:cx8="http://schemas.microsoft.com/office/drawing/2016/5/14/chartex" xmlns:mc="http://schemas.openxmlformats.org/markup-compatibility/2006" xmlns:aink="http://schemas.microsoft.com/office/drawing/2016/ink" xmlns:am3d="http://schemas.microsoft.com/office/drawing/2017/model3d" xmlns:o="urn:schemas-microsoft-com:office:office" xmlns:oel="http://schemas.microsoft.com/office/2019/extlst" xmlns:r="http://schemas.openxmlformats.org/officeDocument/2006/relationships" xmlns:m="http://schemas.openxmlformats.org/officeDocument/2006/math" xmlns:v="urn:schemas-microsoft-com:vml" xmlns:wp14="http://schemas.microsoft.com/office/word/2010/wordprocessingDrawing" xmlns:wp="http://schemas.openxmlformats.org/drawingml/2006/wordprocessingDrawing" xmlns:w10="urn:schemas-microsoft-com:office:word" xmlns:w="http://schemas.openxmlformats.org/wordprocessingml/2006/main" xmlns:w14="http://schemas.microsoft.com/office/word/2010/wordml" xmlns:w15="http://schemas.microsoft.com/office/word/2012/wordml" xmlns:w16cex="http://schemas.microsoft.com/office/word/2018/wordml/cex" xmlns:w16cid="http://schemas.microsoft.com/office/word/2016/wordml/cid" xmlns:w16="http://schemas.microsoft.com/office/word/2018/wordml" xmlns:w16sdtdh="http://schemas.microsoft.com/office/word/2020/wordml/sdtdatahash" xmlns:w16se="http://schemas.microsoft.com/office/word/2015/wordml/symex" xmlns:wpg="http://schemas.microsoft.com/office/word/2010/wordprocessingGroup" xmlns:wpi="http://schemas.microsoft.com/office/word/2010/wordprocessingInk" xmlns:wne="http://schemas.microsoft.com/office/word/2006/wordml" xmlns:wps="http://schemas.microsoft.com/office/word/2010/wordprocessingShape" mc:Ignorable="w14 w15 w16se w16cid w16 w16cex w16sdtdh wp14">
+<w:hdr xmlns:wpc="http://schemas.microsoft.com/office/word/2010/wordprocessingCanvas" xmlns:cx="http://schemas.microsoft.com/office/drawing/2014/chartex" xmlns:cx1="http://schemas.microsoft.com/office/drawing/2015/9/8/chartex" xmlns:cx2="http://schemas.microsoft.com/office/drawing/2015/10/21/chartex" xmlns:cx3="http://schemas.microsoft.com/office/drawing/2016/5/9/chartex" xmlns:cx4="http://schemas.microsoft.com/office/drawing/2016/5/10/chartex" xmlns:cx5="http://schemas.microsoft.com/office/drawing/2016/5/11/chartex" xmlns:cx6="http://schemas.microsoft.com/office/drawing/2016/5/12/chartex" xmlns:cx7="http://schemas.microsoft.com/office/drawing/2016/5/13/chartex" xmlns:cx8="http://schemas.microsoft.com/office/drawing/2016/5/14/chartex" xmlns:mc="http://schemas.openxmlformats.org/markup-compatibility/2006" xmlns:aink="http://schemas.microsoft.com/office/drawing/2016/ink" xmlns:am3d="http://schemas.microsoft.com/office/drawing/2017/model3d" xmlns:o="urn:schemas-microsoft-com:office:office" xmlns:r="http://schemas.openxmlformats.org/officeDocument/2006/relationships" xmlns:m="http://schemas.openxmlformats.org/officeDocument/2006/math" xmlns:v="urn:schemas-microsoft-com:vml" xmlns:wp14="http://schemas.microsoft.com/office/word/2010/wordprocessingDrawing" xmlns:wp="http://schemas.openxmlformats.org/drawingml/2006/wordprocessingDrawing" xmlns:w10="urn:schemas-microsoft-com:office:word" xmlns:w="http://schemas.openxmlformats.org/wordprocessingml/2006/main" xmlns:w14="http://schemas.microsoft.com/office/word/2010/wordml" xmlns:w15="http://schemas.microsoft.com/office/word/2012/wordml" xmlns:w16cex="http://schemas.microsoft.com/office/word/2018/wordml/cex" xmlns:w16cid="http://schemas.microsoft.com/office/word/2016/wordml/cid" xmlns:w16="http://schemas.microsoft.com/office/word/2018/wordml" xmlns:w16se="http://schemas.microsoft.com/office/word/2015/wordml/symex" xmlns:wpg="http://schemas.microsoft.com/office/word/2010/wordprocessingGroup" xmlns:wpi="http://schemas.microsoft.com/office/word/2010/wordprocessingInk" xmlns:wne="http://schemas.microsoft.com/office/word/2006/wordml" xmlns:wps="http://schemas.microsoft.com/office/word/2010/wordprocessingShape" mc:Ignorable="w14 w15 w16se w16cid w16 w16cex wp14">
   <w:p>
     <w:pPr>
       <w:pStyle w:val="Header"/>
@@ -2625,8 +2344,7 @@
               <v:stroke joinstyle="miter"/>
               <v:path gradientshapeok="t" o:connecttype="rect"/>
             </v:shapetype>
-            <v:shape id="Text Box 2" o:spid="_x0000_s1026" type="#_x0000_t202" alt="Public" style="position:absolute;margin-left:0;margin-top:0;width:34.95pt;height:34.95pt;z-index:251659264;visibility:visible;mso-wrap-style:none;mso-wrap-distance-left:0;mso-wrap-distance-top:0;mso-wrap-distance-right:0;mso-wrap-distance-bottom:0;mso-position-horizontal:center;mso-position-horizontal-relative:page;mso-position-vertical:top;mso-position-vertical-relative:page;v-text-anchor:top" o:gfxdata="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" filled="f" stroked="f">
-              <v:fill o:detectmouseclick="t"/>
+            <v:shape id="Text Box 2" o:spid="_x0000_s1026" type="#_x0000_t202" alt="Public" style="position:absolute;margin-left:0;margin-top:0;width:34.95pt;height:34.95pt;z-index:251659264;visibility:visible;mso-wrap-style:none;mso-wrap-distance-left:0;mso-wrap-distance-top:0;mso-wrap-distance-right:0;mso-wrap-distance-bottom:0;mso-position-horizontal:center;mso-position-horizontal-relative:page;mso-position-vertical:top;mso-position-vertical-relative:page;v-text-anchor:top" o:gfxdata="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" filled="f" stroked="f">
               <v:textbox style="mso-fit-shape-to-text:t" inset="0,15pt,0,0">
                 <w:txbxContent>
                   <w:p>
@@ -2664,7 +2382,7 @@
 </file>
 
 <file path=word/header2.xml><?xml version="1.0" encoding="utf-8"?>
-<w:hdr xmlns:wpc="http://schemas.microsoft.com/office/word/2010/wordprocessingCanvas" xmlns:cx="http://schemas.microsoft.com/office/drawing/2014/chartex" xmlns:cx1="http://schemas.microsoft.com/office/drawing/2015/9/8/chartex" xmlns:cx2="http://schemas.microsoft.com/office/drawing/2015/10/21/chartex" xmlns:cx3="http://schemas.microsoft.com/office/drawing/2016/5/9/chartex" xmlns:cx4="http://schemas.microsoft.com/office/drawing/2016/5/10/chartex" xmlns:cx5="http://schemas.microsoft.com/office/drawing/2016/5/11/chartex" xmlns:cx6="http://schemas.microsoft.com/office/drawing/2016/5/12/chartex" xmlns:cx7="http://schemas.microsoft.com/office/drawing/2016/5/13/chartex" xmlns:cx8="http://schemas.microsoft.com/office/drawing/2016/5/14/chartex" xmlns:mc="http://schemas.openxmlformats.org/markup-compatibility/2006" xmlns:aink="http://schemas.microsoft.com/office/drawing/2016/ink" xmlns:am3d="http://schemas.microsoft.com/office/drawing/2017/model3d" xmlns:o="urn:schemas-microsoft-com:office:office" xmlns:oel="http://schemas.microsoft.com/office/2019/extlst" xmlns:r="http://schemas.openxmlformats.org/officeDocument/2006/relationships" xmlns:m="http://schemas.openxmlformats.org/officeDocument/2006/math" xmlns:v="urn:schemas-microsoft-com:vml" xmlns:wp14="http://schemas.microsoft.com/office/word/2010/wordprocessingDrawing" xmlns:wp="http://schemas.openxmlformats.org/drawingml/2006/wordprocessingDrawing" xmlns:w10="urn:schemas-microsoft-com:office:word" xmlns:w="http://schemas.openxmlformats.org/wordprocessingml/2006/main" xmlns:w14="http://schemas.microsoft.com/office/word/2010/wordml" xmlns:w15="http://schemas.microsoft.com/office/word/2012/wordml" xmlns:w16cex="http://schemas.microsoft.com/office/word/2018/wordml/cex" xmlns:w16cid="http://schemas.microsoft.com/office/word/2016/wordml/cid" xmlns:w16="http://schemas.microsoft.com/office/word/2018/wordml" xmlns:w16sdtdh="http://schemas.microsoft.com/office/word/2020/wordml/sdtdatahash" xmlns:w16se="http://schemas.microsoft.com/office/word/2015/wordml/symex" xmlns:wpg="http://schemas.microsoft.com/office/word/2010/wordprocessingGroup" xmlns:wpi="http://schemas.microsoft.com/office/word/2010/wordprocessingInk" xmlns:wne="http://schemas.microsoft.com/office/word/2006/wordml" xmlns:wps="http://schemas.microsoft.com/office/word/2010/wordprocessingShape" mc:Ignorable="w14 w15 w16se w16cid w16 w16cex w16sdtdh wp14">
+<w:hdr xmlns:wpc="http://schemas.microsoft.com/office/word/2010/wordprocessingCanvas" xmlns:cx="http://schemas.microsoft.com/office/drawing/2014/chartex" xmlns:cx1="http://schemas.microsoft.com/office/drawing/2015/9/8/chartex" xmlns:cx2="http://schemas.microsoft.com/office/drawing/2015/10/21/chartex" xmlns:cx3="http://schemas.microsoft.com/office/drawing/2016/5/9/chartex" xmlns:cx4="http://schemas.microsoft.com/office/drawing/2016/5/10/chartex" xmlns:cx5="http://schemas.microsoft.com/office/drawing/2016/5/11/chartex" xmlns:cx6="http://schemas.microsoft.com/office/drawing/2016/5/12/chartex" xmlns:cx7="http://schemas.microsoft.com/office/drawing/2016/5/13/chartex" xmlns:cx8="http://schemas.microsoft.com/office/drawing/2016/5/14/chartex" xmlns:mc="http://schemas.openxmlformats.org/markup-compatibility/2006" xmlns:aink="http://schemas.microsoft.com/office/drawing/2016/ink" xmlns:am3d="http://schemas.microsoft.com/office/drawing/2017/model3d" xmlns:o="urn:schemas-microsoft-com:office:office" xmlns:r="http://schemas.openxmlformats.org/officeDocument/2006/relationships" xmlns:m="http://schemas.openxmlformats.org/officeDocument/2006/math" xmlns:v="urn:schemas-microsoft-com:vml" xmlns:wp14="http://schemas.microsoft.com/office/word/2010/wordprocessingDrawing" xmlns:wp="http://schemas.openxmlformats.org/drawingml/2006/wordprocessingDrawing" xmlns:w10="urn:schemas-microsoft-com:office:word" xmlns:w="http://schemas.openxmlformats.org/wordprocessingml/2006/main" xmlns:w14="http://schemas.microsoft.com/office/word/2010/wordml" xmlns:w15="http://schemas.microsoft.com/office/word/2012/wordml" xmlns:w16cex="http://schemas.microsoft.com/office/word/2018/wordml/cex" xmlns:w16cid="http://schemas.microsoft.com/office/word/2016/wordml/cid" xmlns:w16="http://schemas.microsoft.com/office/word/2018/wordml" xmlns:w16se="http://schemas.microsoft.com/office/word/2015/wordml/symex" xmlns:wpg="http://schemas.microsoft.com/office/word/2010/wordprocessingGroup" xmlns:wpi="http://schemas.microsoft.com/office/word/2010/wordprocessingInk" xmlns:wne="http://schemas.microsoft.com/office/word/2006/wordml" xmlns:wps="http://schemas.microsoft.com/office/word/2010/wordprocessingShape" mc:Ignorable="w14 w15 w16se w16cid w16 w16cex wp14">
   <w:p>
     <w:pPr>
       <w:pStyle w:val="Header"/>
@@ -2756,8 +2474,7 @@
               <v:stroke joinstyle="miter"/>
               <v:path gradientshapeok="t" o:connecttype="rect"/>
             </v:shapetype>
-            <v:shape id="Text Box 3" o:spid="_x0000_s1027" type="#_x0000_t202" alt="Public" style="position:absolute;margin-left:0;margin-top:0;width:34.95pt;height:34.95pt;z-index:251660288;visibility:visible;mso-wrap-style:none;mso-wrap-distance-left:0;mso-wrap-distance-top:0;mso-wrap-distance-right:0;mso-wrap-distance-bottom:0;mso-position-horizontal:center;mso-position-horizontal-relative:page;mso-position-vertical:top;mso-position-vertical-relative:page;v-text-anchor:top" o:gfxdata="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" filled="f" stroked="f">
-              <v:fill o:detectmouseclick="t"/>
+            <v:shape id="Text Box 3" o:spid="_x0000_s1027" type="#_x0000_t202" alt="Public" style="position:absolute;margin-left:0;margin-top:0;width:34.95pt;height:34.95pt;z-index:251660288;visibility:visible;mso-wrap-style:none;mso-wrap-distance-left:0;mso-wrap-distance-top:0;mso-wrap-distance-right:0;mso-wrap-distance-bottom:0;mso-position-horizontal:center;mso-position-horizontal-relative:page;mso-position-vertical:top;mso-position-vertical-relative:page;v-text-anchor:top" o:gfxdata="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" filled="f" stroked="f">
               <v:textbox style="mso-fit-shape-to-text:t" inset="0,15pt,0,0">
                 <w:txbxContent>
                   <w:p>
@@ -2795,7 +2512,7 @@
 </file>
 
 <file path=word/header3.xml><?xml version="1.0" encoding="utf-8"?>
-<w:hdr xmlns:wpc="http://schemas.microsoft.com/office/word/2010/wordprocessingCanvas" xmlns:cx="http://schemas.microsoft.com/office/drawing/2014/chartex" xmlns:cx1="http://schemas.microsoft.com/office/drawing/2015/9/8/chartex" xmlns:cx2="http://schemas.microsoft.com/office/drawing/2015/10/21/chartex" xmlns:cx3="http://schemas.microsoft.com/office/drawing/2016/5/9/chartex" xmlns:cx4="http://schemas.microsoft.com/office/drawing/2016/5/10/chartex" xmlns:cx5="http://schemas.microsoft.com/office/drawing/2016/5/11/chartex" xmlns:cx6="http://schemas.microsoft.com/office/drawing/2016/5/12/chartex" xmlns:cx7="http://schemas.microsoft.com/office/drawing/2016/5/13/chartex" xmlns:cx8="http://schemas.microsoft.com/office/drawing/2016/5/14/chartex" xmlns:mc="http://schemas.openxmlformats.org/markup-compatibility/2006" xmlns:aink="http://schemas.microsoft.com/office/drawing/2016/ink" xmlns:am3d="http://schemas.microsoft.com/office/drawing/2017/model3d" xmlns:o="urn:schemas-microsoft-com:office:office" xmlns:oel="http://schemas.microsoft.com/office/2019/extlst" xmlns:r="http://schemas.openxmlformats.org/officeDocument/2006/relationships" xmlns:m="http://schemas.openxmlformats.org/officeDocument/2006/math" xmlns:v="urn:schemas-microsoft-com:vml" xmlns:wp14="http://schemas.microsoft.com/office/word/2010/wordprocessingDrawing" xmlns:wp="http://schemas.openxmlformats.org/drawingml/2006/wordprocessingDrawing" xmlns:w10="urn:schemas-microsoft-com:office:word" xmlns:w="http://schemas.openxmlformats.org/wordprocessingml/2006/main" xmlns:w14="http://schemas.microsoft.com/office/word/2010/wordml" xmlns:w15="http://schemas.microsoft.com/office/word/2012/wordml" xmlns:w16cex="http://schemas.microsoft.com/office/word/2018/wordml/cex" xmlns:w16cid="http://schemas.microsoft.com/office/word/2016/wordml/cid" xmlns:w16="http://schemas.microsoft.com/office/word/2018/wordml" xmlns:w16sdtdh="http://schemas.microsoft.com/office/word/2020/wordml/sdtdatahash" xmlns:w16se="http://schemas.microsoft.com/office/word/2015/wordml/symex" xmlns:wpg="http://schemas.microsoft.com/office/word/2010/wordprocessingGroup" xmlns:wpi="http://schemas.microsoft.com/office/word/2010/wordprocessingInk" xmlns:wne="http://schemas.microsoft.com/office/word/2006/wordml" xmlns:wps="http://schemas.microsoft.com/office/word/2010/wordprocessingShape" mc:Ignorable="w14 w15 w16se w16cid w16 w16cex w16sdtdh wp14">
+<w:hdr xmlns:wpc="http://schemas.microsoft.com/office/word/2010/wordprocessingCanvas" xmlns:cx="http://schemas.microsoft.com/office/drawing/2014/chartex" xmlns:cx1="http://schemas.microsoft.com/office/drawing/2015/9/8/chartex" xmlns:cx2="http://schemas.microsoft.com/office/drawing/2015/10/21/chartex" xmlns:cx3="http://schemas.microsoft.com/office/drawing/2016/5/9/chartex" xmlns:cx4="http://schemas.microsoft.com/office/drawing/2016/5/10/chartex" xmlns:cx5="http://schemas.microsoft.com/office/drawing/2016/5/11/chartex" xmlns:cx6="http://schemas.microsoft.com/office/drawing/2016/5/12/chartex" xmlns:cx7="http://schemas.microsoft.com/office/drawing/2016/5/13/chartex" xmlns:cx8="http://schemas.microsoft.com/office/drawing/2016/5/14/chartex" xmlns:mc="http://schemas.openxmlformats.org/markup-compatibility/2006" xmlns:aink="http://schemas.microsoft.com/office/drawing/2016/ink" xmlns:am3d="http://schemas.microsoft.com/office/drawing/2017/model3d" xmlns:o="urn:schemas-microsoft-com:office:office" xmlns:r="http://schemas.openxmlformats.org/officeDocument/2006/relationships" xmlns:m="http://schemas.openxmlformats.org/officeDocument/2006/math" xmlns:v="urn:schemas-microsoft-com:vml" xmlns:wp14="http://schemas.microsoft.com/office/word/2010/wordprocessingDrawing" xmlns:wp="http://schemas.openxmlformats.org/drawingml/2006/wordprocessingDrawing" xmlns:w10="urn:schemas-microsoft-com:office:word" xmlns:w="http://schemas.openxmlformats.org/wordprocessingml/2006/main" xmlns:w14="http://schemas.microsoft.com/office/word/2010/wordml" xmlns:w15="http://schemas.microsoft.com/office/word/2012/wordml" xmlns:w16cex="http://schemas.microsoft.com/office/word/2018/wordml/cex" xmlns:w16cid="http://schemas.microsoft.com/office/word/2016/wordml/cid" xmlns:w16="http://schemas.microsoft.com/office/word/2018/wordml" xmlns:w16se="http://schemas.microsoft.com/office/word/2015/wordml/symex" xmlns:wpg="http://schemas.microsoft.com/office/word/2010/wordprocessingGroup" xmlns:wpi="http://schemas.microsoft.com/office/word/2010/wordprocessingInk" xmlns:wne="http://schemas.microsoft.com/office/word/2006/wordml" xmlns:wps="http://schemas.microsoft.com/office/word/2010/wordprocessingShape" mc:Ignorable="w14 w15 w16se w16cid w16 w16cex wp14">
   <w:p>
     <w:pPr>
       <w:pStyle w:val="Header"/>
@@ -2887,8 +2604,7 @@
               <v:stroke joinstyle="miter"/>
               <v:path gradientshapeok="t" o:connecttype="rect"/>
             </v:shapetype>
-            <v:shape id="Text Box 1" o:spid="_x0000_s1030" type="#_x0000_t202" alt="Public" style="position:absolute;margin-left:0;margin-top:0;width:34.95pt;height:34.95pt;z-index:251658240;visibility:visible;mso-wrap-style:none;mso-wrap-distance-left:0;mso-wrap-distance-top:0;mso-wrap-distance-right:0;mso-wrap-distance-bottom:0;mso-position-horizontal:center;mso-position-horizontal-relative:page;mso-position-vertical:top;mso-position-vertical-relative:page;v-text-anchor:top" o:gfxdata="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" filled="f" stroked="f">
-              <v:fill o:detectmouseclick="t"/>
+            <v:shape id="Text Box 1" o:spid="_x0000_s1030" type="#_x0000_t202" alt="Public" style="position:absolute;margin-left:0;margin-top:0;width:34.95pt;height:34.95pt;z-index:251658240;visibility:visible;mso-wrap-style:none;mso-wrap-distance-left:0;mso-wrap-distance-top:0;mso-wrap-distance-right:0;mso-wrap-distance-bottom:0;mso-position-horizontal:center;mso-position-horizontal-relative:page;mso-position-vertical:top;mso-position-vertical-relative:page;v-text-anchor:top" o:gfxdata="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" filled="f" stroked="f">
               <v:textbox style="mso-fit-shape-to-text:t" inset="0,15pt,0,0">
                 <w:txbxContent>
                   <w:p>
@@ -2926,7 +2642,7 @@
 </file>
 
 <file path=word/styles.xml><?xml version="1.0" encoding="utf-8"?>
-<w:styles xmlns:mc="http://schemas.openxmlformats.org/markup-compatibility/2006" xmlns:r="http://schemas.openxmlformats.org/officeDocument/2006/relationships" xmlns:w="http://schemas.openxmlformats.org/wordprocessingml/2006/main" xmlns:w14="http://schemas.microsoft.com/office/word/2010/wordml" xmlns:w15="http://schemas.microsoft.com/office/word/2012/wordml" xmlns:w16cex="http://schemas.microsoft.com/office/word/2018/wordml/cex" xmlns:w16cid="http://schemas.microsoft.com/office/word/2016/wordml/cid" xmlns:w16="http://schemas.microsoft.com/office/word/2018/wordml" xmlns:w16sdtdh="http://schemas.microsoft.com/office/word/2020/wordml/sdtdatahash" xmlns:w16se="http://schemas.microsoft.com/office/word/2015/wordml/symex" mc:Ignorable="w14 w15 w16se w16cid w16 w16cex w16sdtdh">
+<w:styles xmlns:mc="http://schemas.openxmlformats.org/markup-compatibility/2006" xmlns:r="http://schemas.openxmlformats.org/officeDocument/2006/relationships" xmlns:w="http://schemas.openxmlformats.org/wordprocessingml/2006/main" xmlns:w14="http://schemas.microsoft.com/office/word/2010/wordml" xmlns:w15="http://schemas.microsoft.com/office/word/2012/wordml" xmlns:w16cex="http://schemas.microsoft.com/office/word/2018/wordml/cex" xmlns:w16cid="http://schemas.microsoft.com/office/word/2016/wordml/cid" xmlns:w16="http://schemas.microsoft.com/office/word/2018/wordml" xmlns:w16se="http://schemas.microsoft.com/office/word/2015/wordml/symex" mc:Ignorable="w14 w15 w16se w16cid w16 w16cex">
   <w:docDefaults>
     <w:rPrDefault>
       <w:rPr>
@@ -3329,6 +3045,7 @@
   <w:style w:type="character" w:default="1" w:styleId="DefaultParagraphFont">
     <w:name w:val="Default Paragraph Font"/>
     <w:uiPriority w:val="1"/>
+    <w:semiHidden/>
     <w:unhideWhenUsed/>
   </w:style>
   <w:style w:type="table" w:default="1" w:styleId="TableNormal">

</xml_diff>

<commit_message>
done with DC changes
</commit_message>
<xml_diff>
--- a/review/cheem_CS_RR_response.docx
+++ b/review/cheem_CS_RR_response.docx
@@ -14,18 +14,10 @@
         <w:t xml:space="preserve">Dear </w:t>
       </w:r>
       <w:r>
-        <w:t xml:space="preserve">Dr </w:t>
-      </w:r>
-      <w:proofErr w:type="gramStart"/>
-      <w:r>
-        <w:t>Chen</w:t>
-      </w:r>
-      <w:r>
-        <w:t xml:space="preserve">  and</w:t>
-      </w:r>
-      <w:proofErr w:type="gramEnd"/>
-      <w:r>
-        <w:t xml:space="preserve"> the </w:t>
+        <w:t>Dr Chen</w:t>
+      </w:r>
+      <w:r>
+        <w:t xml:space="preserve">  and the </w:t>
       </w:r>
       <w:r>
         <w:t xml:space="preserve">Computational Statistics </w:t>
@@ -424,29 +416,7 @@
           <w:color w:val="4472C4" w:themeColor="accent1"/>
           <w:shd w:val="clear" w:color="auto" w:fill="FFFFFF"/>
         </w:rPr>
-        <w:t xml:space="preserve">SHAP values are effectively locally linear estimates of variable importance for a prediction. Thus, yes, in the local neighbourhood of an observation, testing the </w:t>
-      </w:r>
-      <w:proofErr w:type="gramStart"/>
-      <w:r>
-        <w:rPr>
-          <w:rFonts w:ascii="Arial" w:hAnsi="Arial" w:cs="Arial"/>
-          <w:i/>
-          <w:iCs/>
-          <w:color w:val="4472C4" w:themeColor="accent1"/>
-          <w:shd w:val="clear" w:color="auto" w:fill="FFFFFF"/>
-        </w:rPr>
-        <w:t>sensitivity  of</w:t>
-      </w:r>
-      <w:proofErr w:type="gramEnd"/>
-      <w:r>
-        <w:rPr>
-          <w:rFonts w:ascii="Arial" w:hAnsi="Arial" w:cs="Arial"/>
-          <w:i/>
-          <w:iCs/>
-          <w:color w:val="4472C4" w:themeColor="accent1"/>
-          <w:shd w:val="clear" w:color="auto" w:fill="FFFFFF"/>
-        </w:rPr>
-        <w:t xml:space="preserve"> variables for the prediction can be done using 1D projections.</w:t>
+        <w:t>SHAP values are effectively locally linear estimates of variable importance for a prediction. Thus, yes, in the local neighbourhood of an observation, testing the sensitivity  of variables for the prediction can be done using 1D projections.</w:t>
       </w:r>
       <w:r>
         <w:rPr>
@@ -646,63 +616,91 @@
         <w:rPr>
           <w:rFonts w:ascii="Arial" w:hAnsi="Arial" w:cs="Arial"/>
           <w:color w:val="222222"/>
-          <w:shd w:val="clear" w:color="auto" w:fill="FFFFFF"/>
-        </w:rPr>
-      </w:pPr>
-      <w:r>
-        <w:rPr>
-          <w:rFonts w:ascii="Arial" w:hAnsi="Arial" w:cs="Arial"/>
-          <w:color w:val="222222"/>
-        </w:rPr>
-        <w:br/>
-      </w:r>
-      <w:r>
-        <w:rPr>
-          <w:rFonts w:ascii="Arial" w:hAnsi="Arial" w:cs="Arial"/>
-          <w:color w:val="222222"/>
-        </w:rPr>
-        <w:br/>
-      </w:r>
-      <w:r>
-        <w:rPr>
-          <w:rFonts w:ascii="Arial" w:hAnsi="Arial" w:cs="Arial"/>
-          <w:color w:val="222222"/>
           <w:highlight w:val="cyan"/>
           <w:shd w:val="clear" w:color="auto" w:fill="FFFFFF"/>
         </w:rPr>
+      </w:pPr>
+      <w:r>
+        <w:rPr>
+          <w:rFonts w:ascii="Arial" w:hAnsi="Arial" w:cs="Arial"/>
+          <w:color w:val="222222"/>
+        </w:rPr>
+        <w:br/>
+      </w:r>
+      <w:r>
+        <w:rPr>
+          <w:rFonts w:ascii="Arial" w:hAnsi="Arial" w:cs="Arial"/>
+          <w:color w:val="222222"/>
+        </w:rPr>
+        <w:br/>
+      </w:r>
+      <w:r>
+        <w:rPr>
+          <w:rFonts w:ascii="Arial" w:hAnsi="Arial" w:cs="Arial"/>
+          <w:color w:val="222222"/>
+          <w:highlight w:val="cyan"/>
+          <w:shd w:val="clear" w:color="auto" w:fill="FFFFFF"/>
+        </w:rPr>
         <w:t>Discussion is just a Conclusion. For example, please supplement any discussion on the following.</w:t>
       </w:r>
+    </w:p>
+    <w:p>
+      <w:pPr>
+        <w:pStyle w:val="ListParagraph"/>
+        <w:numPr>
+          <w:ilvl w:val="0"/>
+          <w:numId w:val="1"/>
+        </w:numPr>
+        <w:rPr>
+          <w:rFonts w:ascii="Arial" w:hAnsi="Arial" w:cs="Arial"/>
+          <w:color w:val="222222"/>
+          <w:shd w:val="clear" w:color="auto" w:fill="FFFFFF"/>
+        </w:rPr>
+      </w:pPr>
       <w:r>
         <w:rPr>
           <w:rFonts w:ascii="Arial" w:hAnsi="Arial" w:cs="Arial"/>
           <w:color w:val="222222"/>
           <w:highlight w:val="cyan"/>
-        </w:rPr>
-        <w:br/>
-      </w:r>
-      <w:r>
-        <w:rPr>
-          <w:rFonts w:ascii="Arial" w:hAnsi="Arial" w:cs="Arial"/>
-          <w:color w:val="222222"/>
-          <w:highlight w:val="cyan"/>
-          <w:shd w:val="clear" w:color="auto" w:fill="FFFFFF"/>
-        </w:rPr>
-        <w:t>- Abstract and Introduction are described in the context of XAI, but the tools proposed in this paper are not likely to be able to handle large data sets.</w:t>
-      </w:r>
-      <w:r>
-        <w:rPr>
-          <w:rFonts w:ascii="Arial" w:hAnsi="Arial" w:cs="Arial"/>
-          <w:color w:val="222222"/>
-        </w:rPr>
-        <w:br/>
-      </w:r>
-      <w:r>
-        <w:rPr>
-          <w:rFonts w:ascii="Arial" w:hAnsi="Arial" w:cs="Arial"/>
-          <w:color w:val="222222"/>
-          <w:shd w:val="clear" w:color="auto" w:fill="FFFFFF"/>
-        </w:rPr>
-        <w:t>- Concerning the convenience of the package: the application by the cheem package outputs little information (e.g., axis information), which makes it difficult to use intuitively.</w:t>
+          <w:shd w:val="clear" w:color="auto" w:fill="FFFFFF"/>
+        </w:rPr>
+        <w:t>Abstract and Introduction are described in the context of XAI, but the tools proposed in this paper are not likely to be able to handle large data sets.</w:t>
+      </w:r>
+    </w:p>
+    <w:p>
+      <w:pPr>
+        <w:ind w:left="360"/>
+        <w:rPr>
+          <w:rFonts w:ascii="Arial" w:hAnsi="Arial" w:cs="Arial"/>
+          <w:color w:val="222222"/>
+          <w:shd w:val="clear" w:color="auto" w:fill="FFFFFF"/>
+        </w:rPr>
+      </w:pPr>
+      <w:r>
+        <w:rPr>
+          <w:rFonts w:ascii="Arial" w:hAnsi="Arial" w:cs="Arial"/>
+          <w:i/>
+          <w:iCs/>
+          <w:color w:val="4472C4" w:themeColor="accent1"/>
+        </w:rPr>
+        <w:t>Done</w:t>
+      </w:r>
+    </w:p>
+    <w:p>
+      <w:pPr>
+        <w:rPr>
+          <w:rFonts w:ascii="Arial" w:hAnsi="Arial" w:cs="Arial"/>
+          <w:color w:val="222222"/>
+          <w:shd w:val="clear" w:color="auto" w:fill="FFFFFF"/>
+        </w:rPr>
+      </w:pPr>
+      <w:r>
+        <w:rPr>
+          <w:rFonts w:ascii="Arial" w:hAnsi="Arial" w:cs="Arial"/>
+          <w:color w:val="222222"/>
+          <w:shd w:val="clear" w:color="auto" w:fill="FFFFFF"/>
+        </w:rPr>
+        <w:t xml:space="preserve"> Concerning the convenience of the package: the application by the cheem package outputs little information (e.g., axis information), which makes it difficult to use intuitively.</w:t>
       </w:r>
     </w:p>
     <w:p>
@@ -729,27 +727,7 @@
           <w:highlight w:val="yellow"/>
           <w:shd w:val="clear" w:color="auto" w:fill="FFFFFF"/>
         </w:rPr>
-        <w:t xml:space="preserve">We are reviewing the axis labels, to see if they can be clarified. This has been a pain from the start I have tried a bunch of solutions </w:t>
-      </w:r>
-      <w:proofErr w:type="gramStart"/>
-      <w:r>
-        <w:rPr>
-          <w:rFonts w:ascii="Arial" w:hAnsi="Arial" w:cs="Arial"/>
-          <w:color w:val="222222"/>
-          <w:highlight w:val="yellow"/>
-          <w:shd w:val="clear" w:color="auto" w:fill="FFFFFF"/>
-        </w:rPr>
-        <w:t>previously, but</w:t>
-      </w:r>
-      <w:proofErr w:type="gramEnd"/>
-      <w:r>
-        <w:rPr>
-          <w:rFonts w:ascii="Arial" w:hAnsi="Arial" w:cs="Arial"/>
-          <w:color w:val="222222"/>
-          <w:highlight w:val="yellow"/>
-          <w:shd w:val="clear" w:color="auto" w:fill="FFFFFF"/>
-        </w:rPr>
-        <w:t xml:space="preserve"> ended up keeping a simplified version. I will see if I can specify in the title of the faceted panels.</w:t>
+        <w:t>We are reviewing the axis labels, to see if they can be clarified. This has been a pain from the start I have tried a bunch of solutions previously, but ended up keeping a simplified version. I will see if I can specify in the title of the faceted panels.</w:t>
       </w:r>
       <w:r>
         <w:rPr>
@@ -866,79 +844,100 @@
       <w:pPr>
         <w:rPr>
           <w:rFonts w:ascii="Arial" w:hAnsi="Arial" w:cs="Arial"/>
-          <w:color w:val="222222"/>
-          <w:shd w:val="clear" w:color="auto" w:fill="FFFFFF"/>
-        </w:rPr>
-      </w:pPr>
-      <w:r>
-        <w:rPr>
-          <w:rFonts w:ascii="Arial" w:hAnsi="Arial" w:cs="Arial"/>
-          <w:i/>
-          <w:iCs/>
-          <w:color w:val="4472C4" w:themeColor="accent1"/>
-        </w:rPr>
-        <w:t>In the Radial tour section we have made this more explicit that the CI doesn’t impact the bases, but is highlighted for comparison.</w:t>
-      </w:r>
-      <w:r>
-        <w:rPr>
-          <w:rFonts w:ascii="Arial" w:hAnsi="Arial" w:cs="Arial"/>
-          <w:color w:val="222222"/>
-        </w:rPr>
-        <w:br/>
-      </w:r>
-      <w:r>
-        <w:rPr>
-          <w:rFonts w:ascii="Arial" w:hAnsi="Arial" w:cs="Arial"/>
-          <w:color w:val="222222"/>
-        </w:rPr>
-        <w:br/>
-      </w:r>
-      <w:r>
-        <w:rPr>
-          <w:rFonts w:ascii="Arial" w:hAnsi="Arial" w:cs="Arial"/>
-          <w:color w:val="222222"/>
-          <w:shd w:val="clear" w:color="auto" w:fill="FFFFFF"/>
-        </w:rPr>
-        <w:t>(p.8 l.8) "The PI is ... global view</w:t>
-      </w:r>
-      <w:proofErr w:type="gramStart"/>
-      <w:r>
-        <w:rPr>
-          <w:rFonts w:ascii="Arial" w:hAnsi="Arial" w:cs="Arial"/>
-          <w:color w:val="222222"/>
-          <w:shd w:val="clear" w:color="auto" w:fill="FFFFFF"/>
-        </w:rPr>
-        <w:t>" :</w:t>
-      </w:r>
-      <w:proofErr w:type="gramEnd"/>
-      <w:r>
-        <w:rPr>
-          <w:rFonts w:ascii="Arial" w:hAnsi="Arial" w:cs="Arial"/>
-          <w:color w:val="222222"/>
-          <w:shd w:val="clear" w:color="auto" w:fill="FFFFFF"/>
-        </w:rPr>
-        <w:t xml:space="preserve"> The shiny app in the cheem package does not support interactive selection by clicking in the global view. (cheem version 0.3.0 on Windows 11 / Google Chrome)</w:t>
-      </w:r>
-    </w:p>
-    <w:p>
-      <w:pPr>
-        <w:rPr>
-          <w:rFonts w:ascii="Arial" w:hAnsi="Arial" w:cs="Arial"/>
-          <w:i/>
-          <w:iCs/>
-          <w:color w:val="4472C4" w:themeColor="accent1"/>
-          <w:shd w:val="clear" w:color="auto" w:fill="FFFFFF"/>
-        </w:rPr>
-      </w:pPr>
-      <w:r>
-        <w:rPr>
-          <w:rFonts w:ascii="Arial" w:hAnsi="Arial" w:cs="Arial"/>
-          <w:i/>
-          <w:iCs/>
-          <w:color w:val="4472C4" w:themeColor="accent1"/>
-          <w:shd w:val="clear" w:color="auto" w:fill="FFFFFF"/>
+          <w:i/>
+          <w:iCs/>
+          <w:color w:val="4472C4" w:themeColor="accent1"/>
+        </w:rPr>
+      </w:pPr>
+      <w:r>
+        <w:rPr>
+          <w:rFonts w:ascii="Arial" w:hAnsi="Arial" w:cs="Arial"/>
+          <w:i/>
+          <w:iCs/>
+          <w:color w:val="4472C4" w:themeColor="accent1"/>
+        </w:rPr>
+        <w:t xml:space="preserve">In the </w:t>
+      </w:r>
+      <w:r>
+        <w:rPr>
+          <w:rFonts w:ascii="Arial" w:hAnsi="Arial" w:cs="Arial"/>
+          <w:i/>
+          <w:iCs/>
+          <w:color w:val="4472C4" w:themeColor="accent1"/>
+        </w:rPr>
+        <w:t>explanations of the r</w:t>
+      </w:r>
+      <w:r>
+        <w:rPr>
+          <w:rFonts w:ascii="Arial" w:hAnsi="Arial" w:cs="Arial"/>
+          <w:i/>
+          <w:iCs/>
+          <w:color w:val="4472C4" w:themeColor="accent1"/>
+        </w:rPr>
+        <w:t xml:space="preserve">adial tour we have </w:t>
+      </w:r>
+      <w:r>
+        <w:rPr>
+          <w:rFonts w:ascii="Arial" w:hAnsi="Arial" w:cs="Arial"/>
+          <w:i/>
+          <w:iCs/>
+          <w:color w:val="4472C4" w:themeColor="accent1"/>
+        </w:rPr>
+        <w:t xml:space="preserve">more clearly stated that it starts from the PI SHAP values. When changing the projection values one could make it closer to those of the CI, which is done in some examples. </w:t>
+      </w:r>
+      <w:r>
+        <w:rPr>
+          <w:rFonts w:ascii="Arial" w:hAnsi="Arial" w:cs="Arial"/>
+          <w:i/>
+          <w:iCs/>
+          <w:color w:val="4472C4" w:themeColor="accent1"/>
+        </w:rPr>
+        <w:t xml:space="preserve"> </w:t>
+      </w:r>
+    </w:p>
+    <w:p>
+      <w:pPr>
+        <w:rPr>
+          <w:rFonts w:ascii="Arial" w:hAnsi="Arial" w:cs="Arial"/>
+          <w:color w:val="222222"/>
+          <w:shd w:val="clear" w:color="auto" w:fill="FFFFFF"/>
+        </w:rPr>
+      </w:pPr>
+      <w:r>
+        <w:rPr>
+          <w:rFonts w:ascii="Arial" w:hAnsi="Arial" w:cs="Arial"/>
+          <w:color w:val="222222"/>
         </w:rPr>
         <w:lastRenderedPageBreak/>
+        <w:br/>
+      </w:r>
+      <w:r>
+        <w:rPr>
+          <w:rFonts w:ascii="Arial" w:hAnsi="Arial" w:cs="Arial"/>
+          <w:color w:val="222222"/>
+          <w:shd w:val="clear" w:color="auto" w:fill="FFFFFF"/>
+        </w:rPr>
+        <w:t>(p.8 l.8) "The PI is ... global view" : The shiny app in the cheem package does not support interactive selection by clicking in the global view. (cheem version 0.3.0 on Windows 11 / Google Chrome)</w:t>
+      </w:r>
+    </w:p>
+    <w:p>
+      <w:pPr>
+        <w:rPr>
+          <w:rFonts w:ascii="Arial" w:hAnsi="Arial" w:cs="Arial"/>
+          <w:i/>
+          <w:iCs/>
+          <w:color w:val="4472C4" w:themeColor="accent1"/>
+          <w:shd w:val="clear" w:color="auto" w:fill="FFFFFF"/>
+        </w:rPr>
+      </w:pPr>
+      <w:r>
+        <w:rPr>
+          <w:rFonts w:ascii="Arial" w:hAnsi="Arial" w:cs="Arial"/>
+          <w:i/>
+          <w:iCs/>
+          <w:color w:val="4472C4" w:themeColor="accent1"/>
+          <w:shd w:val="clear" w:color="auto" w:fill="FFFFFF"/>
+        </w:rPr>
         <w:t xml:space="preserve">We have clarified the text </w:t>
       </w:r>
       <w:r>
@@ -1190,7 +1189,7 @@
         </w:rPr>
         <w:t>(p.21 l.10) </w:t>
       </w:r>
-      <w:hyperlink r:id="rId6" w:tgtFrame="_blank" w:history="1">
+      <w:hyperlink r:id="rId7" w:tgtFrame="_blank" w:history="1">
         <w:r>
           <w:rPr>
             <w:rStyle w:val="Hyperlink"/>
@@ -1228,7 +1227,6 @@
         </w:rPr>
         <w:t xml:space="preserve">SPINIFEX is up but CHEEM is down, </w:t>
       </w:r>
-      <w:proofErr w:type="gramStart"/>
       <w:r>
         <w:rPr>
           <w:rFonts w:ascii="Arial" w:hAnsi="Arial" w:cs="Arial"/>
@@ -1238,19 +1236,7 @@
           <w:highlight w:val="yellow"/>
           <w:shd w:val="clear" w:color="auto" w:fill="FFFFFF"/>
         </w:rPr>
-        <w:t>Need</w:t>
-      </w:r>
-      <w:proofErr w:type="gramEnd"/>
-      <w:r>
-        <w:rPr>
-          <w:rFonts w:ascii="Arial" w:hAnsi="Arial" w:cs="Arial"/>
-          <w:i/>
-          <w:iCs/>
-          <w:color w:val="222222"/>
-          <w:highlight w:val="yellow"/>
-          <w:shd w:val="clear" w:color="auto" w:fill="FFFFFF"/>
-        </w:rPr>
-        <w:t xml:space="preserve"> to look into Packagedown</w:t>
+        <w:t>Need to look into Packagedown</w:t>
       </w:r>
     </w:p>
     <w:p>
@@ -1297,7 +1283,7 @@
           <w:iCs/>
           <w:color w:val="4472C4" w:themeColor="accent1"/>
         </w:rPr>
-        <w:t>There is nothing in the bib file to indicate when these appear. This has been confirmed to be fixed when switching to the documentclass sn-chicago.</w:t>
+        <w:t>Fixed</w:t>
       </w:r>
       <w:r>
         <w:rPr>
@@ -1358,7 +1344,7 @@
         </w:rPr>
         <w:br/>
       </w:r>
-      <w:hyperlink r:id="rId7" w:tgtFrame="_blank" w:history="1">
+      <w:hyperlink r:id="rId8" w:tgtFrame="_blank" w:history="1">
         <w:r>
           <w:rPr>
             <w:rStyle w:val="Hyperlink"/>
@@ -1376,7 +1362,7 @@
         </w:rPr>
         <w:br/>
       </w:r>
-      <w:hyperlink r:id="rId8" w:tgtFrame="_blank" w:history="1">
+      <w:hyperlink r:id="rId9" w:tgtFrame="_blank" w:history="1">
         <w:r>
           <w:rPr>
             <w:rStyle w:val="Hyperlink"/>
@@ -1394,7 +1380,7 @@
         </w:rPr>
         <w:br/>
       </w:r>
-      <w:hyperlink r:id="rId9" w:tgtFrame="_blank" w:history="1">
+      <w:hyperlink r:id="rId10" w:tgtFrame="_blank" w:history="1">
         <w:r>
           <w:rPr>
             <w:rStyle w:val="Hyperlink"/>
@@ -1412,7 +1398,7 @@
         </w:rPr>
         <w:br/>
       </w:r>
-      <w:hyperlink r:id="rId10" w:tgtFrame="_blank" w:history="1">
+      <w:hyperlink r:id="rId11" w:tgtFrame="_blank" w:history="1">
         <w:r>
           <w:rPr>
             <w:rStyle w:val="Hyperlink"/>
@@ -1430,7 +1416,7 @@
         </w:rPr>
         <w:br/>
       </w:r>
-      <w:hyperlink r:id="rId11" w:tgtFrame="_blank" w:history="1">
+      <w:hyperlink r:id="rId12" w:tgtFrame="_blank" w:history="1">
         <w:r>
           <w:rPr>
             <w:rStyle w:val="Hyperlink"/>
@@ -1483,7 +1469,27 @@
           <w:color w:val="4472C4" w:themeColor="accent1"/>
           <w:shd w:val="clear" w:color="auto" w:fill="FFFFFF"/>
         </w:rPr>
-        <w:t>these url’s are pointing to the correct content, videos are set to public and content is marked for all audiences. Vimeo did take a minute to load, especially upon first visit.</w:t>
+        <w:t>these url’s are pointing to the correct content, videos are set to public and content is marked for all audiences.</w:t>
+      </w:r>
+      <w:r>
+        <w:rPr>
+          <w:rFonts w:ascii="Arial" w:hAnsi="Arial" w:cs="Arial"/>
+          <w:i/>
+          <w:iCs/>
+          <w:color w:val="4472C4" w:themeColor="accent1"/>
+          <w:shd w:val="clear" w:color="auto" w:fill="FFFFFF"/>
+        </w:rPr>
+        <w:t>The videos can be played back and forth which can help with the understanding</w:t>
+      </w:r>
+      <w:r>
+        <w:rPr>
+          <w:rFonts w:ascii="Arial" w:hAnsi="Arial" w:cs="Arial"/>
+          <w:i/>
+          <w:iCs/>
+          <w:color w:val="4472C4" w:themeColor="accent1"/>
+          <w:shd w:val="clear" w:color="auto" w:fill="FFFFFF"/>
+        </w:rPr>
+        <w:t>.</w:t>
       </w:r>
       <w:r>
         <w:rPr>
@@ -1520,7 +1526,16 @@
           <w:color w:val="222222"/>
           <w:shd w:val="clear" w:color="auto" w:fill="FFFFFF"/>
         </w:rPr>
-        <w:t>However, I have the impression that it is difficult to understand, so I expect detailed explanations.</w:t>
+        <w:t xml:space="preserve">However, I have the impression that it is difficult to understand, so I expect detailed </w:t>
+      </w:r>
+      <w:r>
+        <w:rPr>
+          <w:rFonts w:ascii="Arial" w:hAnsi="Arial" w:cs="Arial"/>
+          <w:color w:val="222222"/>
+          <w:shd w:val="clear" w:color="auto" w:fill="FFFFFF"/>
+        </w:rPr>
+        <w:lastRenderedPageBreak/>
+        <w:t>explanations.</w:t>
       </w:r>
       <w:r>
         <w:rPr>
@@ -1571,107 +1586,149 @@
           <w:iCs/>
           <w:color w:val="4472C4" w:themeColor="accent1"/>
         </w:rPr>
-        <w:lastRenderedPageBreak/>
-        <w:t xml:space="preserve">The purpose of this section is to familiarize the layout. </w:t>
-      </w:r>
-      <w:r>
-        <w:rPr>
-          <w:rFonts w:ascii="Arial" w:hAnsi="Arial" w:cs="Arial"/>
-          <w:i/>
-          <w:iCs/>
-          <w:color w:val="4472C4" w:themeColor="accent1"/>
-        </w:rPr>
-        <w:t>U</w:t>
-      </w:r>
-      <w:r>
-        <w:rPr>
-          <w:rFonts w:ascii="Arial" w:hAnsi="Arial" w:cs="Arial"/>
-          <w:i/>
-          <w:iCs/>
-          <w:color w:val="4472C4" w:themeColor="accent1"/>
-        </w:rPr>
-        <w:t>se cases and their interpretations are discussed in the preceding sections.</w:t>
-      </w:r>
-      <w:r>
-        <w:rPr>
-          <w:rFonts w:ascii="Arial" w:hAnsi="Arial" w:cs="Arial"/>
-          <w:color w:val="4472C4" w:themeColor="accent1"/>
+        <w:t>See the response to reviewer 1. The new text gives more details that should make it easier to understand.</w:t>
+      </w:r>
+      <w:r>
+        <w:rPr>
+          <w:rFonts w:ascii="Arial" w:hAnsi="Arial" w:cs="Arial"/>
+          <w:color w:val="222222"/>
+        </w:rPr>
+        <w:br/>
+      </w:r>
+      <w:r>
+        <w:rPr>
+          <w:rFonts w:ascii="Arial" w:hAnsi="Arial" w:cs="Arial"/>
+          <w:color w:val="222222"/>
+        </w:rPr>
+        <w:br/>
+      </w:r>
+      <w:r>
+        <w:rPr>
+          <w:rFonts w:ascii="Arial" w:hAnsi="Arial" w:cs="Arial"/>
+          <w:color w:val="222222"/>
+          <w:shd w:val="clear" w:color="auto" w:fill="FFFFFF"/>
+        </w:rPr>
+        <w:t>For small details, I think it is necessary to check page 5, line 38 and page 11, line 29.</w:t>
+      </w:r>
+    </w:p>
+    <w:p>
+      <w:pPr>
+        <w:rPr>
+          <w:rFonts w:ascii="Arial" w:hAnsi="Arial" w:cs="Arial"/>
+          <w:i/>
+          <w:iCs/>
+          <w:color w:val="4472C4" w:themeColor="accent1"/>
+          <w:shd w:val="clear" w:color="auto" w:fill="FFFFFF"/>
+        </w:rPr>
+      </w:pPr>
+      <w:r>
+        <w:rPr>
+          <w:rFonts w:ascii="Arial" w:hAnsi="Arial" w:cs="Arial"/>
+          <w:i/>
+          <w:iCs/>
+          <w:color w:val="4472C4" w:themeColor="accent1"/>
+          <w:shd w:val="clear" w:color="auto" w:fill="FFFFFF"/>
+        </w:rPr>
+        <w:t>Page 5, line 38, discusses the LVA packages. These packages have been validated</w:t>
+      </w:r>
+      <w:r>
+        <w:rPr>
+          <w:rFonts w:ascii="Arial" w:hAnsi="Arial" w:cs="Arial"/>
+          <w:i/>
+          <w:iCs/>
+          <w:color w:val="4472C4" w:themeColor="accent1"/>
+          <w:shd w:val="clear" w:color="auto" w:fill="FFFFFF"/>
+        </w:rPr>
+        <w:t xml:space="preserve"> to be available on CRAN</w:t>
+      </w:r>
+      <w:r>
+        <w:rPr>
+          <w:rFonts w:ascii="Arial" w:hAnsi="Arial" w:cs="Arial"/>
+          <w:i/>
+          <w:iCs/>
+          <w:color w:val="4472C4" w:themeColor="accent1"/>
+          <w:shd w:val="clear" w:color="auto" w:fill="FFFFFF"/>
+        </w:rPr>
+        <w:t>.</w:t>
+      </w:r>
+      <w:r>
+        <w:rPr>
+          <w:rFonts w:ascii="Arial" w:hAnsi="Arial" w:cs="Arial"/>
+          <w:i/>
+          <w:iCs/>
+          <w:color w:val="4472C4" w:themeColor="accent1"/>
+          <w:shd w:val="clear" w:color="auto" w:fill="FFFFFF"/>
         </w:rPr>
         <w:t xml:space="preserve"> </w:t>
       </w:r>
       <w:r>
         <w:rPr>
           <w:rFonts w:ascii="Arial" w:hAnsi="Arial" w:cs="Arial"/>
-          <w:color w:val="4472C4" w:themeColor="accent1"/>
-        </w:rPr>
-        <w:t>We have clarif</w:t>
-      </w:r>
-      <w:r>
-        <w:rPr>
-          <w:rFonts w:ascii="Arial" w:hAnsi="Arial" w:cs="Arial"/>
-          <w:color w:val="4472C4" w:themeColor="accent1"/>
-        </w:rPr>
-        <w:t>ed</w:t>
-      </w:r>
-      <w:r>
-        <w:rPr>
-          <w:rFonts w:ascii="Arial" w:hAnsi="Arial" w:cs="Arial"/>
-          <w:color w:val="4472C4" w:themeColor="accent1"/>
-        </w:rPr>
-        <w:t xml:space="preserve"> this point in the text</w:t>
-      </w:r>
-      <w:r>
-        <w:rPr>
-          <w:rFonts w:ascii="Arial" w:hAnsi="Arial" w:cs="Arial"/>
-          <w:color w:val="222222"/>
-        </w:rPr>
-        <w:br/>
-      </w:r>
-      <w:r>
-        <w:rPr>
-          <w:rFonts w:ascii="Arial" w:hAnsi="Arial" w:cs="Arial"/>
-          <w:color w:val="222222"/>
-        </w:rPr>
-        <w:br/>
-      </w:r>
-      <w:r>
-        <w:rPr>
-          <w:rFonts w:ascii="Arial" w:hAnsi="Arial" w:cs="Arial"/>
-          <w:color w:val="222222"/>
-          <w:shd w:val="clear" w:color="auto" w:fill="FFFFFF"/>
-        </w:rPr>
-        <w:t>For small details, I think it is necessary to check page 5, line 38 and page 11, line 29.</w:t>
-      </w:r>
-    </w:p>
-    <w:p>
-      <w:pPr>
-        <w:rPr>
-          <w:rFonts w:ascii="Arial" w:hAnsi="Arial" w:cs="Arial"/>
-          <w:i/>
-          <w:iCs/>
-          <w:color w:val="4472C4" w:themeColor="accent1"/>
-          <w:shd w:val="clear" w:color="auto" w:fill="FFFFFF"/>
-        </w:rPr>
-      </w:pPr>
-      <w:r>
-        <w:rPr>
-          <w:rFonts w:ascii="Arial" w:hAnsi="Arial" w:cs="Arial"/>
-          <w:i/>
-          <w:iCs/>
-          <w:color w:val="4472C4" w:themeColor="accent1"/>
-          <w:shd w:val="clear" w:color="auto" w:fill="FFFFFF"/>
-        </w:rPr>
-        <w:t>Page 5, line 38, discusses the LVA packages. These packages have been validated</w:t>
-      </w:r>
-      <w:r>
-        <w:rPr>
-          <w:rFonts w:ascii="Arial" w:hAnsi="Arial" w:cs="Arial"/>
-          <w:i/>
-          <w:iCs/>
-          <w:color w:val="4472C4" w:themeColor="accent1"/>
-          <w:shd w:val="clear" w:color="auto" w:fill="FFFFFF"/>
-        </w:rPr>
-        <w:t xml:space="preserve"> to be available on CRAN</w:t>
+          <w:i/>
+          <w:iCs/>
+          <w:color w:val="4472C4" w:themeColor="accent1"/>
+          <w:shd w:val="clear" w:color="auto" w:fill="FFFFFF"/>
+        </w:rPr>
+        <w:t>treeshap has been updated to reflect it’s availability on CRAN. Text and reference</w:t>
+      </w:r>
+      <w:r>
+        <w:rPr>
+          <w:rFonts w:ascii="Arial" w:hAnsi="Arial" w:cs="Arial"/>
+          <w:i/>
+          <w:iCs/>
+          <w:color w:val="4472C4" w:themeColor="accent1"/>
+          <w:shd w:val="clear" w:color="auto" w:fill="FFFFFF"/>
+        </w:rPr>
+        <w:t xml:space="preserve">s have </w:t>
+      </w:r>
+      <w:r>
+        <w:rPr>
+          <w:rFonts w:ascii="Arial" w:hAnsi="Arial" w:cs="Arial"/>
+          <w:i/>
+          <w:iCs/>
+          <w:color w:val="4472C4" w:themeColor="accent1"/>
+          <w:shd w:val="clear" w:color="auto" w:fill="FFFFFF"/>
+        </w:rPr>
+        <w:t>also been updated for accuracy</w:t>
+      </w:r>
+      <w:r>
+        <w:rPr>
+          <w:rFonts w:ascii="Arial" w:hAnsi="Arial" w:cs="Arial"/>
+          <w:i/>
+          <w:iCs/>
+          <w:color w:val="4472C4" w:themeColor="accent1"/>
+          <w:shd w:val="clear" w:color="auto" w:fill="FFFFFF"/>
+        </w:rPr>
+        <w:t xml:space="preserve"> version number at time of clarification 10/24/2023.</w:t>
+      </w:r>
+    </w:p>
+    <w:p>
+      <w:pPr>
+        <w:rPr>
+          <w:i/>
+          <w:iCs/>
+          <w:color w:val="4472C4" w:themeColor="accent1"/>
+        </w:rPr>
+      </w:pPr>
+      <w:r>
+        <w:rPr>
+          <w:rFonts w:ascii="Arial" w:hAnsi="Arial" w:cs="Arial"/>
+          <w:i/>
+          <w:iCs/>
+          <w:color w:val="4472C4" w:themeColor="accent1"/>
+          <w:shd w:val="clear" w:color="auto" w:fill="FFFFFF"/>
+        </w:rPr>
+        <w:t>page 11, line 29 discusses the hyperparameter values used in the random forest models. This sentence has been parsed into two for readability, regression and classification respectively. The values have been validated to still be accurate</w:t>
+      </w:r>
+      <w:r>
+        <w:rPr>
+          <w:rFonts w:ascii="Arial" w:hAnsi="Arial" w:cs="Arial"/>
+          <w:i/>
+          <w:iCs/>
+          <w:color w:val="4472C4" w:themeColor="accent1"/>
+          <w:shd w:val="clear" w:color="auto" w:fill="FFFFFF"/>
+        </w:rPr>
+        <w:t xml:space="preserve"> to the examples used</w:t>
       </w:r>
       <w:r>
         <w:rPr>
@@ -1683,125 +1740,14 @@
         </w:rPr>
         <w:t>.</w:t>
       </w:r>
-      <w:r>
-        <w:rPr>
-          <w:rFonts w:ascii="Arial" w:hAnsi="Arial" w:cs="Arial"/>
-          <w:i/>
-          <w:iCs/>
-          <w:color w:val="4472C4" w:themeColor="accent1"/>
-          <w:shd w:val="clear" w:color="auto" w:fill="FFFFFF"/>
-        </w:rPr>
-        <w:t xml:space="preserve"> </w:t>
-      </w:r>
-      <w:r>
-        <w:rPr>
-          <w:rFonts w:ascii="Arial" w:hAnsi="Arial" w:cs="Arial"/>
-          <w:i/>
-          <w:iCs/>
-          <w:color w:val="4472C4" w:themeColor="accent1"/>
-          <w:shd w:val="clear" w:color="auto" w:fill="FFFFFF"/>
-        </w:rPr>
-        <w:t xml:space="preserve">treeshap has been updated to reflect </w:t>
-      </w:r>
-      <w:proofErr w:type="gramStart"/>
-      <w:r>
-        <w:rPr>
-          <w:rFonts w:ascii="Arial" w:hAnsi="Arial" w:cs="Arial"/>
-          <w:i/>
-          <w:iCs/>
-          <w:color w:val="4472C4" w:themeColor="accent1"/>
-          <w:shd w:val="clear" w:color="auto" w:fill="FFFFFF"/>
-        </w:rPr>
-        <w:t>it’s</w:t>
-      </w:r>
-      <w:proofErr w:type="gramEnd"/>
-      <w:r>
-        <w:rPr>
-          <w:rFonts w:ascii="Arial" w:hAnsi="Arial" w:cs="Arial"/>
-          <w:i/>
-          <w:iCs/>
-          <w:color w:val="4472C4" w:themeColor="accent1"/>
-          <w:shd w:val="clear" w:color="auto" w:fill="FFFFFF"/>
-        </w:rPr>
-        <w:t xml:space="preserve"> availability on CRAN. Text and reference</w:t>
-      </w:r>
-      <w:r>
-        <w:rPr>
-          <w:rFonts w:ascii="Arial" w:hAnsi="Arial" w:cs="Arial"/>
-          <w:i/>
-          <w:iCs/>
-          <w:color w:val="4472C4" w:themeColor="accent1"/>
-          <w:shd w:val="clear" w:color="auto" w:fill="FFFFFF"/>
-        </w:rPr>
-        <w:t xml:space="preserve">s have </w:t>
-      </w:r>
-      <w:r>
-        <w:rPr>
-          <w:rFonts w:ascii="Arial" w:hAnsi="Arial" w:cs="Arial"/>
-          <w:i/>
-          <w:iCs/>
-          <w:color w:val="4472C4" w:themeColor="accent1"/>
-          <w:shd w:val="clear" w:color="auto" w:fill="FFFFFF"/>
-        </w:rPr>
-        <w:t>also been updated for accuracy</w:t>
-      </w:r>
-      <w:r>
-        <w:rPr>
-          <w:rFonts w:ascii="Arial" w:hAnsi="Arial" w:cs="Arial"/>
-          <w:i/>
-          <w:iCs/>
-          <w:color w:val="4472C4" w:themeColor="accent1"/>
-          <w:shd w:val="clear" w:color="auto" w:fill="FFFFFF"/>
-        </w:rPr>
-        <w:t xml:space="preserve"> version number at time of clarification 10/24/2023.</w:t>
-      </w:r>
-    </w:p>
-    <w:p>
-      <w:pPr>
-        <w:rPr>
-          <w:i/>
-          <w:iCs/>
-          <w:color w:val="4472C4" w:themeColor="accent1"/>
-        </w:rPr>
-      </w:pPr>
-      <w:r>
-        <w:rPr>
-          <w:rFonts w:ascii="Arial" w:hAnsi="Arial" w:cs="Arial"/>
-          <w:i/>
-          <w:iCs/>
-          <w:color w:val="4472C4" w:themeColor="accent1"/>
-          <w:shd w:val="clear" w:color="auto" w:fill="FFFFFF"/>
-        </w:rPr>
-        <w:t>page 11, line 29 discusses the hyperparameter values used in the random forest models. This sentence has been parsed into two for readability, regression and classification respectively. The values have been validated to still be accurate</w:t>
-      </w:r>
-      <w:r>
-        <w:rPr>
-          <w:rFonts w:ascii="Arial" w:hAnsi="Arial" w:cs="Arial"/>
-          <w:i/>
-          <w:iCs/>
-          <w:color w:val="4472C4" w:themeColor="accent1"/>
-          <w:shd w:val="clear" w:color="auto" w:fill="FFFFFF"/>
-        </w:rPr>
-        <w:t xml:space="preserve"> to the examples used</w:t>
-      </w:r>
-      <w:r>
-        <w:rPr>
-          <w:rFonts w:ascii="Arial" w:hAnsi="Arial" w:cs="Arial"/>
-          <w:i/>
-          <w:iCs/>
-          <w:color w:val="4472C4" w:themeColor="accent1"/>
-          <w:shd w:val="clear" w:color="auto" w:fill="FFFFFF"/>
-        </w:rPr>
-        <w:t>.</w:t>
-      </w:r>
     </w:p>
     <w:sectPr>
-      <w:headerReference w:type="even" r:id="rId12"/>
-      <w:headerReference w:type="default" r:id="rId13"/>
-      <w:footerReference w:type="even" r:id="rId14"/>
-      <w:footerReference w:type="default" r:id="rId15"/>
-      <w:headerReference w:type="first" r:id="rId16"/>
-      <w:footerReference w:type="first" r:id="rId17"/>
+      <w:headerReference w:type="even" r:id="rId13"/>
+      <w:headerReference w:type="default" r:id="rId14"/>
+      <w:footerReference w:type="even" r:id="rId15"/>
+      <w:footerReference w:type="default" r:id="rId16"/>
+      <w:headerReference w:type="first" r:id="rId17"/>
+      <w:footerReference w:type="first" r:id="rId18"/>
       <w:pgSz w:w="12240" w:h="15840"/>
       <w:pgMar w:top="1440" w:right="1440" w:bottom="1440" w:left="1440" w:header="720" w:footer="720" w:gutter="0"/>
       <w:cols w:space="720"/>
@@ -2639,6 +2585,127 @@
     </w:r>
   </w:p>
 </w:hdr>
+</file>
+
+<file path=word/numbering.xml><?xml version="1.0" encoding="utf-8"?>
+<w:numbering xmlns:wpc="http://schemas.microsoft.com/office/word/2010/wordprocessingCanvas" xmlns:cx="http://schemas.microsoft.com/office/drawing/2014/chartex" xmlns:cx1="http://schemas.microsoft.com/office/drawing/2015/9/8/chartex" xmlns:cx2="http://schemas.microsoft.com/office/drawing/2015/10/21/chartex" xmlns:cx3="http://schemas.microsoft.com/office/drawing/2016/5/9/chartex" xmlns:cx4="http://schemas.microsoft.com/office/drawing/2016/5/10/chartex" xmlns:cx5="http://schemas.microsoft.com/office/drawing/2016/5/11/chartex" xmlns:cx6="http://schemas.microsoft.com/office/drawing/2016/5/12/chartex" xmlns:cx7="http://schemas.microsoft.com/office/drawing/2016/5/13/chartex" xmlns:cx8="http://schemas.microsoft.com/office/drawing/2016/5/14/chartex" xmlns:mc="http://schemas.openxmlformats.org/markup-compatibility/2006" xmlns:aink="http://schemas.microsoft.com/office/drawing/2016/ink" xmlns:am3d="http://schemas.microsoft.com/office/drawing/2017/model3d" xmlns:o="urn:schemas-microsoft-com:office:office" xmlns:r="http://schemas.openxmlformats.org/officeDocument/2006/relationships" xmlns:m="http://schemas.openxmlformats.org/officeDocument/2006/math" xmlns:v="urn:schemas-microsoft-com:vml" xmlns:wp14="http://schemas.microsoft.com/office/word/2010/wordprocessingDrawing" xmlns:wp="http://schemas.openxmlformats.org/drawingml/2006/wordprocessingDrawing" xmlns:w10="urn:schemas-microsoft-com:office:word" xmlns:w="http://schemas.openxmlformats.org/wordprocessingml/2006/main" xmlns:w14="http://schemas.microsoft.com/office/word/2010/wordml" xmlns:w15="http://schemas.microsoft.com/office/word/2012/wordml" xmlns:w16cex="http://schemas.microsoft.com/office/word/2018/wordml/cex" xmlns:w16cid="http://schemas.microsoft.com/office/word/2016/wordml/cid" xmlns:w16="http://schemas.microsoft.com/office/word/2018/wordml" xmlns:w16se="http://schemas.microsoft.com/office/word/2015/wordml/symex" xmlns:wpg="http://schemas.microsoft.com/office/word/2010/wordprocessingGroup" xmlns:wpi="http://schemas.microsoft.com/office/word/2010/wordprocessingInk" xmlns:wne="http://schemas.microsoft.com/office/word/2006/wordml" xmlns:wps="http://schemas.microsoft.com/office/word/2010/wordprocessingShape" mc:Ignorable="w14 w15 w16se w16cid w16 w16cex wp14">
+  <w:abstractNum w:abstractNumId="0" w15:restartNumberingAfterBreak="0">
+    <w:nsid w:val="1BF70C30"/>
+    <w:multiLevelType w:val="hybridMultilevel"/>
+    <w:tmpl w:val="98989D34"/>
+    <w:lvl w:ilvl="0" w:tplc="08090001">
+      <w:start w:val="1"/>
+      <w:numFmt w:val="bullet"/>
+      <w:lvlText w:val=""/>
+      <w:lvlJc w:val="left"/>
+      <w:pPr>
+        <w:ind w:left="720" w:hanging="360"/>
+      </w:pPr>
+      <w:rPr>
+        <w:rFonts w:ascii="Symbol" w:hAnsi="Symbol" w:hint="default"/>
+      </w:rPr>
+    </w:lvl>
+    <w:lvl w:ilvl="1" w:tplc="08090003" w:tentative="1">
+      <w:start w:val="1"/>
+      <w:numFmt w:val="bullet"/>
+      <w:lvlText w:val="o"/>
+      <w:lvlJc w:val="left"/>
+      <w:pPr>
+        <w:ind w:left="1440" w:hanging="360"/>
+      </w:pPr>
+      <w:rPr>
+        <w:rFonts w:ascii="Courier New" w:hAnsi="Courier New" w:cs="Courier New" w:hint="default"/>
+      </w:rPr>
+    </w:lvl>
+    <w:lvl w:ilvl="2" w:tplc="08090005" w:tentative="1">
+      <w:start w:val="1"/>
+      <w:numFmt w:val="bullet"/>
+      <w:lvlText w:val=""/>
+      <w:lvlJc w:val="left"/>
+      <w:pPr>
+        <w:ind w:left="2160" w:hanging="360"/>
+      </w:pPr>
+      <w:rPr>
+        <w:rFonts w:ascii="Wingdings" w:hAnsi="Wingdings" w:hint="default"/>
+      </w:rPr>
+    </w:lvl>
+    <w:lvl w:ilvl="3" w:tplc="08090001" w:tentative="1">
+      <w:start w:val="1"/>
+      <w:numFmt w:val="bullet"/>
+      <w:lvlText w:val=""/>
+      <w:lvlJc w:val="left"/>
+      <w:pPr>
+        <w:ind w:left="2880" w:hanging="360"/>
+      </w:pPr>
+      <w:rPr>
+        <w:rFonts w:ascii="Symbol" w:hAnsi="Symbol" w:hint="default"/>
+      </w:rPr>
+    </w:lvl>
+    <w:lvl w:ilvl="4" w:tplc="08090003" w:tentative="1">
+      <w:start w:val="1"/>
+      <w:numFmt w:val="bullet"/>
+      <w:lvlText w:val="o"/>
+      <w:lvlJc w:val="left"/>
+      <w:pPr>
+        <w:ind w:left="3600" w:hanging="360"/>
+      </w:pPr>
+      <w:rPr>
+        <w:rFonts w:ascii="Courier New" w:hAnsi="Courier New" w:cs="Courier New" w:hint="default"/>
+      </w:rPr>
+    </w:lvl>
+    <w:lvl w:ilvl="5" w:tplc="08090005" w:tentative="1">
+      <w:start w:val="1"/>
+      <w:numFmt w:val="bullet"/>
+      <w:lvlText w:val=""/>
+      <w:lvlJc w:val="left"/>
+      <w:pPr>
+        <w:ind w:left="4320" w:hanging="360"/>
+      </w:pPr>
+      <w:rPr>
+        <w:rFonts w:ascii="Wingdings" w:hAnsi="Wingdings" w:hint="default"/>
+      </w:rPr>
+    </w:lvl>
+    <w:lvl w:ilvl="6" w:tplc="08090001" w:tentative="1">
+      <w:start w:val="1"/>
+      <w:numFmt w:val="bullet"/>
+      <w:lvlText w:val=""/>
+      <w:lvlJc w:val="left"/>
+      <w:pPr>
+        <w:ind w:left="5040" w:hanging="360"/>
+      </w:pPr>
+      <w:rPr>
+        <w:rFonts w:ascii="Symbol" w:hAnsi="Symbol" w:hint="default"/>
+      </w:rPr>
+    </w:lvl>
+    <w:lvl w:ilvl="7" w:tplc="08090003" w:tentative="1">
+      <w:start w:val="1"/>
+      <w:numFmt w:val="bullet"/>
+      <w:lvlText w:val="o"/>
+      <w:lvlJc w:val="left"/>
+      <w:pPr>
+        <w:ind w:left="5760" w:hanging="360"/>
+      </w:pPr>
+      <w:rPr>
+        <w:rFonts w:ascii="Courier New" w:hAnsi="Courier New" w:cs="Courier New" w:hint="default"/>
+      </w:rPr>
+    </w:lvl>
+    <w:lvl w:ilvl="8" w:tplc="08090005" w:tentative="1">
+      <w:start w:val="1"/>
+      <w:numFmt w:val="bullet"/>
+      <w:lvlText w:val=""/>
+      <w:lvlJc w:val="left"/>
+      <w:pPr>
+        <w:ind w:left="6480" w:hanging="360"/>
+      </w:pPr>
+      <w:rPr>
+        <w:rFonts w:ascii="Wingdings" w:hAnsi="Wingdings" w:hint="default"/>
+      </w:rPr>
+    </w:lvl>
+  </w:abstractNum>
+  <w:num w:numId="1">
+    <w:abstractNumId w:val="0"/>
+  </w:num>
+</w:numbering>
 </file>
 
 <file path=word/styles.xml><?xml version="1.0" encoding="utf-8"?>
@@ -3137,6 +3204,17 @@
     <w:uiPriority w:val="99"/>
     <w:rsid w:val="00115232"/>
   </w:style>
+  <w:style w:type="paragraph" w:styleId="ListParagraph">
+    <w:name w:val="List Paragraph"/>
+    <w:basedOn w:val="Normal"/>
+    <w:uiPriority w:val="34"/>
+    <w:qFormat/>
+    <w:rsid w:val="00AB750C"/>
+    <w:pPr>
+      <w:ind w:left="720"/>
+      <w:contextualSpacing/>
+    </w:pPr>
+  </w:style>
 </w:styles>
 </file>
 

</xml_diff>